<commit_message>
Početni zaslon i uspješno povezane klase
</commit_message>
<xml_diff>
--- a/Opis projekta.docx
+++ b/Opis projekta.docx
@@ -438,19 +438,182 @@
         </w:numPr>
       </w:pPr>
       <w:r>
-        <w:t>(</w:t>
-      </w:r>
-      <w:r>
-        <w:t>Krcivoj</w:t>
-      </w:r>
-      <w:r>
+        <w:t xml:space="preserve">(Krcivoj – </w:t>
+      </w:r>
+      <w:r>
+        <w:t xml:space="preserve">1 + </w:t>
+      </w:r>
+      <w:r>
+        <w:t>2 + 5 + 3 + 4</w:t>
+      </w:r>
+      <w:r>
+        <w:t>):</w:t>
+      </w:r>
+    </w:p>
+    <w:p>
+      <w:pPr>
+        <w:pStyle w:val="ListParagraph"/>
+        <w:numPr>
+          <w:ilvl w:val="0"/>
+          <w:numId w:val="3"/>
+        </w:numPr>
+      </w:pPr>
+      <w:r>
+        <w:t xml:space="preserve">Dodao sam klasu Pair – nju </w:t>
+      </w:r>
+      <w:r>
+        <w:t>ć</w:t>
+      </w:r>
+      <w:r>
+        <w:t>emo koristiti ka</w:t>
+      </w:r>
+      <w:r>
+        <w:t>da</w:t>
+      </w:r>
+      <w:r>
+        <w:t xml:space="preserve"> funkcija treba vratiti dvije vrijednosti</w:t>
+      </w:r>
+    </w:p>
+    <w:p>
+      <w:pPr>
+        <w:pStyle w:val="ListParagraph"/>
+        <w:numPr>
+          <w:ilvl w:val="0"/>
+          <w:numId w:val="3"/>
+        </w:numPr>
+      </w:pPr>
+      <w:r>
+        <w:t>Dodao sam klasu Player – ona predstavlja igrača koji igra igru.</w:t>
+      </w:r>
+    </w:p>
+    <w:p>
+      <w:pPr>
+        <w:pStyle w:val="ListParagraph"/>
+        <w:numPr>
+          <w:ilvl w:val="0"/>
+          <w:numId w:val="3"/>
+        </w:numPr>
+      </w:pPr>
+      <w:r>
+        <w:t xml:space="preserve">Dodao sam minmax algoritam koji </w:t>
+      </w:r>
+      <w:r>
+        <w:t xml:space="preserve">pri pretraživanju stabla odluke koristi </w:t>
+      </w:r>
+      <w:r>
+        <w:rPr>
+          <w:noProof w:val="0"/>
+        </w:rPr>
+        <w:t>alfa-beta podrezivanje</w:t>
+      </w:r>
+    </w:p>
+    <w:p>
+      <w:pPr>
+        <w:pStyle w:val="ListParagraph"/>
+        <w:numPr>
+          <w:ilvl w:val="0"/>
+          <w:numId w:val="3"/>
+        </w:numPr>
+      </w:pPr>
+      <w:r>
+        <w:rPr>
+          <w:noProof w:val="0"/>
+        </w:rPr>
+        <w:t xml:space="preserve">Pojavio se problem kako učitati klasu u </w:t>
+      </w:r>
+      <w:proofErr w:type="spellStart"/>
+      <w:r>
+        <w:rPr>
+          <w:noProof w:val="0"/>
+        </w:rPr>
+        <w:t>Qubic.pde</w:t>
+      </w:r>
+      <w:proofErr w:type="spellEnd"/>
+      <w:r>
+        <w:rPr>
+          <w:noProof w:val="0"/>
+        </w:rPr>
         <w:t xml:space="preserve"> – </w:t>
       </w:r>
-      <w:r>
-        <w:t xml:space="preserve">1 + </w:t>
-      </w:r>
-      <w:r>
-        <w:t>2 + 5 + 3 + 4</w:t>
+      <w:proofErr w:type="spellStart"/>
+      <w:r>
+        <w:rPr>
+          <w:noProof w:val="0"/>
+        </w:rPr>
+        <w:t>libraries</w:t>
+      </w:r>
+      <w:proofErr w:type="spellEnd"/>
+      <w:r>
+        <w:rPr>
+          <w:noProof w:val="0"/>
+        </w:rPr>
+        <w:t xml:space="preserve"> folder ne poma</w:t>
+      </w:r>
+      <w:r>
+        <w:rPr>
+          <w:noProof w:val="0"/>
+        </w:rPr>
+        <w:t>ž</w:t>
+      </w:r>
+      <w:r>
+        <w:rPr>
+          <w:noProof w:val="0"/>
+        </w:rPr>
+        <w:t>e</w:t>
+      </w:r>
+      <w:r>
+        <w:rPr>
+          <w:noProof w:val="0"/>
+        </w:rPr>
+        <w:t xml:space="preserve">. Nisam ga uspio </w:t>
+      </w:r>
+      <w:r>
+        <w:rPr>
+          <w:noProof w:val="0"/>
+        </w:rPr>
+        <w:t>riješiti</w:t>
+      </w:r>
+      <w:r>
+        <w:rPr>
+          <w:noProof w:val="0"/>
+        </w:rPr>
+        <w:t>.</w:t>
+      </w:r>
+    </w:p>
+    <w:p>
+      <w:pPr>
+        <w:pStyle w:val="ListParagraph"/>
+        <w:numPr>
+          <w:ilvl w:val="0"/>
+          <w:numId w:val="3"/>
+        </w:numPr>
+      </w:pPr>
+      <w:r>
+        <w:rPr>
+          <w:noProof w:val="0"/>
+        </w:rPr>
+        <w:t>Napravio sam poseban java projekt u kojem sam testirao radi li do sad napisani kod ispravno</w:t>
+      </w:r>
+    </w:p>
+    <w:p>
+      <w:pPr>
+        <w:pStyle w:val="ListParagraph"/>
+        <w:numPr>
+          <w:ilvl w:val="0"/>
+          <w:numId w:val="2"/>
+        </w:numPr>
+      </w:pPr>
+      <w:r>
+        <w:t>(Krcivoj –</w:t>
+      </w:r>
+      <w:r>
+        <w:t xml:space="preserve"> </w:t>
+      </w:r>
+      <w:r>
+        <w:t>4 + 1 + 3</w:t>
+      </w:r>
+      <w:r>
+        <w:t xml:space="preserve"> + 1</w:t>
       </w:r>
       <w:r>
         <w:t>):</w:t>
@@ -465,19 +628,16 @@
         </w:numPr>
       </w:pPr>
       <w:r>
-        <w:t xml:space="preserve">Dodao sam klasu Pair – nju </w:t>
-      </w:r>
-      <w:r>
-        <w:t>ć</w:t>
-      </w:r>
-      <w:r>
-        <w:t>emo koristiti ka</w:t>
-      </w:r>
-      <w:r>
-        <w:t>da</w:t>
-      </w:r>
-      <w:r>
-        <w:t xml:space="preserve"> funkcija treba vratiti dvije vrijednosti</w:t>
+        <w:t xml:space="preserve">Napravio sam početni zaslona te </w:t>
+      </w:r>
+      <w:r>
+        <w:rPr>
+          <w:noProof w:val="0"/>
+        </w:rPr>
+        <w:t>omogućio</w:t>
+      </w:r>
+      <w:r>
+        <w:t xml:space="preserve"> unos imena igrača i odabir vrste igre</w:t>
       </w:r>
     </w:p>
     <w:p>
@@ -489,7 +649,7 @@
         </w:numPr>
       </w:pPr>
       <w:r>
-        <w:t>Dodao sam klasu Player – ona predstavlja igrača koji igra igru.</w:t>
+        <w:t>Dodao sam gumb za prikaz pravila te njihov ispis i prikaz pomoći</w:t>
       </w:r>
     </w:p>
     <w:p>
@@ -501,16 +661,7 @@
         </w:numPr>
       </w:pPr>
       <w:r>
-        <w:t xml:space="preserve">Dodao sam minmax algoritam koji </w:t>
-      </w:r>
-      <w:r>
-        <w:t xml:space="preserve">pri pretraživanju stabla odluke koristi </w:t>
-      </w:r>
-      <w:r>
-        <w:rPr>
-          <w:noProof w:val="0"/>
-        </w:rPr>
-        <w:t>alfa-beta podrezivanje</w:t>
+        <w:t>Rješio sam prolem sa učitavanjem klasa</w:t>
       </w:r>
     </w:p>
     <w:p>
@@ -522,83 +673,7 @@
         </w:numPr>
       </w:pPr>
       <w:r>
-        <w:rPr>
-          <w:noProof w:val="0"/>
-        </w:rPr>
-        <w:t xml:space="preserve">Pojavio se problem kako učitati klasu u </w:t>
-      </w:r>
-      <w:proofErr w:type="spellStart"/>
-      <w:r>
-        <w:rPr>
-          <w:noProof w:val="0"/>
-        </w:rPr>
-        <w:t>Qubic.pde</w:t>
-      </w:r>
-      <w:proofErr w:type="spellEnd"/>
-      <w:r>
-        <w:rPr>
-          <w:noProof w:val="0"/>
-        </w:rPr>
-        <w:t xml:space="preserve"> – </w:t>
-      </w:r>
-      <w:proofErr w:type="spellStart"/>
-      <w:r>
-        <w:rPr>
-          <w:noProof w:val="0"/>
-        </w:rPr>
-        <w:t>libraries</w:t>
-      </w:r>
-      <w:proofErr w:type="spellEnd"/>
-      <w:r>
-        <w:rPr>
-          <w:noProof w:val="0"/>
-        </w:rPr>
-        <w:t xml:space="preserve"> folder ne poma</w:t>
-      </w:r>
-      <w:r>
-        <w:rPr>
-          <w:noProof w:val="0"/>
-        </w:rPr>
-        <w:t>ž</w:t>
-      </w:r>
-      <w:r>
-        <w:rPr>
-          <w:noProof w:val="0"/>
-        </w:rPr>
-        <w:t>e</w:t>
-      </w:r>
-      <w:r>
-        <w:rPr>
-          <w:noProof w:val="0"/>
-        </w:rPr>
-        <w:t xml:space="preserve">. Nisam ga uspio </w:t>
-      </w:r>
-      <w:r>
-        <w:rPr>
-          <w:noProof w:val="0"/>
-        </w:rPr>
-        <w:t>riješiti</w:t>
-      </w:r>
-      <w:r>
-        <w:rPr>
-          <w:noProof w:val="0"/>
-        </w:rPr>
-        <w:t>.</w:t>
-      </w:r>
-    </w:p>
-    <w:p>
-      <w:pPr>
-        <w:pStyle w:val="ListParagraph"/>
-        <w:numPr>
-          <w:ilvl w:val="0"/>
-          <w:numId w:val="3"/>
-        </w:numPr>
-      </w:pPr>
-      <w:r>
-        <w:rPr>
-          <w:noProof w:val="0"/>
-        </w:rPr>
-        <w:t>Napravio sam poseban java projekt u kojem sam testirao radi li do sad napisani kod ispravno</w:t>
+        <w:t>Dodao sam prikaz imena tijekom igre i prikaz broja poteza</w:t>
       </w:r>
     </w:p>
     <w:sectPr>

</xml_diff>

<commit_message>
Crtanje ploče, uređivanje početne stranice
</commit_message>
<xml_diff>
--- a/Opis projekta.docx
+++ b/Opis projekta.docx
@@ -519,35 +519,7 @@
         <w:rPr>
           <w:noProof w:val="0"/>
         </w:rPr>
-        <w:t xml:space="preserve">Pojavio se problem kako učitati klasu u </w:t>
-      </w:r>
-      <w:proofErr w:type="spellStart"/>
-      <w:r>
-        <w:rPr>
-          <w:noProof w:val="0"/>
-        </w:rPr>
-        <w:t>Qubic.pde</w:t>
-      </w:r>
-      <w:proofErr w:type="spellEnd"/>
-      <w:r>
-        <w:rPr>
-          <w:noProof w:val="0"/>
-        </w:rPr>
-        <w:t xml:space="preserve"> – </w:t>
-      </w:r>
-      <w:proofErr w:type="spellStart"/>
-      <w:r>
-        <w:rPr>
-          <w:noProof w:val="0"/>
-        </w:rPr>
-        <w:t>libraries</w:t>
-      </w:r>
-      <w:proofErr w:type="spellEnd"/>
-      <w:r>
-        <w:rPr>
-          <w:noProof w:val="0"/>
-        </w:rPr>
-        <w:t xml:space="preserve"> folder ne poma</w:t>
+        <w:t>Pojavio se problem kako učitati klasu u Qubic.pde – libraries folder ne poma</w:t>
       </w:r>
       <w:r>
         <w:rPr>
@@ -674,6 +646,66 @@
       </w:pPr>
       <w:r>
         <w:t>Dodao sam prikaz imena tijekom igre i prikaz broja poteza</w:t>
+      </w:r>
+    </w:p>
+    <w:p>
+      <w:pPr>
+        <w:pStyle w:val="ListParagraph"/>
+        <w:numPr>
+          <w:ilvl w:val="0"/>
+          <w:numId w:val="2"/>
+        </w:numPr>
+      </w:pPr>
+      <w:r>
+        <w:t>(Bogdanić - 1,5 + 2 + 2 + 3,5):</w:t>
+      </w:r>
+    </w:p>
+    <w:p>
+      <w:pPr>
+        <w:pStyle w:val="ListParagraph"/>
+        <w:numPr>
+          <w:ilvl w:val="0"/>
+          <w:numId w:val="4"/>
+        </w:numPr>
+      </w:pPr>
+      <w:r>
+        <w:t>Uređivanje početnog zaslona – novi odgovarajući font, boje pozadine, pravila</w:t>
+      </w:r>
+    </w:p>
+    <w:p>
+      <w:pPr>
+        <w:pStyle w:val="ListParagraph"/>
+        <w:numPr>
+          <w:ilvl w:val="0"/>
+          <w:numId w:val="4"/>
+        </w:numPr>
+      </w:pPr>
+      <w:r>
+        <w:t>Dodano iscrtavanje ploče za 3x3x3</w:t>
+      </w:r>
+    </w:p>
+    <w:p>
+      <w:pPr>
+        <w:pStyle w:val="ListParagraph"/>
+        <w:numPr>
+          <w:ilvl w:val="0"/>
+          <w:numId w:val="4"/>
+        </w:numPr>
+      </w:pPr>
+      <w:r>
+        <w:t>Dodano iscrtavanje ploče 4x4x4 – uočena greška koju treba popravit</w:t>
+      </w:r>
+    </w:p>
+    <w:p>
+      <w:pPr>
+        <w:pStyle w:val="ListParagraph"/>
+        <w:numPr>
+          <w:ilvl w:val="0"/>
+          <w:numId w:val="4"/>
+        </w:numPr>
+      </w:pPr>
+      <w:r>
+        <w:t>Dodano mousePressed event za klikanje po ploči ovisno o tipu ploče – treba još popravit za 4x4x4</w:t>
       </w:r>
     </w:p>
     <w:sectPr>
@@ -689,9 +721,122 @@
 <file path=word/numbering.xml><?xml version="1.0" encoding="utf-8"?>
 <w:numbering xmlns:wpc="http://schemas.microsoft.com/office/word/2010/wordprocessingCanvas" xmlns:cx="http://schemas.microsoft.com/office/drawing/2014/chartex" xmlns:cx1="http://schemas.microsoft.com/office/drawing/2015/9/8/chartex" xmlns:cx2="http://schemas.microsoft.com/office/drawing/2015/10/21/chartex" xmlns:cx3="http://schemas.microsoft.com/office/drawing/2016/5/9/chartex" xmlns:cx4="http://schemas.microsoft.com/office/drawing/2016/5/10/chartex" xmlns:cx5="http://schemas.microsoft.com/office/drawing/2016/5/11/chartex" xmlns:cx6="http://schemas.microsoft.com/office/drawing/2016/5/12/chartex" xmlns:cx7="http://schemas.microsoft.com/office/drawing/2016/5/13/chartex" xmlns:cx8="http://schemas.microsoft.com/office/drawing/2016/5/14/chartex" xmlns:mc="http://schemas.openxmlformats.org/markup-compatibility/2006" xmlns:aink="http://schemas.microsoft.com/office/drawing/2016/ink" xmlns:am3d="http://schemas.microsoft.com/office/drawing/2017/model3d" xmlns:o="urn:schemas-microsoft-com:office:office" xmlns:r="http://schemas.openxmlformats.org/officeDocument/2006/relationships" xmlns:m="http://schemas.openxmlformats.org/officeDocument/2006/math" xmlns:v="urn:schemas-microsoft-com:vml" xmlns:wp14="http://schemas.microsoft.com/office/word/2010/wordprocessingDrawing" xmlns:wp="http://schemas.openxmlformats.org/drawingml/2006/wordprocessingDrawing" xmlns:w10="urn:schemas-microsoft-com:office:word" xmlns:w="http://schemas.openxmlformats.org/wordprocessingml/2006/main" xmlns:w14="http://schemas.microsoft.com/office/word/2010/wordml" xmlns:w15="http://schemas.microsoft.com/office/word/2012/wordml" xmlns:w16cex="http://schemas.microsoft.com/office/word/2018/wordml/cex" xmlns:w16cid="http://schemas.microsoft.com/office/word/2016/wordml/cid" xmlns:w16="http://schemas.microsoft.com/office/word/2018/wordml" xmlns:w16sdtdh="http://schemas.microsoft.com/office/word/2020/wordml/sdtdatahash" xmlns:w16se="http://schemas.microsoft.com/office/word/2015/wordml/symex" xmlns:wpg="http://schemas.microsoft.com/office/word/2010/wordprocessingGroup" xmlns:wpi="http://schemas.microsoft.com/office/word/2010/wordprocessingInk" xmlns:wne="http://schemas.microsoft.com/office/word/2006/wordml" xmlns:wps="http://schemas.microsoft.com/office/word/2010/wordprocessingShape" mc:Ignorable="w14 w15 w16se w16cid w16 w16cex w16sdtdh wp14">
   <w:abstractNum w:abstractNumId="0" w15:restartNumberingAfterBreak="0">
+    <w:nsid w:val="209F2B04"/>
+    <w:multiLevelType w:val="hybridMultilevel"/>
+    <w:tmpl w:val="E2CE8B7C"/>
+    <w:lvl w:ilvl="0" w:tplc="04090003">
+      <w:start w:val="1"/>
+      <w:numFmt w:val="bullet"/>
+      <w:lvlText w:val="o"/>
+      <w:lvlJc w:val="left"/>
+      <w:pPr>
+        <w:ind w:left="1440" w:hanging="360"/>
+      </w:pPr>
+      <w:rPr>
+        <w:rFonts w:ascii="Courier New" w:hAnsi="Courier New" w:cs="Courier New" w:hint="default"/>
+      </w:rPr>
+    </w:lvl>
+    <w:lvl w:ilvl="1" w:tplc="04090003" w:tentative="1">
+      <w:start w:val="1"/>
+      <w:numFmt w:val="bullet"/>
+      <w:lvlText w:val="o"/>
+      <w:lvlJc w:val="left"/>
+      <w:pPr>
+        <w:ind w:left="2160" w:hanging="360"/>
+      </w:pPr>
+      <w:rPr>
+        <w:rFonts w:ascii="Courier New" w:hAnsi="Courier New" w:cs="Courier New" w:hint="default"/>
+      </w:rPr>
+    </w:lvl>
+    <w:lvl w:ilvl="2" w:tplc="04090005" w:tentative="1">
+      <w:start w:val="1"/>
+      <w:numFmt w:val="bullet"/>
+      <w:lvlText w:val=""/>
+      <w:lvlJc w:val="left"/>
+      <w:pPr>
+        <w:ind w:left="2880" w:hanging="360"/>
+      </w:pPr>
+      <w:rPr>
+        <w:rFonts w:ascii="Wingdings" w:hAnsi="Wingdings" w:hint="default"/>
+      </w:rPr>
+    </w:lvl>
+    <w:lvl w:ilvl="3" w:tplc="04090001" w:tentative="1">
+      <w:start w:val="1"/>
+      <w:numFmt w:val="bullet"/>
+      <w:lvlText w:val=""/>
+      <w:lvlJc w:val="left"/>
+      <w:pPr>
+        <w:ind w:left="3600" w:hanging="360"/>
+      </w:pPr>
+      <w:rPr>
+        <w:rFonts w:ascii="Symbol" w:hAnsi="Symbol" w:hint="default"/>
+      </w:rPr>
+    </w:lvl>
+    <w:lvl w:ilvl="4" w:tplc="04090003" w:tentative="1">
+      <w:start w:val="1"/>
+      <w:numFmt w:val="bullet"/>
+      <w:lvlText w:val="o"/>
+      <w:lvlJc w:val="left"/>
+      <w:pPr>
+        <w:ind w:left="4320" w:hanging="360"/>
+      </w:pPr>
+      <w:rPr>
+        <w:rFonts w:ascii="Courier New" w:hAnsi="Courier New" w:cs="Courier New" w:hint="default"/>
+      </w:rPr>
+    </w:lvl>
+    <w:lvl w:ilvl="5" w:tplc="04090005" w:tentative="1">
+      <w:start w:val="1"/>
+      <w:numFmt w:val="bullet"/>
+      <w:lvlText w:val=""/>
+      <w:lvlJc w:val="left"/>
+      <w:pPr>
+        <w:ind w:left="5040" w:hanging="360"/>
+      </w:pPr>
+      <w:rPr>
+        <w:rFonts w:ascii="Wingdings" w:hAnsi="Wingdings" w:hint="default"/>
+      </w:rPr>
+    </w:lvl>
+    <w:lvl w:ilvl="6" w:tplc="04090001" w:tentative="1">
+      <w:start w:val="1"/>
+      <w:numFmt w:val="bullet"/>
+      <w:lvlText w:val=""/>
+      <w:lvlJc w:val="left"/>
+      <w:pPr>
+        <w:ind w:left="5760" w:hanging="360"/>
+      </w:pPr>
+      <w:rPr>
+        <w:rFonts w:ascii="Symbol" w:hAnsi="Symbol" w:hint="default"/>
+      </w:rPr>
+    </w:lvl>
+    <w:lvl w:ilvl="7" w:tplc="04090003" w:tentative="1">
+      <w:start w:val="1"/>
+      <w:numFmt w:val="bullet"/>
+      <w:lvlText w:val="o"/>
+      <w:lvlJc w:val="left"/>
+      <w:pPr>
+        <w:ind w:left="6480" w:hanging="360"/>
+      </w:pPr>
+      <w:rPr>
+        <w:rFonts w:ascii="Courier New" w:hAnsi="Courier New" w:cs="Courier New" w:hint="default"/>
+      </w:rPr>
+    </w:lvl>
+    <w:lvl w:ilvl="8" w:tplc="04090005" w:tentative="1">
+      <w:start w:val="1"/>
+      <w:numFmt w:val="bullet"/>
+      <w:lvlText w:val=""/>
+      <w:lvlJc w:val="left"/>
+      <w:pPr>
+        <w:ind w:left="7200" w:hanging="360"/>
+      </w:pPr>
+      <w:rPr>
+        <w:rFonts w:ascii="Wingdings" w:hAnsi="Wingdings" w:hint="default"/>
+      </w:rPr>
+    </w:lvl>
+  </w:abstractNum>
+  <w:abstractNum w:abstractNumId="1" w15:restartNumberingAfterBreak="0">
     <w:nsid w:val="33E648BC"/>
     <w:multiLevelType w:val="hybridMultilevel"/>
-    <w:tmpl w:val="D61C756A"/>
+    <w:tmpl w:val="8EE0AED0"/>
     <w:lvl w:ilvl="0" w:tplc="04090001">
       <w:start w:val="1"/>
       <w:numFmt w:val="bullet"/>
@@ -801,7 +946,7 @@
       </w:rPr>
     </w:lvl>
   </w:abstractNum>
-  <w:abstractNum w:abstractNumId="1" w15:restartNumberingAfterBreak="0">
+  <w:abstractNum w:abstractNumId="2" w15:restartNumberingAfterBreak="0">
     <w:nsid w:val="50C25FC3"/>
     <w:multiLevelType w:val="hybridMultilevel"/>
     <w:tmpl w:val="0BF29586"/>
@@ -914,10 +1059,10 @@
       </w:rPr>
     </w:lvl>
   </w:abstractNum>
-  <w:abstractNum w:abstractNumId="2" w15:restartNumberingAfterBreak="0">
+  <w:abstractNum w:abstractNumId="3" w15:restartNumberingAfterBreak="0">
     <w:nsid w:val="78CA42C7"/>
     <w:multiLevelType w:val="hybridMultilevel"/>
-    <w:tmpl w:val="2D068FFC"/>
+    <w:tmpl w:val="6D3CFD0A"/>
     <w:lvl w:ilvl="0" w:tplc="04090003">
       <w:start w:val="1"/>
       <w:numFmt w:val="bullet"/>
@@ -1028,13 +1173,16 @@
     </w:lvl>
   </w:abstractNum>
   <w:num w:numId="1">
+    <w:abstractNumId w:val="2"/>
+  </w:num>
+  <w:num w:numId="2">
     <w:abstractNumId w:val="1"/>
   </w:num>
-  <w:num w:numId="2">
+  <w:num w:numId="3">
+    <w:abstractNumId w:val="3"/>
+  </w:num>
+  <w:num w:numId="4">
     <w:abstractNumId w:val="0"/>
-  </w:num>
-  <w:num w:numId="3">
-    <w:abstractNumId w:val="2"/>
   </w:num>
 </w:numbering>
 </file>

</xml_diff>

<commit_message>
Ispravljena ploča i dodane teme
</commit_message>
<xml_diff>
--- a/Opis projekta.docx
+++ b/Opis projekta.docx
@@ -706,6 +706,66 @@
       </w:pPr>
       <w:r>
         <w:t>Dodano mousePressed event za klikanje po ploči ovisno o tipu ploče – treba još popravit za 4x4x4</w:t>
+      </w:r>
+    </w:p>
+    <w:p>
+      <w:pPr>
+        <w:pStyle w:val="ListParagraph"/>
+        <w:numPr>
+          <w:ilvl w:val="0"/>
+          <w:numId w:val="2"/>
+        </w:numPr>
+      </w:pPr>
+      <w:r>
+        <w:t>(Bogdanić – 1,5 + 1,5)</w:t>
+      </w:r>
+    </w:p>
+    <w:p>
+      <w:pPr>
+        <w:pStyle w:val="ListParagraph"/>
+        <w:numPr>
+          <w:ilvl w:val="0"/>
+          <w:numId w:val="5"/>
+        </w:numPr>
+      </w:pPr>
+      <w:r>
+        <w:t>Ispravno nacrtana ploča 4x4x4</w:t>
+      </w:r>
+    </w:p>
+    <w:p>
+      <w:pPr>
+        <w:pStyle w:val="ListParagraph"/>
+        <w:numPr>
+          <w:ilvl w:val="0"/>
+          <w:numId w:val="5"/>
+        </w:numPr>
+      </w:pPr>
+      <w:r>
+        <w:t>Ispravno klikanje po 4x4x4 ploči</w:t>
+      </w:r>
+    </w:p>
+    <w:p>
+      <w:pPr>
+        <w:pStyle w:val="ListParagraph"/>
+        <w:numPr>
+          <w:ilvl w:val="0"/>
+          <w:numId w:val="5"/>
+        </w:numPr>
+      </w:pPr>
+      <w:r>
+        <w:t>Dodavanje tema – 2 različite boje za oznake i posebna boja pozadina i slika završnih</w:t>
+      </w:r>
+    </w:p>
+    <w:p>
+      <w:pPr>
+        <w:pStyle w:val="ListParagraph"/>
+        <w:numPr>
+          <w:ilvl w:val="0"/>
+          <w:numId w:val="5"/>
+        </w:numPr>
+      </w:pPr>
+      <w:r>
+        <w:t>Prikaz tema na help izborniku pomoću krugova u različitim bojama</w:t>
       </w:r>
     </w:p>
     <w:sectPr>
@@ -721,6 +781,119 @@
 <file path=word/numbering.xml><?xml version="1.0" encoding="utf-8"?>
 <w:numbering xmlns:wpc="http://schemas.microsoft.com/office/word/2010/wordprocessingCanvas" xmlns:cx="http://schemas.microsoft.com/office/drawing/2014/chartex" xmlns:cx1="http://schemas.microsoft.com/office/drawing/2015/9/8/chartex" xmlns:cx2="http://schemas.microsoft.com/office/drawing/2015/10/21/chartex" xmlns:cx3="http://schemas.microsoft.com/office/drawing/2016/5/9/chartex" xmlns:cx4="http://schemas.microsoft.com/office/drawing/2016/5/10/chartex" xmlns:cx5="http://schemas.microsoft.com/office/drawing/2016/5/11/chartex" xmlns:cx6="http://schemas.microsoft.com/office/drawing/2016/5/12/chartex" xmlns:cx7="http://schemas.microsoft.com/office/drawing/2016/5/13/chartex" xmlns:cx8="http://schemas.microsoft.com/office/drawing/2016/5/14/chartex" xmlns:mc="http://schemas.openxmlformats.org/markup-compatibility/2006" xmlns:aink="http://schemas.microsoft.com/office/drawing/2016/ink" xmlns:am3d="http://schemas.microsoft.com/office/drawing/2017/model3d" xmlns:o="urn:schemas-microsoft-com:office:office" xmlns:r="http://schemas.openxmlformats.org/officeDocument/2006/relationships" xmlns:m="http://schemas.openxmlformats.org/officeDocument/2006/math" xmlns:v="urn:schemas-microsoft-com:vml" xmlns:wp14="http://schemas.microsoft.com/office/word/2010/wordprocessingDrawing" xmlns:wp="http://schemas.openxmlformats.org/drawingml/2006/wordprocessingDrawing" xmlns:w10="urn:schemas-microsoft-com:office:word" xmlns:w="http://schemas.openxmlformats.org/wordprocessingml/2006/main" xmlns:w14="http://schemas.microsoft.com/office/word/2010/wordml" xmlns:w15="http://schemas.microsoft.com/office/word/2012/wordml" xmlns:w16cex="http://schemas.microsoft.com/office/word/2018/wordml/cex" xmlns:w16cid="http://schemas.microsoft.com/office/word/2016/wordml/cid" xmlns:w16="http://schemas.microsoft.com/office/word/2018/wordml" xmlns:w16sdtdh="http://schemas.microsoft.com/office/word/2020/wordml/sdtdatahash" xmlns:w16se="http://schemas.microsoft.com/office/word/2015/wordml/symex" xmlns:wpg="http://schemas.microsoft.com/office/word/2010/wordprocessingGroup" xmlns:wpi="http://schemas.microsoft.com/office/word/2010/wordprocessingInk" xmlns:wne="http://schemas.microsoft.com/office/word/2006/wordml" xmlns:wps="http://schemas.microsoft.com/office/word/2010/wordprocessingShape" mc:Ignorable="w14 w15 w16se w16cid w16 w16cex w16sdtdh wp14">
   <w:abstractNum w:abstractNumId="0" w15:restartNumberingAfterBreak="0">
+    <w:nsid w:val="050B2194"/>
+    <w:multiLevelType w:val="hybridMultilevel"/>
+    <w:tmpl w:val="BACCC344"/>
+    <w:lvl w:ilvl="0" w:tplc="04090003">
+      <w:start w:val="1"/>
+      <w:numFmt w:val="bullet"/>
+      <w:lvlText w:val="o"/>
+      <w:lvlJc w:val="left"/>
+      <w:pPr>
+        <w:ind w:left="1440" w:hanging="360"/>
+      </w:pPr>
+      <w:rPr>
+        <w:rFonts w:ascii="Courier New" w:hAnsi="Courier New" w:cs="Courier New" w:hint="default"/>
+      </w:rPr>
+    </w:lvl>
+    <w:lvl w:ilvl="1" w:tplc="04090003" w:tentative="1">
+      <w:start w:val="1"/>
+      <w:numFmt w:val="bullet"/>
+      <w:lvlText w:val="o"/>
+      <w:lvlJc w:val="left"/>
+      <w:pPr>
+        <w:ind w:left="2160" w:hanging="360"/>
+      </w:pPr>
+      <w:rPr>
+        <w:rFonts w:ascii="Courier New" w:hAnsi="Courier New" w:cs="Courier New" w:hint="default"/>
+      </w:rPr>
+    </w:lvl>
+    <w:lvl w:ilvl="2" w:tplc="04090005" w:tentative="1">
+      <w:start w:val="1"/>
+      <w:numFmt w:val="bullet"/>
+      <w:lvlText w:val=""/>
+      <w:lvlJc w:val="left"/>
+      <w:pPr>
+        <w:ind w:left="2880" w:hanging="360"/>
+      </w:pPr>
+      <w:rPr>
+        <w:rFonts w:ascii="Wingdings" w:hAnsi="Wingdings" w:hint="default"/>
+      </w:rPr>
+    </w:lvl>
+    <w:lvl w:ilvl="3" w:tplc="04090001" w:tentative="1">
+      <w:start w:val="1"/>
+      <w:numFmt w:val="bullet"/>
+      <w:lvlText w:val=""/>
+      <w:lvlJc w:val="left"/>
+      <w:pPr>
+        <w:ind w:left="3600" w:hanging="360"/>
+      </w:pPr>
+      <w:rPr>
+        <w:rFonts w:ascii="Symbol" w:hAnsi="Symbol" w:hint="default"/>
+      </w:rPr>
+    </w:lvl>
+    <w:lvl w:ilvl="4" w:tplc="04090003" w:tentative="1">
+      <w:start w:val="1"/>
+      <w:numFmt w:val="bullet"/>
+      <w:lvlText w:val="o"/>
+      <w:lvlJc w:val="left"/>
+      <w:pPr>
+        <w:ind w:left="4320" w:hanging="360"/>
+      </w:pPr>
+      <w:rPr>
+        <w:rFonts w:ascii="Courier New" w:hAnsi="Courier New" w:cs="Courier New" w:hint="default"/>
+      </w:rPr>
+    </w:lvl>
+    <w:lvl w:ilvl="5" w:tplc="04090005" w:tentative="1">
+      <w:start w:val="1"/>
+      <w:numFmt w:val="bullet"/>
+      <w:lvlText w:val=""/>
+      <w:lvlJc w:val="left"/>
+      <w:pPr>
+        <w:ind w:left="5040" w:hanging="360"/>
+      </w:pPr>
+      <w:rPr>
+        <w:rFonts w:ascii="Wingdings" w:hAnsi="Wingdings" w:hint="default"/>
+      </w:rPr>
+    </w:lvl>
+    <w:lvl w:ilvl="6" w:tplc="04090001" w:tentative="1">
+      <w:start w:val="1"/>
+      <w:numFmt w:val="bullet"/>
+      <w:lvlText w:val=""/>
+      <w:lvlJc w:val="left"/>
+      <w:pPr>
+        <w:ind w:left="5760" w:hanging="360"/>
+      </w:pPr>
+      <w:rPr>
+        <w:rFonts w:ascii="Symbol" w:hAnsi="Symbol" w:hint="default"/>
+      </w:rPr>
+    </w:lvl>
+    <w:lvl w:ilvl="7" w:tplc="04090003" w:tentative="1">
+      <w:start w:val="1"/>
+      <w:numFmt w:val="bullet"/>
+      <w:lvlText w:val="o"/>
+      <w:lvlJc w:val="left"/>
+      <w:pPr>
+        <w:ind w:left="6480" w:hanging="360"/>
+      </w:pPr>
+      <w:rPr>
+        <w:rFonts w:ascii="Courier New" w:hAnsi="Courier New" w:cs="Courier New" w:hint="default"/>
+      </w:rPr>
+    </w:lvl>
+    <w:lvl w:ilvl="8" w:tplc="04090005" w:tentative="1">
+      <w:start w:val="1"/>
+      <w:numFmt w:val="bullet"/>
+      <w:lvlText w:val=""/>
+      <w:lvlJc w:val="left"/>
+      <w:pPr>
+        <w:ind w:left="7200" w:hanging="360"/>
+      </w:pPr>
+      <w:rPr>
+        <w:rFonts w:ascii="Wingdings" w:hAnsi="Wingdings" w:hint="default"/>
+      </w:rPr>
+    </w:lvl>
+  </w:abstractNum>
+  <w:abstractNum w:abstractNumId="1" w15:restartNumberingAfterBreak="0">
     <w:nsid w:val="209F2B04"/>
     <w:multiLevelType w:val="hybridMultilevel"/>
     <w:tmpl w:val="E2CE8B7C"/>
@@ -833,10 +1006,10 @@
       </w:rPr>
     </w:lvl>
   </w:abstractNum>
-  <w:abstractNum w:abstractNumId="1" w15:restartNumberingAfterBreak="0">
+  <w:abstractNum w:abstractNumId="2" w15:restartNumberingAfterBreak="0">
     <w:nsid w:val="33E648BC"/>
     <w:multiLevelType w:val="hybridMultilevel"/>
-    <w:tmpl w:val="8EE0AED0"/>
+    <w:tmpl w:val="AFB2AFF4"/>
     <w:lvl w:ilvl="0" w:tplc="04090001">
       <w:start w:val="1"/>
       <w:numFmt w:val="bullet"/>
@@ -946,7 +1119,7 @@
       </w:rPr>
     </w:lvl>
   </w:abstractNum>
-  <w:abstractNum w:abstractNumId="2" w15:restartNumberingAfterBreak="0">
+  <w:abstractNum w:abstractNumId="3" w15:restartNumberingAfterBreak="0">
     <w:nsid w:val="50C25FC3"/>
     <w:multiLevelType w:val="hybridMultilevel"/>
     <w:tmpl w:val="0BF29586"/>
@@ -1059,7 +1232,7 @@
       </w:rPr>
     </w:lvl>
   </w:abstractNum>
-  <w:abstractNum w:abstractNumId="3" w15:restartNumberingAfterBreak="0">
+  <w:abstractNum w:abstractNumId="4" w15:restartNumberingAfterBreak="0">
     <w:nsid w:val="78CA42C7"/>
     <w:multiLevelType w:val="hybridMultilevel"/>
     <w:tmpl w:val="6D3CFD0A"/>
@@ -1173,15 +1346,18 @@
     </w:lvl>
   </w:abstractNum>
   <w:num w:numId="1">
+    <w:abstractNumId w:val="3"/>
+  </w:num>
+  <w:num w:numId="2">
     <w:abstractNumId w:val="2"/>
   </w:num>
-  <w:num w:numId="2">
+  <w:num w:numId="3">
+    <w:abstractNumId w:val="4"/>
+  </w:num>
+  <w:num w:numId="4">
     <w:abstractNumId w:val="1"/>
   </w:num>
-  <w:num w:numId="3">
-    <w:abstractNumId w:val="3"/>
-  </w:num>
-  <w:num w:numId="4">
+  <w:num w:numId="5">
     <w:abstractNumId w:val="0"/>
   </w:num>
 </w:numbering>

</xml_diff>

<commit_message>
Ispis elemenata po plocama
</commit_message>
<xml_diff>
--- a/Opis projekta.docx
+++ b/Opis projekta.docx
@@ -519,12 +519,40 @@
         <w:rPr>
           <w:noProof w:val="0"/>
         </w:rPr>
-        <w:t>Pojavio se problem kako učitati klasu u Qubic.pde – libraries folder ne poma</w:t>
-      </w:r>
+        <w:t xml:space="preserve">Pojavio se problem kako učitati klasu u </w:t>
+      </w:r>
+      <w:proofErr w:type="spellStart"/>
       <w:r>
         <w:rPr>
           <w:noProof w:val="0"/>
         </w:rPr>
+        <w:t>Qubic.pde</w:t>
+      </w:r>
+      <w:proofErr w:type="spellEnd"/>
+      <w:r>
+        <w:rPr>
+          <w:noProof w:val="0"/>
+        </w:rPr>
+        <w:t xml:space="preserve"> – </w:t>
+      </w:r>
+      <w:proofErr w:type="spellStart"/>
+      <w:r>
+        <w:rPr>
+          <w:noProof w:val="0"/>
+        </w:rPr>
+        <w:t>libraries</w:t>
+      </w:r>
+      <w:proofErr w:type="spellEnd"/>
+      <w:r>
+        <w:rPr>
+          <w:noProof w:val="0"/>
+        </w:rPr>
+        <w:t xml:space="preserve"> folder ne poma</w:t>
+      </w:r>
+      <w:r>
+        <w:rPr>
+          <w:noProof w:val="0"/>
+        </w:rPr>
         <w:t>ž</w:t>
       </w:r>
       <w:r>
@@ -766,6 +794,72 @@
       </w:pPr>
       <w:r>
         <w:t>Prikaz tema na help izborniku pomoću krugova u različitim bojama</w:t>
+      </w:r>
+    </w:p>
+    <w:p>
+      <w:pPr>
+        <w:pStyle w:val="ListParagraph"/>
+        <w:numPr>
+          <w:ilvl w:val="0"/>
+          <w:numId w:val="2"/>
+        </w:numPr>
+      </w:pPr>
+      <w:r>
+        <w:t>(</w:t>
+      </w:r>
+      <w:r>
+        <w:t>Krcivoj</w:t>
+      </w:r>
+      <w:r>
+        <w:t xml:space="preserve"> – </w:t>
+      </w:r>
+      <w:r>
+        <w:t>2,5</w:t>
+      </w:r>
+      <w:r>
+        <w:t xml:space="preserve"> + </w:t>
+      </w:r>
+      <w:r>
+        <w:t>2</w:t>
+      </w:r>
+      <w:r>
+        <w:t>)</w:t>
+      </w:r>
+    </w:p>
+    <w:p>
+      <w:pPr>
+        <w:pStyle w:val="ListParagraph"/>
+        <w:numPr>
+          <w:ilvl w:val="0"/>
+          <w:numId w:val="5"/>
+        </w:numPr>
+      </w:pPr>
+      <w:r>
+        <w:rPr>
+          <w:noProof w:val="0"/>
+        </w:rPr>
+        <w:t>Riješen</w:t>
+      </w:r>
+      <w:r>
+        <w:t xml:space="preserve"> problem nekompatibilnosti verzije jave i processinga.</w:t>
+      </w:r>
+    </w:p>
+    <w:p>
+      <w:pPr>
+        <w:pStyle w:val="ListParagraph"/>
+        <w:numPr>
+          <w:ilvl w:val="0"/>
+          <w:numId w:val="5"/>
+        </w:numPr>
+      </w:pPr>
+      <w:r>
+        <w:t>Složen ispis elemenata po ploči 3x3x3 i</w:t>
+      </w:r>
+      <w:r>
+        <w:t xml:space="preserve"> ploči </w:t>
+      </w:r>
+      <w:r>
+        <w:t>4x4x4</w:t>
       </w:r>
     </w:p>
     <w:sectPr>

</xml_diff>

<commit_message>
Dodana statistika i Pomoć
</commit_message>
<xml_diff>
--- a/Opis projekta.docx
+++ b/Opis projekta.docx
@@ -519,35 +519,7 @@
         <w:rPr>
           <w:noProof w:val="0"/>
         </w:rPr>
-        <w:t xml:space="preserve">Pojavio se problem kako učitati klasu u </w:t>
-      </w:r>
-      <w:proofErr w:type="spellStart"/>
-      <w:r>
-        <w:rPr>
-          <w:noProof w:val="0"/>
-        </w:rPr>
-        <w:t>Qubic.pde</w:t>
-      </w:r>
-      <w:proofErr w:type="spellEnd"/>
-      <w:r>
-        <w:rPr>
-          <w:noProof w:val="0"/>
-        </w:rPr>
-        <w:t xml:space="preserve"> – </w:t>
-      </w:r>
-      <w:proofErr w:type="spellStart"/>
-      <w:r>
-        <w:rPr>
-          <w:noProof w:val="0"/>
-        </w:rPr>
-        <w:t>libraries</w:t>
-      </w:r>
-      <w:proofErr w:type="spellEnd"/>
-      <w:r>
-        <w:rPr>
-          <w:noProof w:val="0"/>
-        </w:rPr>
-        <w:t xml:space="preserve"> folder ne poma</w:t>
+        <w:t>Pojavio se problem kako učitati klasu u Qubic.pde – libraries folder ne poma</w:t>
       </w:r>
       <w:r>
         <w:rPr>
@@ -805,19 +777,7 @@
         </w:numPr>
       </w:pPr>
       <w:r>
-        <w:t>(</w:t>
-      </w:r>
-      <w:r>
-        <w:t>Krcivoj</w:t>
-      </w:r>
-      <w:r>
-        <w:t xml:space="preserve"> – </w:t>
-      </w:r>
-      <w:r>
-        <w:t>2,5</w:t>
-      </w:r>
-      <w:r>
-        <w:t xml:space="preserve"> + </w:t>
+        <w:t xml:space="preserve">(Krcivoj – 2,5 + </w:t>
       </w:r>
       <w:r>
         <w:t>2</w:t>
@@ -853,13 +813,49 @@
         </w:numPr>
       </w:pPr>
       <w:r>
-        <w:t>Složen ispis elemenata po ploči 3x3x3 i</w:t>
-      </w:r>
-      <w:r>
-        <w:t xml:space="preserve"> ploči </w:t>
-      </w:r>
-      <w:r>
-        <w:t>4x4x4</w:t>
+        <w:t>Složen ispis elemenata po ploči 3x3x3 i ploči 4x4x4</w:t>
+      </w:r>
+    </w:p>
+    <w:p>
+      <w:pPr>
+        <w:pStyle w:val="ListParagraph"/>
+        <w:numPr>
+          <w:ilvl w:val="0"/>
+          <w:numId w:val="2"/>
+        </w:numPr>
+      </w:pPr>
+      <w:r>
+        <w:t xml:space="preserve">(Bogdanić – </w:t>
+      </w:r>
+      <w:r>
+        <w:t>2</w:t>
+      </w:r>
+      <w:r>
+        <w:t xml:space="preserve"> )</w:t>
+      </w:r>
+    </w:p>
+    <w:p>
+      <w:pPr>
+        <w:pStyle w:val="ListParagraph"/>
+        <w:numPr>
+          <w:ilvl w:val="0"/>
+          <w:numId w:val="6"/>
+        </w:numPr>
+      </w:pPr>
+      <w:r>
+        <w:t>Dodan gumb za pomoć i defaultna poruka, hover preko njega će se ispisati potez</w:t>
+      </w:r>
+    </w:p>
+    <w:p>
+      <w:pPr>
+        <w:pStyle w:val="ListParagraph"/>
+        <w:numPr>
+          <w:ilvl w:val="0"/>
+          <w:numId w:val="6"/>
+        </w:numPr>
+      </w:pPr>
+      <w:r>
+        <w:t>Dodana statistika, razvrstana po 3x3x3 i 4x4x4 igri, uređen prikaz statistike</w:t>
       </w:r>
     </w:p>
     <w:sectPr>
@@ -1103,7 +1099,7 @@
   <w:abstractNum w:abstractNumId="2" w15:restartNumberingAfterBreak="0">
     <w:nsid w:val="33E648BC"/>
     <w:multiLevelType w:val="hybridMultilevel"/>
-    <w:tmpl w:val="AFB2AFF4"/>
+    <w:tmpl w:val="EE46877E"/>
     <w:lvl w:ilvl="0" w:tplc="04090001">
       <w:start w:val="1"/>
       <w:numFmt w:val="bullet"/>
@@ -1214,6 +1210,119 @@
     </w:lvl>
   </w:abstractNum>
   <w:abstractNum w:abstractNumId="3" w15:restartNumberingAfterBreak="0">
+    <w:nsid w:val="43E033EA"/>
+    <w:multiLevelType w:val="hybridMultilevel"/>
+    <w:tmpl w:val="8AA8EF74"/>
+    <w:lvl w:ilvl="0" w:tplc="04090003">
+      <w:start w:val="1"/>
+      <w:numFmt w:val="bullet"/>
+      <w:lvlText w:val="o"/>
+      <w:lvlJc w:val="left"/>
+      <w:pPr>
+        <w:ind w:left="1440" w:hanging="360"/>
+      </w:pPr>
+      <w:rPr>
+        <w:rFonts w:ascii="Courier New" w:hAnsi="Courier New" w:cs="Courier New" w:hint="default"/>
+      </w:rPr>
+    </w:lvl>
+    <w:lvl w:ilvl="1" w:tplc="04090003" w:tentative="1">
+      <w:start w:val="1"/>
+      <w:numFmt w:val="bullet"/>
+      <w:lvlText w:val="o"/>
+      <w:lvlJc w:val="left"/>
+      <w:pPr>
+        <w:ind w:left="2160" w:hanging="360"/>
+      </w:pPr>
+      <w:rPr>
+        <w:rFonts w:ascii="Courier New" w:hAnsi="Courier New" w:cs="Courier New" w:hint="default"/>
+      </w:rPr>
+    </w:lvl>
+    <w:lvl w:ilvl="2" w:tplc="04090005" w:tentative="1">
+      <w:start w:val="1"/>
+      <w:numFmt w:val="bullet"/>
+      <w:lvlText w:val=""/>
+      <w:lvlJc w:val="left"/>
+      <w:pPr>
+        <w:ind w:left="2880" w:hanging="360"/>
+      </w:pPr>
+      <w:rPr>
+        <w:rFonts w:ascii="Wingdings" w:hAnsi="Wingdings" w:hint="default"/>
+      </w:rPr>
+    </w:lvl>
+    <w:lvl w:ilvl="3" w:tplc="04090001" w:tentative="1">
+      <w:start w:val="1"/>
+      <w:numFmt w:val="bullet"/>
+      <w:lvlText w:val=""/>
+      <w:lvlJc w:val="left"/>
+      <w:pPr>
+        <w:ind w:left="3600" w:hanging="360"/>
+      </w:pPr>
+      <w:rPr>
+        <w:rFonts w:ascii="Symbol" w:hAnsi="Symbol" w:hint="default"/>
+      </w:rPr>
+    </w:lvl>
+    <w:lvl w:ilvl="4" w:tplc="04090003" w:tentative="1">
+      <w:start w:val="1"/>
+      <w:numFmt w:val="bullet"/>
+      <w:lvlText w:val="o"/>
+      <w:lvlJc w:val="left"/>
+      <w:pPr>
+        <w:ind w:left="4320" w:hanging="360"/>
+      </w:pPr>
+      <w:rPr>
+        <w:rFonts w:ascii="Courier New" w:hAnsi="Courier New" w:cs="Courier New" w:hint="default"/>
+      </w:rPr>
+    </w:lvl>
+    <w:lvl w:ilvl="5" w:tplc="04090005" w:tentative="1">
+      <w:start w:val="1"/>
+      <w:numFmt w:val="bullet"/>
+      <w:lvlText w:val=""/>
+      <w:lvlJc w:val="left"/>
+      <w:pPr>
+        <w:ind w:left="5040" w:hanging="360"/>
+      </w:pPr>
+      <w:rPr>
+        <w:rFonts w:ascii="Wingdings" w:hAnsi="Wingdings" w:hint="default"/>
+      </w:rPr>
+    </w:lvl>
+    <w:lvl w:ilvl="6" w:tplc="04090001" w:tentative="1">
+      <w:start w:val="1"/>
+      <w:numFmt w:val="bullet"/>
+      <w:lvlText w:val=""/>
+      <w:lvlJc w:val="left"/>
+      <w:pPr>
+        <w:ind w:left="5760" w:hanging="360"/>
+      </w:pPr>
+      <w:rPr>
+        <w:rFonts w:ascii="Symbol" w:hAnsi="Symbol" w:hint="default"/>
+      </w:rPr>
+    </w:lvl>
+    <w:lvl w:ilvl="7" w:tplc="04090003" w:tentative="1">
+      <w:start w:val="1"/>
+      <w:numFmt w:val="bullet"/>
+      <w:lvlText w:val="o"/>
+      <w:lvlJc w:val="left"/>
+      <w:pPr>
+        <w:ind w:left="6480" w:hanging="360"/>
+      </w:pPr>
+      <w:rPr>
+        <w:rFonts w:ascii="Courier New" w:hAnsi="Courier New" w:cs="Courier New" w:hint="default"/>
+      </w:rPr>
+    </w:lvl>
+    <w:lvl w:ilvl="8" w:tplc="04090005" w:tentative="1">
+      <w:start w:val="1"/>
+      <w:numFmt w:val="bullet"/>
+      <w:lvlText w:val=""/>
+      <w:lvlJc w:val="left"/>
+      <w:pPr>
+        <w:ind w:left="7200" w:hanging="360"/>
+      </w:pPr>
+      <w:rPr>
+        <w:rFonts w:ascii="Wingdings" w:hAnsi="Wingdings" w:hint="default"/>
+      </w:rPr>
+    </w:lvl>
+  </w:abstractNum>
+  <w:abstractNum w:abstractNumId="4" w15:restartNumberingAfterBreak="0">
     <w:nsid w:val="50C25FC3"/>
     <w:multiLevelType w:val="hybridMultilevel"/>
     <w:tmpl w:val="0BF29586"/>
@@ -1326,7 +1435,7 @@
       </w:rPr>
     </w:lvl>
   </w:abstractNum>
-  <w:abstractNum w:abstractNumId="4" w15:restartNumberingAfterBreak="0">
+  <w:abstractNum w:abstractNumId="5" w15:restartNumberingAfterBreak="0">
     <w:nsid w:val="78CA42C7"/>
     <w:multiLevelType w:val="hybridMultilevel"/>
     <w:tmpl w:val="6D3CFD0A"/>
@@ -1440,19 +1549,22 @@
     </w:lvl>
   </w:abstractNum>
   <w:num w:numId="1">
-    <w:abstractNumId w:val="3"/>
+    <w:abstractNumId w:val="4"/>
   </w:num>
   <w:num w:numId="2">
     <w:abstractNumId w:val="2"/>
   </w:num>
   <w:num w:numId="3">
-    <w:abstractNumId w:val="4"/>
+    <w:abstractNumId w:val="5"/>
   </w:num>
   <w:num w:numId="4">
     <w:abstractNumId w:val="1"/>
   </w:num>
   <w:num w:numId="5">
     <w:abstractNumId w:val="0"/>
+  </w:num>
+  <w:num w:numId="6">
+    <w:abstractNumId w:val="3"/>
   </w:num>
 </w:numbering>
 </file>

</xml_diff>

<commit_message>
Dodani zvukovi, upis rezultata, help azuriran
</commit_message>
<xml_diff>
--- a/Opis projekta.docx
+++ b/Opis projekta.docx
@@ -856,6 +856,54 @@
       </w:pPr>
       <w:r>
         <w:t>Dodana statistika, razvrstana po 3x3x3 i 4x4x4 igri, uređen prikaz statistike</w:t>
+      </w:r>
+    </w:p>
+    <w:p>
+      <w:pPr>
+        <w:pStyle w:val="ListParagraph"/>
+        <w:numPr>
+          <w:ilvl w:val="0"/>
+          <w:numId w:val="2"/>
+        </w:numPr>
+      </w:pPr>
+      <w:r>
+        <w:t>(Bogdanić – 1 + 2 + 1)</w:t>
+      </w:r>
+    </w:p>
+    <w:p>
+      <w:pPr>
+        <w:pStyle w:val="ListParagraph"/>
+        <w:numPr>
+          <w:ilvl w:val="0"/>
+          <w:numId w:val="7"/>
+        </w:numPr>
+      </w:pPr>
+      <w:r>
+        <w:t>Dodano upisivanje rezultata u file nakon odigrane partije – treba postaviti na drugo mjesto (TODO)</w:t>
+      </w:r>
+    </w:p>
+    <w:p>
+      <w:pPr>
+        <w:pStyle w:val="ListParagraph"/>
+        <w:numPr>
+          <w:ilvl w:val="0"/>
+          <w:numId w:val="7"/>
+        </w:numPr>
+      </w:pPr>
+      <w:r>
+        <w:t>Pronađeni odgovarajući zvukovi za igranje poteza i za završetak igre, dodani u program, dodana opcija # koja mute-a zvuk</w:t>
+      </w:r>
+    </w:p>
+    <w:p>
+      <w:pPr>
+        <w:pStyle w:val="ListParagraph"/>
+        <w:numPr>
+          <w:ilvl w:val="0"/>
+          <w:numId w:val="7"/>
+        </w:numPr>
+      </w:pPr>
+      <w:r>
+        <w:t>Mjenjan hint ekran – dodani opisi novih funkcionalnosti</w:t>
       </w:r>
     </w:p>
     <w:sectPr>
@@ -1099,7 +1147,7 @@
   <w:abstractNum w:abstractNumId="2" w15:restartNumberingAfterBreak="0">
     <w:nsid w:val="33E648BC"/>
     <w:multiLevelType w:val="hybridMultilevel"/>
-    <w:tmpl w:val="EE46877E"/>
+    <w:tmpl w:val="A874D5B2"/>
     <w:lvl w:ilvl="0" w:tplc="04090001">
       <w:start w:val="1"/>
       <w:numFmt w:val="bullet"/>
@@ -1436,6 +1484,119 @@
     </w:lvl>
   </w:abstractNum>
   <w:abstractNum w:abstractNumId="5" w15:restartNumberingAfterBreak="0">
+    <w:nsid w:val="539A0082"/>
+    <w:multiLevelType w:val="hybridMultilevel"/>
+    <w:tmpl w:val="3D2635EC"/>
+    <w:lvl w:ilvl="0" w:tplc="04090003">
+      <w:start w:val="1"/>
+      <w:numFmt w:val="bullet"/>
+      <w:lvlText w:val="o"/>
+      <w:lvlJc w:val="left"/>
+      <w:pPr>
+        <w:ind w:left="1440" w:hanging="360"/>
+      </w:pPr>
+      <w:rPr>
+        <w:rFonts w:ascii="Courier New" w:hAnsi="Courier New" w:cs="Courier New" w:hint="default"/>
+      </w:rPr>
+    </w:lvl>
+    <w:lvl w:ilvl="1" w:tplc="04090003" w:tentative="1">
+      <w:start w:val="1"/>
+      <w:numFmt w:val="bullet"/>
+      <w:lvlText w:val="o"/>
+      <w:lvlJc w:val="left"/>
+      <w:pPr>
+        <w:ind w:left="2160" w:hanging="360"/>
+      </w:pPr>
+      <w:rPr>
+        <w:rFonts w:ascii="Courier New" w:hAnsi="Courier New" w:cs="Courier New" w:hint="default"/>
+      </w:rPr>
+    </w:lvl>
+    <w:lvl w:ilvl="2" w:tplc="04090005" w:tentative="1">
+      <w:start w:val="1"/>
+      <w:numFmt w:val="bullet"/>
+      <w:lvlText w:val=""/>
+      <w:lvlJc w:val="left"/>
+      <w:pPr>
+        <w:ind w:left="2880" w:hanging="360"/>
+      </w:pPr>
+      <w:rPr>
+        <w:rFonts w:ascii="Wingdings" w:hAnsi="Wingdings" w:hint="default"/>
+      </w:rPr>
+    </w:lvl>
+    <w:lvl w:ilvl="3" w:tplc="04090001" w:tentative="1">
+      <w:start w:val="1"/>
+      <w:numFmt w:val="bullet"/>
+      <w:lvlText w:val=""/>
+      <w:lvlJc w:val="left"/>
+      <w:pPr>
+        <w:ind w:left="3600" w:hanging="360"/>
+      </w:pPr>
+      <w:rPr>
+        <w:rFonts w:ascii="Symbol" w:hAnsi="Symbol" w:hint="default"/>
+      </w:rPr>
+    </w:lvl>
+    <w:lvl w:ilvl="4" w:tplc="04090003" w:tentative="1">
+      <w:start w:val="1"/>
+      <w:numFmt w:val="bullet"/>
+      <w:lvlText w:val="o"/>
+      <w:lvlJc w:val="left"/>
+      <w:pPr>
+        <w:ind w:left="4320" w:hanging="360"/>
+      </w:pPr>
+      <w:rPr>
+        <w:rFonts w:ascii="Courier New" w:hAnsi="Courier New" w:cs="Courier New" w:hint="default"/>
+      </w:rPr>
+    </w:lvl>
+    <w:lvl w:ilvl="5" w:tplc="04090005" w:tentative="1">
+      <w:start w:val="1"/>
+      <w:numFmt w:val="bullet"/>
+      <w:lvlText w:val=""/>
+      <w:lvlJc w:val="left"/>
+      <w:pPr>
+        <w:ind w:left="5040" w:hanging="360"/>
+      </w:pPr>
+      <w:rPr>
+        <w:rFonts w:ascii="Wingdings" w:hAnsi="Wingdings" w:hint="default"/>
+      </w:rPr>
+    </w:lvl>
+    <w:lvl w:ilvl="6" w:tplc="04090001" w:tentative="1">
+      <w:start w:val="1"/>
+      <w:numFmt w:val="bullet"/>
+      <w:lvlText w:val=""/>
+      <w:lvlJc w:val="left"/>
+      <w:pPr>
+        <w:ind w:left="5760" w:hanging="360"/>
+      </w:pPr>
+      <w:rPr>
+        <w:rFonts w:ascii="Symbol" w:hAnsi="Symbol" w:hint="default"/>
+      </w:rPr>
+    </w:lvl>
+    <w:lvl w:ilvl="7" w:tplc="04090003" w:tentative="1">
+      <w:start w:val="1"/>
+      <w:numFmt w:val="bullet"/>
+      <w:lvlText w:val="o"/>
+      <w:lvlJc w:val="left"/>
+      <w:pPr>
+        <w:ind w:left="6480" w:hanging="360"/>
+      </w:pPr>
+      <w:rPr>
+        <w:rFonts w:ascii="Courier New" w:hAnsi="Courier New" w:cs="Courier New" w:hint="default"/>
+      </w:rPr>
+    </w:lvl>
+    <w:lvl w:ilvl="8" w:tplc="04090005" w:tentative="1">
+      <w:start w:val="1"/>
+      <w:numFmt w:val="bullet"/>
+      <w:lvlText w:val=""/>
+      <w:lvlJc w:val="left"/>
+      <w:pPr>
+        <w:ind w:left="7200" w:hanging="360"/>
+      </w:pPr>
+      <w:rPr>
+        <w:rFonts w:ascii="Wingdings" w:hAnsi="Wingdings" w:hint="default"/>
+      </w:rPr>
+    </w:lvl>
+  </w:abstractNum>
+  <w:abstractNum w:abstractNumId="6" w15:restartNumberingAfterBreak="0">
     <w:nsid w:val="78CA42C7"/>
     <w:multiLevelType w:val="hybridMultilevel"/>
     <w:tmpl w:val="6D3CFD0A"/>
@@ -1555,7 +1716,7 @@
     <w:abstractNumId w:val="2"/>
   </w:num>
   <w:num w:numId="3">
-    <w:abstractNumId w:val="5"/>
+    <w:abstractNumId w:val="6"/>
   </w:num>
   <w:num w:numId="4">
     <w:abstractNumId w:val="1"/>
@@ -1565,6 +1726,9 @@
   </w:num>
   <w:num w:numId="6">
     <w:abstractNumId w:val="3"/>
+  </w:num>
+  <w:num w:numId="7">
+    <w:abstractNumId w:val="5"/>
   </w:num>
 </w:numbering>
 </file>

</xml_diff>

<commit_message>
Ispravljene greške u Opisu projekta
</commit_message>
<xml_diff>
--- a/Opis projekta.docx
+++ b/Opis projekta.docx
@@ -891,6 +891,18 @@
         </w:numPr>
       </w:pPr>
       <w:r>
+        <w:t>Mala promjena slika – bila je greška zbog dimenzija</w:t>
+      </w:r>
+    </w:p>
+    <w:p>
+      <w:pPr>
+        <w:pStyle w:val="ListParagraph"/>
+        <w:numPr>
+          <w:ilvl w:val="0"/>
+          <w:numId w:val="7"/>
+        </w:numPr>
+      </w:pPr>
+      <w:r>
         <w:t>Pronađeni odgovarajući zvukovi za igranje poteza i za završetak igre, dodani u program, dodana opcija # koja mute-a zvuk</w:t>
       </w:r>
     </w:p>
@@ -903,7 +915,13 @@
         </w:numPr>
       </w:pPr>
       <w:r>
-        <w:t>Mjenjan hint ekran – dodani opisi novih funkcionalnosti</w:t>
+        <w:t xml:space="preserve">Mjenjan </w:t>
+      </w:r>
+      <w:r>
+        <w:t>help</w:t>
+      </w:r>
+      <w:r>
+        <w:t xml:space="preserve"> ekran – dodani opisi novih funkcionalnosti</w:t>
       </w:r>
     </w:p>
     <w:sectPr>

</xml_diff>

<commit_message>
Promjenen i opis projekta i dodana dokumentacija
</commit_message>
<xml_diff>
--- a/Opis projekta.docx
+++ b/Opis projekta.docx
@@ -946,6 +946,30 @@
       </w:pPr>
       <w:r>
         <w:t>Sastanak – dosadašnji tijek, dogovor oko dokumentacije, podjela poslova</w:t>
+      </w:r>
+    </w:p>
+    <w:p>
+      <w:pPr>
+        <w:pStyle w:val="ListParagraph"/>
+        <w:numPr>
+          <w:ilvl w:val="0"/>
+          <w:numId w:val="2"/>
+        </w:numPr>
+      </w:pPr>
+      <w:r>
+        <w:t>(Bogdanić – 2)</w:t>
+      </w:r>
+    </w:p>
+    <w:p>
+      <w:pPr>
+        <w:pStyle w:val="ListParagraph"/>
+        <w:numPr>
+          <w:ilvl w:val="0"/>
+          <w:numId w:val="8"/>
+        </w:numPr>
+      </w:pPr>
+      <w:r>
+        <w:t>Postavljanje kostura dokumentacije, uvod i pravila napisana</w:t>
       </w:r>
     </w:p>
     <w:sectPr>
@@ -1189,7 +1213,7 @@
   <w:abstractNum w:abstractNumId="2" w15:restartNumberingAfterBreak="0">
     <w:nsid w:val="33E648BC"/>
     <w:multiLevelType w:val="hybridMultilevel"/>
-    <w:tmpl w:val="F2820B86"/>
+    <w:tmpl w:val="020AAC0E"/>
     <w:lvl w:ilvl="0" w:tplc="04090001">
       <w:start w:val="1"/>
       <w:numFmt w:val="bullet"/>
@@ -1641,7 +1665,7 @@
   <w:abstractNum w:abstractNumId="6" w15:restartNumberingAfterBreak="0">
     <w:nsid w:val="56204FBF"/>
     <w:multiLevelType w:val="hybridMultilevel"/>
-    <w:tmpl w:val="1526D754"/>
+    <w:tmpl w:val="B5F02B10"/>
     <w:lvl w:ilvl="0" w:tplc="04090003">
       <w:start w:val="1"/>
       <w:numFmt w:val="bullet"/>

</xml_diff>

<commit_message>
Implementiran hint i igra protiv racunala
</commit_message>
<xml_diff>
--- a/Opis projekta.docx
+++ b/Opis projekta.docx
@@ -3,84 +3,178 @@
 <w:document xmlns:wpc="http://schemas.microsoft.com/office/word/2010/wordprocessingCanvas" xmlns:cx="http://schemas.microsoft.com/office/drawing/2014/chartex" xmlns:cx1="http://schemas.microsoft.com/office/drawing/2015/9/8/chartex" xmlns:cx2="http://schemas.microsoft.com/office/drawing/2015/10/21/chartex" xmlns:cx3="http://schemas.microsoft.com/office/drawing/2016/5/9/chartex" xmlns:cx4="http://schemas.microsoft.com/office/drawing/2016/5/10/chartex" xmlns:cx5="http://schemas.microsoft.com/office/drawing/2016/5/11/chartex" xmlns:cx6="http://schemas.microsoft.com/office/drawing/2016/5/12/chartex" xmlns:cx7="http://schemas.microsoft.com/office/drawing/2016/5/13/chartex" xmlns:cx8="http://schemas.microsoft.com/office/drawing/2016/5/14/chartex" xmlns:mc="http://schemas.openxmlformats.org/markup-compatibility/2006" xmlns:aink="http://schemas.microsoft.com/office/drawing/2016/ink" xmlns:am3d="http://schemas.microsoft.com/office/drawing/2017/model3d" xmlns:o="urn:schemas-microsoft-com:office:office" xmlns:r="http://schemas.openxmlformats.org/officeDocument/2006/relationships" xmlns:m="http://schemas.openxmlformats.org/officeDocument/2006/math" xmlns:v="urn:schemas-microsoft-com:vml" xmlns:wp14="http://schemas.microsoft.com/office/word/2010/wordprocessingDrawing" xmlns:wp="http://schemas.openxmlformats.org/drawingml/2006/wordprocessingDrawing" xmlns:w10="urn:schemas-microsoft-com:office:word" xmlns:w="http://schemas.openxmlformats.org/wordprocessingml/2006/main" xmlns:w14="http://schemas.microsoft.com/office/word/2010/wordml" xmlns:w15="http://schemas.microsoft.com/office/word/2012/wordml" xmlns:w16cex="http://schemas.microsoft.com/office/word/2018/wordml/cex" xmlns:w16cid="http://schemas.microsoft.com/office/word/2016/wordml/cid" xmlns:w16="http://schemas.microsoft.com/office/word/2018/wordml" xmlns:w16sdtdh="http://schemas.microsoft.com/office/word/2020/wordml/sdtdatahash" xmlns:w16se="http://schemas.microsoft.com/office/word/2015/wordml/symex" xmlns:wpg="http://schemas.microsoft.com/office/word/2010/wordprocessingGroup" xmlns:wpi="http://schemas.microsoft.com/office/word/2010/wordprocessingInk" xmlns:wne="http://schemas.microsoft.com/office/word/2006/wordml" xmlns:wps="http://schemas.microsoft.com/office/word/2010/wordprocessingShape" mc:Ignorable="w14 w15 w16se w16cid w16 w16cex w16sdtdh wp14">
   <w:body>
     <w:p>
+      <w:pPr>
+        <w:rPr>
+          <w:noProof w:val="0"/>
+        </w:rPr>
+      </w:pPr>
       <w:r>
         <w:rPr>
           <w:b/>
           <w:bCs/>
+          <w:noProof w:val="0"/>
         </w:rPr>
         <w:t xml:space="preserve">Naziv rada: </w:t>
       </w:r>
-      <w:r>
+      <w:proofErr w:type="spellStart"/>
+      <w:r>
+        <w:rPr>
+          <w:noProof w:val="0"/>
+        </w:rPr>
         <w:t>Qubic</w:t>
       </w:r>
-    </w:p>
-    <w:p>
+      <w:proofErr w:type="spellEnd"/>
+    </w:p>
+    <w:p>
+      <w:pPr>
+        <w:rPr>
+          <w:noProof w:val="0"/>
+        </w:rPr>
+      </w:pPr>
       <w:r>
         <w:rPr>
           <w:b/>
           <w:bCs/>
+          <w:noProof w:val="0"/>
         </w:rPr>
         <w:t>Članovi projektnog tima</w:t>
       </w:r>
       <w:r>
-        <w:t>:  Ivan Krcivoj, Antonela Bogdanić; Ivan Krcivoj (</w:t>
-      </w:r>
-      <w:r>
-        <w:t xml:space="preserve"> </w:t>
-      </w:r>
-      <w:r>
-        <w:t>ivan.krcivoj@student.math.hr</w:t>
-      </w:r>
-      <w:r>
+        <w:rPr>
+          <w:noProof w:val="0"/>
+        </w:rPr>
+        <w:t xml:space="preserve">:  Ivan </w:t>
+      </w:r>
+      <w:proofErr w:type="spellStart"/>
+      <w:r>
+        <w:rPr>
+          <w:noProof w:val="0"/>
+        </w:rPr>
+        <w:t>Krcivoj</w:t>
+      </w:r>
+      <w:proofErr w:type="spellEnd"/>
+      <w:r>
+        <w:rPr>
+          <w:noProof w:val="0"/>
+        </w:rPr>
+        <w:t xml:space="preserve">, Antonela Bogdanić; Ivan </w:t>
+      </w:r>
+      <w:proofErr w:type="spellStart"/>
+      <w:r>
+        <w:rPr>
+          <w:noProof w:val="0"/>
+        </w:rPr>
+        <w:t>Krcivoj</w:t>
+      </w:r>
+      <w:proofErr w:type="spellEnd"/>
+      <w:r>
+        <w:rPr>
+          <w:noProof w:val="0"/>
+        </w:rPr>
+        <w:t xml:space="preserve"> (</w:t>
+      </w:r>
+      <w:r>
+        <w:rPr>
+          <w:noProof w:val="0"/>
+        </w:rPr>
+        <w:t xml:space="preserve"> ivan.krcivoj@student.math.hr</w:t>
+      </w:r>
+      <w:r>
+        <w:rPr>
+          <w:noProof w:val="0"/>
+        </w:rPr>
         <w:t xml:space="preserve"> / </w:t>
       </w:r>
       <w:hyperlink r:id="rId5" w:history="1">
         <w:r>
           <w:rPr>
             <w:rStyle w:val="Hyperlink"/>
+            <w:noProof w:val="0"/>
           </w:rPr>
           <w:t>ivan.krcivoj@gmail.com</w:t>
         </w:r>
       </w:hyperlink>
       <w:r>
+        <w:rPr>
+          <w:noProof w:val="0"/>
+        </w:rPr>
         <w:t xml:space="preserve">) </w:t>
       </w:r>
     </w:p>
     <w:p>
+      <w:pPr>
+        <w:rPr>
+          <w:noProof w:val="0"/>
+        </w:rPr>
+      </w:pPr>
       <w:r>
         <w:rPr>
           <w:b/>
           <w:bCs/>
+          <w:noProof w:val="0"/>
         </w:rPr>
         <w:t>Opis problema</w:t>
       </w:r>
       <w:r>
-        <w:t xml:space="preserve">: Aplikacija koja omogućuje igranje igre Qubic (višedimenzionalni križić-kružić). Igru igraju dva igrača na ploči dimenzije 4x4x4. Više o pravilima igre pronaći na: </w:t>
+        <w:rPr>
+          <w:noProof w:val="0"/>
+        </w:rPr>
+        <w:t xml:space="preserve">: Aplikacija koja omogućuje igranje igre </w:t>
+      </w:r>
+      <w:proofErr w:type="spellStart"/>
+      <w:r>
+        <w:rPr>
+          <w:noProof w:val="0"/>
+        </w:rPr>
+        <w:t>Qubic</w:t>
+      </w:r>
+      <w:proofErr w:type="spellEnd"/>
+      <w:r>
+        <w:rPr>
+          <w:noProof w:val="0"/>
+        </w:rPr>
+        <w:t xml:space="preserve"> (višedimenzionalni križić-kružić). Igru igraju dva igrača na ploči dimenzije 4x4x4. Više o pravilima igre pronaći na: </w:t>
       </w:r>
       <w:hyperlink r:id="rId6" w:history="1">
         <w:r>
           <w:rPr>
             <w:rStyle w:val="Hyperlink"/>
+            <w:noProof w:val="0"/>
           </w:rPr>
           <w:t>https://en.wikipedia.org/wiki/3D_tic-tac-toe</w:t>
         </w:r>
       </w:hyperlink>
       <w:r>
+        <w:rPr>
+          <w:noProof w:val="0"/>
+        </w:rPr>
         <w:t xml:space="preserve">. Omogućeno je spremanje rezultata igre u tekstualnoj datoteci. </w:t>
       </w:r>
     </w:p>
     <w:p>
+      <w:pPr>
+        <w:rPr>
+          <w:noProof w:val="0"/>
+        </w:rPr>
+      </w:pPr>
       <w:r>
         <w:rPr>
           <w:b/>
           <w:bCs/>
+          <w:noProof w:val="0"/>
         </w:rPr>
         <w:t>Popis literature</w:t>
       </w:r>
       <w:r>
+        <w:rPr>
+          <w:noProof w:val="0"/>
+        </w:rPr>
         <w:t>:</w:t>
       </w:r>
       <w:r>
+        <w:rPr>
+          <w:noProof w:val="0"/>
+        </w:rPr>
         <w:t xml:space="preserve"> </w:t>
       </w:r>
     </w:p>
@@ -91,11 +185,15 @@
           <w:ilvl w:val="0"/>
           <w:numId w:val="1"/>
         </w:numPr>
+        <w:rPr>
+          <w:noProof w:val="0"/>
+        </w:rPr>
       </w:pPr>
       <w:hyperlink r:id="rId7" w:history="1">
         <w:r>
           <w:rPr>
             <w:rStyle w:val="Hyperlink"/>
+            <w:noProof w:val="0"/>
           </w:rPr>
           <w:t>https://en.wikipedia.org/wiki/3D_tic-tac-toe</w:t>
         </w:r>
@@ -108,17 +206,119 @@
           <w:ilvl w:val="0"/>
           <w:numId w:val="1"/>
         </w:numPr>
-      </w:pPr>
-      <w:r>
-        <w:t>Rubinoff, A. (2010, February 7). 3D Tic Tac Toe. University of Rochester.</w:t>
-      </w:r>
-      <w:r>
+        <w:rPr>
+          <w:noProof w:val="0"/>
+        </w:rPr>
+      </w:pPr>
+      <w:proofErr w:type="spellStart"/>
+      <w:r>
+        <w:rPr>
+          <w:noProof w:val="0"/>
+        </w:rPr>
+        <w:t>Rubinoff</w:t>
+      </w:r>
+      <w:proofErr w:type="spellEnd"/>
+      <w:r>
+        <w:rPr>
+          <w:noProof w:val="0"/>
+        </w:rPr>
+        <w:t xml:space="preserve">, A. (2010, </w:t>
+      </w:r>
+      <w:proofErr w:type="spellStart"/>
+      <w:r>
+        <w:rPr>
+          <w:noProof w:val="0"/>
+        </w:rPr>
+        <w:t>February</w:t>
+      </w:r>
+      <w:proofErr w:type="spellEnd"/>
+      <w:r>
+        <w:rPr>
+          <w:noProof w:val="0"/>
+        </w:rPr>
+        <w:t xml:space="preserve"> 7). 3D </w:t>
+      </w:r>
+      <w:proofErr w:type="spellStart"/>
+      <w:r>
+        <w:rPr>
+          <w:noProof w:val="0"/>
+        </w:rPr>
+        <w:t>Tic</w:t>
+      </w:r>
+      <w:proofErr w:type="spellEnd"/>
+      <w:r>
+        <w:rPr>
+          <w:noProof w:val="0"/>
+        </w:rPr>
+        <w:t xml:space="preserve"> </w:t>
+      </w:r>
+      <w:proofErr w:type="spellStart"/>
+      <w:r>
+        <w:rPr>
+          <w:noProof w:val="0"/>
+        </w:rPr>
+        <w:t>Tac</w:t>
+      </w:r>
+      <w:proofErr w:type="spellEnd"/>
+      <w:r>
+        <w:rPr>
+          <w:noProof w:val="0"/>
+        </w:rPr>
+        <w:t xml:space="preserve"> </w:t>
+      </w:r>
+      <w:proofErr w:type="spellStart"/>
+      <w:r>
+        <w:rPr>
+          <w:noProof w:val="0"/>
+        </w:rPr>
+        <w:t>Toe</w:t>
+      </w:r>
+      <w:proofErr w:type="spellEnd"/>
+      <w:r>
+        <w:rPr>
+          <w:noProof w:val="0"/>
+        </w:rPr>
+        <w:t xml:space="preserve">. University </w:t>
+      </w:r>
+      <w:proofErr w:type="spellStart"/>
+      <w:r>
+        <w:rPr>
+          <w:noProof w:val="0"/>
+        </w:rPr>
+        <w:t>of</w:t>
+      </w:r>
+      <w:proofErr w:type="spellEnd"/>
+      <w:r>
+        <w:rPr>
+          <w:noProof w:val="0"/>
+        </w:rPr>
+        <w:t xml:space="preserve"> </w:t>
+      </w:r>
+      <w:proofErr w:type="spellStart"/>
+      <w:r>
+        <w:rPr>
+          <w:noProof w:val="0"/>
+        </w:rPr>
+        <w:t>Rochester</w:t>
+      </w:r>
+      <w:proofErr w:type="spellEnd"/>
+      <w:r>
+        <w:rPr>
+          <w:noProof w:val="0"/>
+        </w:rPr>
+        <w:t>.</w:t>
+      </w:r>
+      <w:r>
+        <w:rPr>
+          <w:noProof w:val="0"/>
+        </w:rPr>
         <w:t xml:space="preserve"> </w:t>
       </w:r>
       <w:hyperlink r:id="rId8" w:history="1">
         <w:r>
           <w:rPr>
             <w:rStyle w:val="Hyperlink"/>
+            <w:noProof w:val="0"/>
           </w:rPr>
           <w:t>https://www.cs.rochester.edu/u/brown/242/assts/studprojs/ttt10.pdf</w:t>
         </w:r>
@@ -131,44 +331,130 @@
           <w:ilvl w:val="0"/>
           <w:numId w:val="1"/>
         </w:numPr>
-      </w:pPr>
-      <w:r>
-        <w:t xml:space="preserve">Patashnik, O. (1980). Qubic: 4 </w:t>
-      </w:r>
-      <w:r>
+        <w:rPr>
+          <w:noProof w:val="0"/>
+        </w:rPr>
+      </w:pPr>
+      <w:proofErr w:type="spellStart"/>
+      <w:r>
+        <w:rPr>
+          <w:noProof w:val="0"/>
+        </w:rPr>
+        <w:t>Patashnik</w:t>
+      </w:r>
+      <w:proofErr w:type="spellEnd"/>
+      <w:r>
+        <w:rPr>
+          <w:noProof w:val="0"/>
+        </w:rPr>
+        <w:t xml:space="preserve">, O. (1980). </w:t>
+      </w:r>
+      <w:proofErr w:type="spellStart"/>
+      <w:r>
+        <w:rPr>
+          <w:noProof w:val="0"/>
+        </w:rPr>
+        <w:t>Qubic</w:t>
+      </w:r>
+      <w:proofErr w:type="spellEnd"/>
+      <w:r>
+        <w:rPr>
+          <w:noProof w:val="0"/>
+        </w:rPr>
+        <w:t xml:space="preserve">: 4 </w:t>
+      </w:r>
+      <w:r>
+        <w:rPr>
+          <w:noProof w:val="0"/>
+        </w:rPr>
         <w:t>x</w:t>
       </w:r>
       <w:r>
+        <w:rPr>
+          <w:noProof w:val="0"/>
+        </w:rPr>
         <w:t xml:space="preserve"> 4 </w:t>
       </w:r>
       <w:r>
+        <w:rPr>
+          <w:noProof w:val="0"/>
+        </w:rPr>
         <w:t>x</w:t>
       </w:r>
       <w:r>
-        <w:t xml:space="preserve"> 4 Tic-Tac-Toe. MathematicsMagazine. https://www.jstor.org/stable/2689613?read-now=1&amp;seq=1</w:t>
-      </w:r>
-    </w:p>
-    <w:p>
+        <w:rPr>
+          <w:noProof w:val="0"/>
+        </w:rPr>
+        <w:t xml:space="preserve"> 4 </w:t>
+      </w:r>
+      <w:proofErr w:type="spellStart"/>
+      <w:r>
+        <w:rPr>
+          <w:noProof w:val="0"/>
+        </w:rPr>
+        <w:t>Tic-Tac-Toe</w:t>
+      </w:r>
+      <w:proofErr w:type="spellEnd"/>
+      <w:r>
+        <w:rPr>
+          <w:noProof w:val="0"/>
+        </w:rPr>
+        <w:t xml:space="preserve">. </w:t>
+      </w:r>
+      <w:proofErr w:type="spellStart"/>
+      <w:r>
+        <w:rPr>
+          <w:noProof w:val="0"/>
+        </w:rPr>
+        <w:t>MathematicsMagazine</w:t>
+      </w:r>
+      <w:proofErr w:type="spellEnd"/>
+      <w:r>
+        <w:rPr>
+          <w:noProof w:val="0"/>
+        </w:rPr>
+        <w:t>. https://www.jstor.org/stable/2689613?read-now=1&amp;seq=1</w:t>
+      </w:r>
+    </w:p>
+    <w:p>
+      <w:pPr>
+        <w:rPr>
+          <w:noProof w:val="0"/>
+        </w:rPr>
+      </w:pPr>
       <w:r>
         <w:rPr>
           <w:b/>
           <w:bCs/>
+          <w:noProof w:val="0"/>
         </w:rPr>
         <w:t>Predviđeno vrijeme završetka</w:t>
       </w:r>
       <w:r>
+        <w:rPr>
+          <w:noProof w:val="0"/>
+        </w:rPr>
         <w:t xml:space="preserve">: kraj veljače 2022. </w:t>
       </w:r>
     </w:p>
     <w:p>
+      <w:pPr>
+        <w:rPr>
+          <w:noProof w:val="0"/>
+        </w:rPr>
+      </w:pPr>
       <w:r>
         <w:rPr>
           <w:b/>
           <w:bCs/>
+          <w:noProof w:val="0"/>
         </w:rPr>
         <w:t>Popis opreme</w:t>
       </w:r>
       <w:r>
+        <w:rPr>
+          <w:noProof w:val="0"/>
+        </w:rPr>
         <w:t xml:space="preserve">: </w:t>
       </w:r>
     </w:p>
@@ -176,6 +462,7 @@
       <w:pPr>
         <w:rPr>
           <w:rFonts w:ascii="Segoe UI" w:hAnsi="Segoe UI" w:cs="Segoe UI"/>
+          <w:noProof w:val="0"/>
           <w:color w:val="212529"/>
           <w:sz w:val="23"/>
           <w:szCs w:val="23"/>
@@ -185,10 +472,24 @@
         <w:rPr>
           <w:b/>
           <w:bCs/>
-        </w:rPr>
-        <w:t>Poveznica na GitHub</w:t>
-      </w:r>
-      <w:r>
+          <w:noProof w:val="0"/>
+        </w:rPr>
+        <w:t xml:space="preserve">Poveznica na </w:t>
+      </w:r>
+      <w:proofErr w:type="spellStart"/>
+      <w:r>
+        <w:rPr>
+          <w:b/>
+          <w:bCs/>
+          <w:noProof w:val="0"/>
+        </w:rPr>
+        <w:t>GitHub</w:t>
+      </w:r>
+      <w:proofErr w:type="spellEnd"/>
+      <w:r>
+        <w:rPr>
+          <w:noProof w:val="0"/>
+        </w:rPr>
         <w:t xml:space="preserve">: </w:t>
       </w:r>
       <w:hyperlink r:id="rId9" w:history="1">
@@ -196,6 +497,7 @@
           <w:rPr>
             <w:rStyle w:val="Hyperlink"/>
             <w:rFonts w:ascii="Segoe UI" w:hAnsi="Segoe UI" w:cs="Segoe UI"/>
+            <w:noProof w:val="0"/>
             <w:sz w:val="23"/>
             <w:szCs w:val="23"/>
           </w:rPr>
@@ -207,6 +509,7 @@
       <w:pPr>
         <w:rPr>
           <w:rFonts w:ascii="Segoe UI" w:hAnsi="Segoe UI" w:cs="Segoe UI"/>
+          <w:noProof w:val="0"/>
           <w:color w:val="212529"/>
           <w:sz w:val="23"/>
           <w:szCs w:val="23"/>
@@ -215,6 +518,7 @@
       <w:r>
         <w:rPr>
           <w:rFonts w:ascii="Segoe UI" w:hAnsi="Segoe UI" w:cs="Segoe UI"/>
+          <w:noProof w:val="0"/>
           <w:color w:val="212529"/>
           <w:sz w:val="23"/>
           <w:szCs w:val="23"/>
@@ -225,8 +529,14 @@
     <w:p>
       <w:pPr>
         <w:pStyle w:val="Heading1"/>
-      </w:pPr>
-      <w:r>
+        <w:rPr>
+          <w:noProof w:val="0"/>
+        </w:rPr>
+      </w:pPr>
+      <w:r>
+        <w:rPr>
+          <w:noProof w:val="0"/>
+        </w:rPr>
         <w:t>Dnevnik rada:</w:t>
       </w:r>
     </w:p>
@@ -237,9 +547,29 @@
           <w:ilvl w:val="0"/>
           <w:numId w:val="2"/>
         </w:numPr>
-      </w:pPr>
-      <w:r>
-        <w:t>(Krcivoj - 2 sata/Bogdanić - 2 sata):</w:t>
+        <w:rPr>
+          <w:noProof w:val="0"/>
+        </w:rPr>
+      </w:pPr>
+      <w:r>
+        <w:rPr>
+          <w:noProof w:val="0"/>
+        </w:rPr>
+        <w:t>(</w:t>
+      </w:r>
+      <w:proofErr w:type="spellStart"/>
+      <w:r>
+        <w:rPr>
+          <w:noProof w:val="0"/>
+        </w:rPr>
+        <w:t>Krcivoj</w:t>
+      </w:r>
+      <w:proofErr w:type="spellEnd"/>
+      <w:r>
+        <w:rPr>
+          <w:noProof w:val="0"/>
+        </w:rPr>
+        <w:t xml:space="preserve"> - 2 sata/Bogdanić - 2 sata):</w:t>
       </w:r>
     </w:p>
     <w:p>
@@ -249,8 +579,14 @@
           <w:ilvl w:val="1"/>
           <w:numId w:val="2"/>
         </w:numPr>
-      </w:pPr>
-      <w:r>
+        <w:rPr>
+          <w:noProof w:val="0"/>
+        </w:rPr>
+      </w:pPr>
+      <w:r>
+        <w:rPr>
+          <w:noProof w:val="0"/>
+        </w:rPr>
         <w:t>Sastanak u vezi projekta, dogovor oko klasa koje je potrebno implementirati, njihove metode i varijable, detalja igre</w:t>
       </w:r>
     </w:p>
@@ -261,9 +597,29 @@
           <w:ilvl w:val="1"/>
           <w:numId w:val="2"/>
         </w:numPr>
-      </w:pPr>
-      <w:r>
-        <w:t>Dogovor oko načina na koji će računalo tražiti najbolji potez, korištenje minmax algoritma, ukoliko je moguće s alfa-beta podrezivanjem</w:t>
+        <w:rPr>
+          <w:noProof w:val="0"/>
+        </w:rPr>
+      </w:pPr>
+      <w:r>
+        <w:rPr>
+          <w:noProof w:val="0"/>
+        </w:rPr>
+        <w:t xml:space="preserve">Dogovor oko načina na koji će računalo tražiti najbolji potez, korištenje </w:t>
+      </w:r>
+      <w:proofErr w:type="spellStart"/>
+      <w:r>
+        <w:rPr>
+          <w:noProof w:val="0"/>
+        </w:rPr>
+        <w:t>minmax</w:t>
+      </w:r>
+      <w:proofErr w:type="spellEnd"/>
+      <w:r>
+        <w:rPr>
+          <w:noProof w:val="0"/>
+        </w:rPr>
+        <w:t xml:space="preserve"> algoritma, ukoliko je moguće s alfa-beta podrezivanjem</w:t>
       </w:r>
     </w:p>
     <w:p>
@@ -273,8 +629,14 @@
           <w:ilvl w:val="1"/>
           <w:numId w:val="2"/>
         </w:numPr>
-      </w:pPr>
-      <w:r>
+        <w:rPr>
+          <w:noProof w:val="0"/>
+        </w:rPr>
+      </w:pPr>
+      <w:r>
+        <w:rPr>
+          <w:noProof w:val="0"/>
+        </w:rPr>
         <w:t>Podjela poslova</w:t>
       </w:r>
     </w:p>
@@ -285,17 +647,32 @@
           <w:ilvl w:val="0"/>
           <w:numId w:val="2"/>
         </w:numPr>
-      </w:pPr>
-      <w:r>
+        <w:rPr>
+          <w:noProof w:val="0"/>
+        </w:rPr>
+      </w:pPr>
+      <w:r>
+        <w:rPr>
+          <w:noProof w:val="0"/>
+        </w:rPr>
         <w:t xml:space="preserve">(Bogdanić </w:t>
       </w:r>
       <w:r>
+        <w:rPr>
+          <w:noProof w:val="0"/>
+        </w:rPr>
         <w:t>–</w:t>
       </w:r>
       <w:r>
+        <w:rPr>
+          <w:noProof w:val="0"/>
+        </w:rPr>
         <w:t xml:space="preserve"> 5 + (2,5 + 2 + 2 + 1,5) + 5</w:t>
       </w:r>
       <w:r>
+        <w:rPr>
+          <w:noProof w:val="0"/>
+        </w:rPr>
         <w:t>):</w:t>
       </w:r>
     </w:p>
@@ -306,12 +683,35 @@
           <w:ilvl w:val="0"/>
           <w:numId w:val="3"/>
         </w:numPr>
-      </w:pPr>
-      <w:r>
+        <w:rPr>
+          <w:noProof w:val="0"/>
+        </w:rPr>
+      </w:pPr>
+      <w:r>
+        <w:rPr>
+          <w:noProof w:val="0"/>
+        </w:rPr>
         <w:t>Dodala sam</w:t>
       </w:r>
       <w:r>
-        <w:t xml:space="preserve"> klasu Move – služi za spremanje poteza, dodala sam nekoliko dogovorenih konstruktora</w:t>
+        <w:rPr>
+          <w:noProof w:val="0"/>
+        </w:rPr>
+        <w:t xml:space="preserve"> klasu </w:t>
+      </w:r>
+      <w:proofErr w:type="spellStart"/>
+      <w:r>
+        <w:rPr>
+          <w:noProof w:val="0"/>
+        </w:rPr>
+        <w:t>Move</w:t>
+      </w:r>
+      <w:proofErr w:type="spellEnd"/>
+      <w:r>
+        <w:rPr>
+          <w:noProof w:val="0"/>
+        </w:rPr>
+        <w:t xml:space="preserve"> – služi za spremanje poteza, dodala sam nekoliko dogovorenih konstruktora</w:t>
       </w:r>
     </w:p>
     <w:p>
@@ -321,9 +721,37 @@
           <w:ilvl w:val="0"/>
           <w:numId w:val="3"/>
         </w:numPr>
-      </w:pPr>
-      <w:r>
-        <w:t>Override-ala sam metodu equals, jer ćemo morati uspoređivati poteze</w:t>
+        <w:rPr>
+          <w:noProof w:val="0"/>
+        </w:rPr>
+      </w:pPr>
+      <w:proofErr w:type="spellStart"/>
+      <w:r>
+        <w:rPr>
+          <w:noProof w:val="0"/>
+        </w:rPr>
+        <w:t>Override</w:t>
+      </w:r>
+      <w:proofErr w:type="spellEnd"/>
+      <w:r>
+        <w:rPr>
+          <w:noProof w:val="0"/>
+        </w:rPr>
+        <w:t xml:space="preserve">-ala sam metodu </w:t>
+      </w:r>
+      <w:proofErr w:type="spellStart"/>
+      <w:r>
+        <w:rPr>
+          <w:noProof w:val="0"/>
+        </w:rPr>
+        <w:t>equals</w:t>
+      </w:r>
+      <w:proofErr w:type="spellEnd"/>
+      <w:r>
+        <w:rPr>
+          <w:noProof w:val="0"/>
+        </w:rPr>
+        <w:t>, jer ćemo morati uspoređivati poteze</w:t>
       </w:r>
     </w:p>
     <w:p>
@@ -333,9 +761,43 @@
           <w:ilvl w:val="0"/>
           <w:numId w:val="3"/>
         </w:numPr>
-      </w:pPr>
-      <w:r>
-        <w:t>Dodala sam interface Cube i pokušala što bolje opisati / dokumentirati što rade metode</w:t>
+        <w:rPr>
+          <w:noProof w:val="0"/>
+        </w:rPr>
+      </w:pPr>
+      <w:r>
+        <w:rPr>
+          <w:noProof w:val="0"/>
+        </w:rPr>
+        <w:t xml:space="preserve">Dodala sam </w:t>
+      </w:r>
+      <w:proofErr w:type="spellStart"/>
+      <w:r>
+        <w:rPr>
+          <w:noProof w:val="0"/>
+        </w:rPr>
+        <w:t>interface</w:t>
+      </w:r>
+      <w:proofErr w:type="spellEnd"/>
+      <w:r>
+        <w:rPr>
+          <w:noProof w:val="0"/>
+        </w:rPr>
+        <w:t xml:space="preserve"> </w:t>
+      </w:r>
+      <w:proofErr w:type="spellStart"/>
+      <w:r>
+        <w:rPr>
+          <w:noProof w:val="0"/>
+        </w:rPr>
+        <w:t>Cube</w:t>
+      </w:r>
+      <w:proofErr w:type="spellEnd"/>
+      <w:r>
+        <w:rPr>
+          <w:noProof w:val="0"/>
+        </w:rPr>
+        <w:t xml:space="preserve"> i pokušala što bolje opisati / dokumentirati što rade metode</w:t>
       </w:r>
     </w:p>
     <w:p>
@@ -345,10 +807,24 @@
           <w:ilvl w:val="0"/>
           <w:numId w:val="3"/>
         </w:numPr>
-      </w:pPr>
-      <w:r>
-        <w:t>Dodala sam Cube3 i Cube4(po uzoru na Cube3) koje implementiraju Cube</w:t>
-      </w:r>
+        <w:rPr>
+          <w:noProof w:val="0"/>
+        </w:rPr>
+      </w:pPr>
+      <w:r>
+        <w:rPr>
+          <w:noProof w:val="0"/>
+        </w:rPr>
+        <w:t xml:space="preserve">Dodala sam Cube3 i Cube4(po uzoru na Cube3) koje implementiraju </w:t>
+      </w:r>
+      <w:proofErr w:type="spellStart"/>
+      <w:r>
+        <w:rPr>
+          <w:noProof w:val="0"/>
+        </w:rPr>
+        <w:t>Cube</w:t>
+      </w:r>
+      <w:proofErr w:type="spellEnd"/>
     </w:p>
     <w:p>
       <w:pPr>
@@ -357,10 +833,38 @@
           <w:ilvl w:val="0"/>
           <w:numId w:val="3"/>
         </w:numPr>
-      </w:pPr>
-      <w:r>
-        <w:t>U Cube3 sam najprije dodala metode za ispis, pa ispisala sve moguće winning lines</w:t>
-      </w:r>
+        <w:rPr>
+          <w:noProof w:val="0"/>
+        </w:rPr>
+      </w:pPr>
+      <w:r>
+        <w:rPr>
+          <w:noProof w:val="0"/>
+        </w:rPr>
+        <w:t xml:space="preserve">U Cube3 sam najprije dodala metode za ispis, pa ispisala sve moguće </w:t>
+      </w:r>
+      <w:proofErr w:type="spellStart"/>
+      <w:r>
+        <w:rPr>
+          <w:noProof w:val="0"/>
+        </w:rPr>
+        <w:t>winning</w:t>
+      </w:r>
+      <w:proofErr w:type="spellEnd"/>
+      <w:r>
+        <w:rPr>
+          <w:noProof w:val="0"/>
+        </w:rPr>
+        <w:t xml:space="preserve"> </w:t>
+      </w:r>
+      <w:proofErr w:type="spellStart"/>
+      <w:r>
+        <w:rPr>
+          <w:noProof w:val="0"/>
+        </w:rPr>
+        <w:t>lines</w:t>
+      </w:r>
+      <w:proofErr w:type="spellEnd"/>
     </w:p>
     <w:p>
       <w:pPr>
@@ -369,14 +873,40 @@
           <w:ilvl w:val="0"/>
           <w:numId w:val="3"/>
         </w:numPr>
-      </w:pPr>
-      <w:r>
-        <w:t>Dodala sam heuristikučku funkciju koje smo dogovorili po uzoru na onu iz literature, opisala sam kako radi, a malom promjenom dobit ću je za</w:t>
-      </w:r>
-      <w:r>
+        <w:rPr>
+          <w:noProof w:val="0"/>
+        </w:rPr>
+      </w:pPr>
+      <w:r>
+        <w:rPr>
+          <w:noProof w:val="0"/>
+        </w:rPr>
+        <w:t xml:space="preserve">Dodala sam </w:t>
+      </w:r>
+      <w:proofErr w:type="spellStart"/>
+      <w:r>
+        <w:rPr>
+          <w:noProof w:val="0"/>
+        </w:rPr>
+        <w:t>heuristikučku</w:t>
+      </w:r>
+      <w:proofErr w:type="spellEnd"/>
+      <w:r>
+        <w:rPr>
+          <w:noProof w:val="0"/>
+        </w:rPr>
+        <w:t xml:space="preserve"> funkciju koje smo dogovorili po uzoru na onu iz literature, opisala sam kako radi, a malom promjenom dobit ću je za</w:t>
+      </w:r>
+      <w:r>
+        <w:rPr>
+          <w:noProof w:val="0"/>
+        </w:rPr>
         <w:t xml:space="preserve"> </w:t>
       </w:r>
       <w:r>
+        <w:rPr>
+          <w:noProof w:val="0"/>
+        </w:rPr>
         <w:t>Cube4</w:t>
       </w:r>
     </w:p>
@@ -387,8 +917,14 @@
           <w:ilvl w:val="0"/>
           <w:numId w:val="3"/>
         </w:numPr>
-      </w:pPr>
-      <w:r>
+        <w:rPr>
+          <w:noProof w:val="0"/>
+        </w:rPr>
+      </w:pPr>
+      <w:r>
+        <w:rPr>
+          <w:noProof w:val="0"/>
+        </w:rPr>
         <w:t>Dodala sam i ostale metode u Cube3 za koje smo mislili da će nam trebati</w:t>
       </w:r>
     </w:p>
@@ -399,8 +935,14 @@
           <w:ilvl w:val="0"/>
           <w:numId w:val="3"/>
         </w:numPr>
-      </w:pPr>
-      <w:r>
+        <w:rPr>
+          <w:noProof w:val="0"/>
+        </w:rPr>
+      </w:pPr>
+      <w:r>
+        <w:rPr>
+          <w:noProof w:val="0"/>
+        </w:rPr>
         <w:t>Sve već opisano sam napisala i u Cube4</w:t>
       </w:r>
     </w:p>
@@ -411,9 +953,29 @@
           <w:ilvl w:val="0"/>
           <w:numId w:val="3"/>
         </w:numPr>
-      </w:pPr>
-      <w:r>
-        <w:t>Razlog zajedničkog pushanja: da budem sigurna da je sve dobro povezano, za sad nema problema, maknula sam test primjere na kojima sam isprobavala radi čistoće koda</w:t>
+        <w:rPr>
+          <w:noProof w:val="0"/>
+        </w:rPr>
+      </w:pPr>
+      <w:r>
+        <w:rPr>
+          <w:noProof w:val="0"/>
+        </w:rPr>
+        <w:t xml:space="preserve">Razlog zajedničkog </w:t>
+      </w:r>
+      <w:proofErr w:type="spellStart"/>
+      <w:r>
+        <w:rPr>
+          <w:noProof w:val="0"/>
+        </w:rPr>
+        <w:t>pushanja</w:t>
+      </w:r>
+      <w:proofErr w:type="spellEnd"/>
+      <w:r>
+        <w:rPr>
+          <w:noProof w:val="0"/>
+        </w:rPr>
+        <w:t>: da budem sigurna da je sve dobro povezano, za sad nema problema, maknula sam test primjere na kojima sam isprobavala radi čistoće koda</w:t>
       </w:r>
     </w:p>
     <w:p>
@@ -423,10 +985,72 @@
           <w:ilvl w:val="0"/>
           <w:numId w:val="3"/>
         </w:numPr>
-      </w:pPr>
-      <w:r>
+        <w:rPr>
+          <w:noProof w:val="0"/>
+        </w:rPr>
+      </w:pPr>
+      <w:r>
+        <w:rPr>
+          <w:noProof w:val="0"/>
+        </w:rPr>
         <w:lastRenderedPageBreak/>
-        <w:t>Zbrajanje sati: (Move + Cube) + (ispis + heur + win + ostalo)-Cube3 + (Cube4 + greška + pisanje dnevnika + čišćenje koda)</w:t>
+        <w:t>Zbrajanje sati: (</w:t>
+      </w:r>
+      <w:proofErr w:type="spellStart"/>
+      <w:r>
+        <w:rPr>
+          <w:noProof w:val="0"/>
+        </w:rPr>
+        <w:t>Move</w:t>
+      </w:r>
+      <w:proofErr w:type="spellEnd"/>
+      <w:r>
+        <w:rPr>
+          <w:noProof w:val="0"/>
+        </w:rPr>
+        <w:t xml:space="preserve"> + </w:t>
+      </w:r>
+      <w:proofErr w:type="spellStart"/>
+      <w:r>
+        <w:rPr>
+          <w:noProof w:val="0"/>
+        </w:rPr>
+        <w:t>Cube</w:t>
+      </w:r>
+      <w:proofErr w:type="spellEnd"/>
+      <w:r>
+        <w:rPr>
+          <w:noProof w:val="0"/>
+        </w:rPr>
+        <w:t xml:space="preserve">) + (ispis + </w:t>
+      </w:r>
+      <w:proofErr w:type="spellStart"/>
+      <w:r>
+        <w:rPr>
+          <w:noProof w:val="0"/>
+        </w:rPr>
+        <w:t>heur</w:t>
+      </w:r>
+      <w:proofErr w:type="spellEnd"/>
+      <w:r>
+        <w:rPr>
+          <w:noProof w:val="0"/>
+        </w:rPr>
+        <w:t xml:space="preserve"> + </w:t>
+      </w:r>
+      <w:proofErr w:type="spellStart"/>
+      <w:r>
+        <w:rPr>
+          <w:noProof w:val="0"/>
+        </w:rPr>
+        <w:t>win</w:t>
+      </w:r>
+      <w:proofErr w:type="spellEnd"/>
+      <w:r>
+        <w:rPr>
+          <w:noProof w:val="0"/>
+        </w:rPr>
+        <w:t xml:space="preserve"> + ostalo)-Cube3 + (Cube4 + greška + pisanje dnevnika + čišćenje koda)</w:t>
       </w:r>
     </w:p>
     <w:p>
@@ -436,17 +1060,46 @@
           <w:ilvl w:val="0"/>
           <w:numId w:val="2"/>
         </w:numPr>
-      </w:pPr>
-      <w:r>
-        <w:t xml:space="preserve">(Krcivoj – </w:t>
-      </w:r>
-      <w:r>
+        <w:rPr>
+          <w:noProof w:val="0"/>
+        </w:rPr>
+      </w:pPr>
+      <w:r>
+        <w:rPr>
+          <w:noProof w:val="0"/>
+        </w:rPr>
+        <w:t>(</w:t>
+      </w:r>
+      <w:proofErr w:type="spellStart"/>
+      <w:r>
+        <w:rPr>
+          <w:noProof w:val="0"/>
+        </w:rPr>
+        <w:t>Krcivoj</w:t>
+      </w:r>
+      <w:proofErr w:type="spellEnd"/>
+      <w:r>
+        <w:rPr>
+          <w:noProof w:val="0"/>
+        </w:rPr>
+        <w:t xml:space="preserve"> – </w:t>
+      </w:r>
+      <w:r>
+        <w:rPr>
+          <w:noProof w:val="0"/>
+        </w:rPr>
         <w:t xml:space="preserve">1 + </w:t>
       </w:r>
       <w:r>
+        <w:rPr>
+          <w:noProof w:val="0"/>
+        </w:rPr>
         <w:t>2 + 5 + 3 + 4</w:t>
       </w:r>
       <w:r>
+        <w:rPr>
+          <w:noProof w:val="0"/>
+        </w:rPr>
         <w:t>):</w:t>
       </w:r>
     </w:p>
@@ -457,20 +1110,52 @@
           <w:ilvl w:val="0"/>
           <w:numId w:val="3"/>
         </w:numPr>
-      </w:pPr>
-      <w:r>
-        <w:t xml:space="preserve">Dodao sam klasu Pair – nju </w:t>
-      </w:r>
-      <w:r>
+        <w:rPr>
+          <w:noProof w:val="0"/>
+        </w:rPr>
+      </w:pPr>
+      <w:r>
+        <w:rPr>
+          <w:noProof w:val="0"/>
+        </w:rPr>
+        <w:t xml:space="preserve">Dodao sam klasu </w:t>
+      </w:r>
+      <w:proofErr w:type="spellStart"/>
+      <w:r>
+        <w:rPr>
+          <w:noProof w:val="0"/>
+        </w:rPr>
+        <w:t>Pair</w:t>
+      </w:r>
+      <w:proofErr w:type="spellEnd"/>
+      <w:r>
+        <w:rPr>
+          <w:noProof w:val="0"/>
+        </w:rPr>
+        <w:t xml:space="preserve"> – nju </w:t>
+      </w:r>
+      <w:r>
+        <w:rPr>
+          <w:noProof w:val="0"/>
+        </w:rPr>
         <w:t>ć</w:t>
       </w:r>
       <w:r>
+        <w:rPr>
+          <w:noProof w:val="0"/>
+        </w:rPr>
         <w:t>emo koristiti ka</w:t>
       </w:r>
       <w:r>
+        <w:rPr>
+          <w:noProof w:val="0"/>
+        </w:rPr>
         <w:t>da</w:t>
       </w:r>
       <w:r>
+        <w:rPr>
+          <w:noProof w:val="0"/>
+        </w:rPr>
         <w:t xml:space="preserve"> funkcija treba vratiti dvije vrijednosti</w:t>
       </w:r>
     </w:p>
@@ -481,8 +1166,14 @@
           <w:ilvl w:val="0"/>
           <w:numId w:val="3"/>
         </w:numPr>
-      </w:pPr>
-      <w:r>
+        <w:rPr>
+          <w:noProof w:val="0"/>
+        </w:rPr>
+      </w:pPr>
+      <w:r>
+        <w:rPr>
+          <w:noProof w:val="0"/>
+        </w:rPr>
         <w:t>Dodao sam klasu Player – ona predstavlja igrača koji igra igru.</w:t>
       </w:r>
     </w:p>
@@ -493,18 +1184,35 @@
           <w:ilvl w:val="0"/>
           <w:numId w:val="3"/>
         </w:numPr>
-      </w:pPr>
-      <w:r>
-        <w:t xml:space="preserve">Dodao sam minmax algoritam koji </w:t>
-      </w:r>
-      <w:r>
-        <w:t xml:space="preserve">pri pretraživanju stabla odluke koristi </w:t>
-      </w:r>
-      <w:r>
-        <w:rPr>
-          <w:noProof w:val="0"/>
-        </w:rPr>
-        <w:t>alfa-beta podrezivanje</w:t>
+        <w:rPr>
+          <w:noProof w:val="0"/>
+        </w:rPr>
+      </w:pPr>
+      <w:r>
+        <w:rPr>
+          <w:noProof w:val="0"/>
+        </w:rPr>
+        <w:t xml:space="preserve">Dodao sam </w:t>
+      </w:r>
+      <w:proofErr w:type="spellStart"/>
+      <w:r>
+        <w:rPr>
+          <w:noProof w:val="0"/>
+        </w:rPr>
+        <w:t>minmax</w:t>
+      </w:r>
+      <w:proofErr w:type="spellEnd"/>
+      <w:r>
+        <w:rPr>
+          <w:noProof w:val="0"/>
+        </w:rPr>
+        <w:t xml:space="preserve"> algoritam koji </w:t>
+      </w:r>
+      <w:r>
+        <w:rPr>
+          <w:noProof w:val="0"/>
+        </w:rPr>
+        <w:t>pri pretraživanju stabla odluke koristi alfa-beta podrezivanje</w:t>
       </w:r>
     </w:p>
     <w:p>
@@ -514,12 +1222,43 @@
           <w:ilvl w:val="0"/>
           <w:numId w:val="3"/>
         </w:numPr>
-      </w:pPr>
-      <w:r>
-        <w:rPr>
-          <w:noProof w:val="0"/>
-        </w:rPr>
-        <w:t>Pojavio se problem kako učitati klasu u Qubic.pde – libraries folder ne poma</w:t>
+        <w:rPr>
+          <w:noProof w:val="0"/>
+        </w:rPr>
+      </w:pPr>
+      <w:r>
+        <w:rPr>
+          <w:noProof w:val="0"/>
+        </w:rPr>
+        <w:t xml:space="preserve">Pojavio se problem kako učitati klasu u </w:t>
+      </w:r>
+      <w:proofErr w:type="spellStart"/>
+      <w:r>
+        <w:rPr>
+          <w:noProof w:val="0"/>
+        </w:rPr>
+        <w:t>Qubic.pde</w:t>
+      </w:r>
+      <w:proofErr w:type="spellEnd"/>
+      <w:r>
+        <w:rPr>
+          <w:noProof w:val="0"/>
+        </w:rPr>
+        <w:t xml:space="preserve"> – </w:t>
+      </w:r>
+      <w:proofErr w:type="spellStart"/>
+      <w:r>
+        <w:rPr>
+          <w:noProof w:val="0"/>
+        </w:rPr>
+        <w:t>libraries</w:t>
+      </w:r>
+      <w:proofErr w:type="spellEnd"/>
+      <w:r>
+        <w:rPr>
+          <w:noProof w:val="0"/>
+        </w:rPr>
+        <w:t xml:space="preserve"> folder ne poma</w:t>
       </w:r>
       <w:r>
         <w:rPr>
@@ -559,6 +1298,9 @@
           <w:ilvl w:val="0"/>
           <w:numId w:val="3"/>
         </w:numPr>
+        <w:rPr>
+          <w:noProof w:val="0"/>
+        </w:rPr>
       </w:pPr>
       <w:r>
         <w:rPr>
@@ -574,20 +1316,52 @@
           <w:ilvl w:val="0"/>
           <w:numId w:val="2"/>
         </w:numPr>
-      </w:pPr>
-      <w:r>
-        <w:t>(Krcivoj –</w:t>
-      </w:r>
-      <w:r>
+        <w:rPr>
+          <w:noProof w:val="0"/>
+        </w:rPr>
+      </w:pPr>
+      <w:r>
+        <w:rPr>
+          <w:noProof w:val="0"/>
+        </w:rPr>
+        <w:t>(</w:t>
+      </w:r>
+      <w:proofErr w:type="spellStart"/>
+      <w:r>
+        <w:rPr>
+          <w:noProof w:val="0"/>
+        </w:rPr>
+        <w:t>Krcivoj</w:t>
+      </w:r>
+      <w:proofErr w:type="spellEnd"/>
+      <w:r>
+        <w:rPr>
+          <w:noProof w:val="0"/>
+        </w:rPr>
+        <w:t xml:space="preserve"> –</w:t>
+      </w:r>
+      <w:r>
+        <w:rPr>
+          <w:noProof w:val="0"/>
+        </w:rPr>
         <w:t xml:space="preserve"> </w:t>
       </w:r>
       <w:r>
+        <w:rPr>
+          <w:noProof w:val="0"/>
+        </w:rPr>
         <w:t>4 + 1 + 3</w:t>
       </w:r>
       <w:r>
+        <w:rPr>
+          <w:noProof w:val="0"/>
+        </w:rPr>
         <w:t xml:space="preserve"> + 1</w:t>
       </w:r>
       <w:r>
+        <w:rPr>
+          <w:noProof w:val="0"/>
+        </w:rPr>
         <w:t>):</w:t>
       </w:r>
     </w:p>
@@ -598,18 +1372,15 @@
           <w:ilvl w:val="0"/>
           <w:numId w:val="3"/>
         </w:numPr>
-      </w:pPr>
-      <w:r>
-        <w:t xml:space="preserve">Napravio sam početni zaslona te </w:t>
-      </w:r>
-      <w:r>
-        <w:rPr>
-          <w:noProof w:val="0"/>
-        </w:rPr>
-        <w:t>omogućio</w:t>
-      </w:r>
-      <w:r>
-        <w:t xml:space="preserve"> unos imena igrača i odabir vrste igre</w:t>
+        <w:rPr>
+          <w:noProof w:val="0"/>
+        </w:rPr>
+      </w:pPr>
+      <w:r>
+        <w:rPr>
+          <w:noProof w:val="0"/>
+        </w:rPr>
+        <w:t>Napravio sam početni zaslona te omogućio unos imena igrača i odabir vrste igre</w:t>
       </w:r>
     </w:p>
     <w:p>
@@ -619,8 +1390,14 @@
           <w:ilvl w:val="0"/>
           <w:numId w:val="3"/>
         </w:numPr>
-      </w:pPr>
-      <w:r>
+        <w:rPr>
+          <w:noProof w:val="0"/>
+        </w:rPr>
+      </w:pPr>
+      <w:r>
+        <w:rPr>
+          <w:noProof w:val="0"/>
+        </w:rPr>
         <w:t>Dodao sam gumb za prikaz pravila te njihov ispis i prikaz pomoći</w:t>
       </w:r>
     </w:p>
@@ -631,9 +1408,37 @@
           <w:ilvl w:val="0"/>
           <w:numId w:val="3"/>
         </w:numPr>
-      </w:pPr>
-      <w:r>
-        <w:t>Rješio sam prolem sa učitavanjem klasa</w:t>
+        <w:rPr>
+          <w:noProof w:val="0"/>
+        </w:rPr>
+      </w:pPr>
+      <w:proofErr w:type="spellStart"/>
+      <w:r>
+        <w:rPr>
+          <w:noProof w:val="0"/>
+        </w:rPr>
+        <w:t>Rješio</w:t>
+      </w:r>
+      <w:proofErr w:type="spellEnd"/>
+      <w:r>
+        <w:rPr>
+          <w:noProof w:val="0"/>
+        </w:rPr>
+        <w:t xml:space="preserve"> sam </w:t>
+      </w:r>
+      <w:proofErr w:type="spellStart"/>
+      <w:r>
+        <w:rPr>
+          <w:noProof w:val="0"/>
+        </w:rPr>
+        <w:t>prolem</w:t>
+      </w:r>
+      <w:proofErr w:type="spellEnd"/>
+      <w:r>
+        <w:rPr>
+          <w:noProof w:val="0"/>
+        </w:rPr>
+        <w:t xml:space="preserve"> sa učitavanjem klasa</w:t>
       </w:r>
     </w:p>
     <w:p>
@@ -643,8 +1448,14 @@
           <w:ilvl w:val="0"/>
           <w:numId w:val="3"/>
         </w:numPr>
-      </w:pPr>
-      <w:r>
+        <w:rPr>
+          <w:noProof w:val="0"/>
+        </w:rPr>
+      </w:pPr>
+      <w:r>
+        <w:rPr>
+          <w:noProof w:val="0"/>
+        </w:rPr>
         <w:t>Dodao sam prikaz imena tijekom igre i prikaz broja poteza</w:t>
       </w:r>
     </w:p>
@@ -655,8 +1466,14 @@
           <w:ilvl w:val="0"/>
           <w:numId w:val="2"/>
         </w:numPr>
-      </w:pPr>
-      <w:r>
+        <w:rPr>
+          <w:noProof w:val="0"/>
+        </w:rPr>
+      </w:pPr>
+      <w:r>
+        <w:rPr>
+          <w:noProof w:val="0"/>
+        </w:rPr>
         <w:t>(Bogdanić - 1,5 + 2 + 2 + 3,5):</w:t>
       </w:r>
     </w:p>
@@ -667,8 +1484,14 @@
           <w:ilvl w:val="0"/>
           <w:numId w:val="4"/>
         </w:numPr>
-      </w:pPr>
-      <w:r>
+        <w:rPr>
+          <w:noProof w:val="0"/>
+        </w:rPr>
+      </w:pPr>
+      <w:r>
+        <w:rPr>
+          <w:noProof w:val="0"/>
+        </w:rPr>
         <w:t>Uređivanje početnog zaslona – novi odgovarajući font, boje pozadine, pravila</w:t>
       </w:r>
     </w:p>
@@ -679,8 +1502,14 @@
           <w:ilvl w:val="0"/>
           <w:numId w:val="4"/>
         </w:numPr>
-      </w:pPr>
-      <w:r>
+        <w:rPr>
+          <w:noProof w:val="0"/>
+        </w:rPr>
+      </w:pPr>
+      <w:r>
+        <w:rPr>
+          <w:noProof w:val="0"/>
+        </w:rPr>
         <w:t>Dodano iscrtavanje ploče za 3x3x3</w:t>
       </w:r>
     </w:p>
@@ -691,8 +1520,14 @@
           <w:ilvl w:val="0"/>
           <w:numId w:val="4"/>
         </w:numPr>
-      </w:pPr>
-      <w:r>
+        <w:rPr>
+          <w:noProof w:val="0"/>
+        </w:rPr>
+      </w:pPr>
+      <w:r>
+        <w:rPr>
+          <w:noProof w:val="0"/>
+        </w:rPr>
         <w:t>Dodano iscrtavanje ploče 4x4x4 – uočena greška koju treba popravit</w:t>
       </w:r>
     </w:p>
@@ -703,9 +1538,43 @@
           <w:ilvl w:val="0"/>
           <w:numId w:val="4"/>
         </w:numPr>
-      </w:pPr>
-      <w:r>
-        <w:t>Dodano mousePressed event za klikanje po ploči ovisno o tipu ploče – treba još popravit za 4x4x4</w:t>
+        <w:rPr>
+          <w:noProof w:val="0"/>
+        </w:rPr>
+      </w:pPr>
+      <w:r>
+        <w:rPr>
+          <w:noProof w:val="0"/>
+        </w:rPr>
+        <w:t xml:space="preserve">Dodano </w:t>
+      </w:r>
+      <w:proofErr w:type="spellStart"/>
+      <w:r>
+        <w:rPr>
+          <w:noProof w:val="0"/>
+        </w:rPr>
+        <w:t>mousePressed</w:t>
+      </w:r>
+      <w:proofErr w:type="spellEnd"/>
+      <w:r>
+        <w:rPr>
+          <w:noProof w:val="0"/>
+        </w:rPr>
+        <w:t xml:space="preserve"> event za </w:t>
+      </w:r>
+      <w:proofErr w:type="spellStart"/>
+      <w:r>
+        <w:rPr>
+          <w:noProof w:val="0"/>
+        </w:rPr>
+        <w:t>klikanje</w:t>
+      </w:r>
+      <w:proofErr w:type="spellEnd"/>
+      <w:r>
+        <w:rPr>
+          <w:noProof w:val="0"/>
+        </w:rPr>
+        <w:t xml:space="preserve"> po ploči ovisno o tipu ploče – treba još popravit za 4x4x4</w:t>
       </w:r>
     </w:p>
     <w:p>
@@ -715,8 +1584,14 @@
           <w:ilvl w:val="0"/>
           <w:numId w:val="2"/>
         </w:numPr>
-      </w:pPr>
-      <w:r>
+        <w:rPr>
+          <w:noProof w:val="0"/>
+        </w:rPr>
+      </w:pPr>
+      <w:r>
+        <w:rPr>
+          <w:noProof w:val="0"/>
+        </w:rPr>
         <w:t>(Bogdanić – 1,5 + 1,5)</w:t>
       </w:r>
     </w:p>
@@ -727,8 +1602,14 @@
           <w:ilvl w:val="0"/>
           <w:numId w:val="5"/>
         </w:numPr>
-      </w:pPr>
-      <w:r>
+        <w:rPr>
+          <w:noProof w:val="0"/>
+        </w:rPr>
+      </w:pPr>
+      <w:r>
+        <w:rPr>
+          <w:noProof w:val="0"/>
+        </w:rPr>
         <w:t>Ispravno nacrtana ploča 4x4x4</w:t>
       </w:r>
     </w:p>
@@ -739,9 +1620,29 @@
           <w:ilvl w:val="0"/>
           <w:numId w:val="5"/>
         </w:numPr>
-      </w:pPr>
-      <w:r>
-        <w:t>Ispravno klikanje po 4x4x4 ploči</w:t>
+        <w:rPr>
+          <w:noProof w:val="0"/>
+        </w:rPr>
+      </w:pPr>
+      <w:r>
+        <w:rPr>
+          <w:noProof w:val="0"/>
+        </w:rPr>
+        <w:t xml:space="preserve">Ispravno </w:t>
+      </w:r>
+      <w:proofErr w:type="spellStart"/>
+      <w:r>
+        <w:rPr>
+          <w:noProof w:val="0"/>
+        </w:rPr>
+        <w:t>klikanje</w:t>
+      </w:r>
+      <w:proofErr w:type="spellEnd"/>
+      <w:r>
+        <w:rPr>
+          <w:noProof w:val="0"/>
+        </w:rPr>
+        <w:t xml:space="preserve"> po 4x4x4 ploči</w:t>
       </w:r>
     </w:p>
     <w:p>
@@ -751,8 +1652,14 @@
           <w:ilvl w:val="0"/>
           <w:numId w:val="5"/>
         </w:numPr>
-      </w:pPr>
-      <w:r>
+        <w:rPr>
+          <w:noProof w:val="0"/>
+        </w:rPr>
+      </w:pPr>
+      <w:r>
+        <w:rPr>
+          <w:noProof w:val="0"/>
+        </w:rPr>
         <w:t>Dodavanje tema – 2 različite boje za oznake i posebna boja pozadina i slika završnih</w:t>
       </w:r>
     </w:p>
@@ -763,9 +1670,29 @@
           <w:ilvl w:val="0"/>
           <w:numId w:val="5"/>
         </w:numPr>
-      </w:pPr>
-      <w:r>
-        <w:t>Prikaz tema na help izborniku pomoću krugova u različitim bojama</w:t>
+        <w:rPr>
+          <w:noProof w:val="0"/>
+        </w:rPr>
+      </w:pPr>
+      <w:r>
+        <w:rPr>
+          <w:noProof w:val="0"/>
+        </w:rPr>
+        <w:t xml:space="preserve">Prikaz tema na </w:t>
+      </w:r>
+      <w:proofErr w:type="spellStart"/>
+      <w:r>
+        <w:rPr>
+          <w:noProof w:val="0"/>
+        </w:rPr>
+        <w:t>help</w:t>
+      </w:r>
+      <w:proofErr w:type="spellEnd"/>
+      <w:r>
+        <w:rPr>
+          <w:noProof w:val="0"/>
+        </w:rPr>
+        <w:t xml:space="preserve"> izborniku pomoću krugova u različitim bojama</w:t>
       </w:r>
     </w:p>
     <w:p>
@@ -775,14 +1702,40 @@
           <w:ilvl w:val="0"/>
           <w:numId w:val="2"/>
         </w:numPr>
-      </w:pPr>
-      <w:r>
-        <w:t xml:space="preserve">(Krcivoj – 2,5 + </w:t>
-      </w:r>
-      <w:r>
+        <w:rPr>
+          <w:noProof w:val="0"/>
+        </w:rPr>
+      </w:pPr>
+      <w:r>
+        <w:rPr>
+          <w:noProof w:val="0"/>
+        </w:rPr>
+        <w:t>(</w:t>
+      </w:r>
+      <w:proofErr w:type="spellStart"/>
+      <w:r>
+        <w:rPr>
+          <w:noProof w:val="0"/>
+        </w:rPr>
+        <w:t>Krcivoj</w:t>
+      </w:r>
+      <w:proofErr w:type="spellEnd"/>
+      <w:r>
+        <w:rPr>
+          <w:noProof w:val="0"/>
+        </w:rPr>
+        <w:t xml:space="preserve"> – 2,5 + </w:t>
+      </w:r>
+      <w:r>
+        <w:rPr>
+          <w:noProof w:val="0"/>
+        </w:rPr>
         <w:t>2</w:t>
       </w:r>
       <w:r>
+        <w:rPr>
+          <w:noProof w:val="0"/>
+        </w:rPr>
         <w:t>)</w:t>
       </w:r>
     </w:p>
@@ -793,6 +1746,9 @@
           <w:ilvl w:val="0"/>
           <w:numId w:val="5"/>
         </w:numPr>
+        <w:rPr>
+          <w:noProof w:val="0"/>
+        </w:rPr>
       </w:pPr>
       <w:r>
         <w:rPr>
@@ -801,7 +1757,24 @@
         <w:t>Riješen</w:t>
       </w:r>
       <w:r>
-        <w:t xml:space="preserve"> problem nekompatibilnosti verzije jave i processinga.</w:t>
+        <w:rPr>
+          <w:noProof w:val="0"/>
+        </w:rPr>
+        <w:t xml:space="preserve"> problem nekompatibilnosti verzije jave i </w:t>
+      </w:r>
+      <w:proofErr w:type="spellStart"/>
+      <w:r>
+        <w:rPr>
+          <w:noProof w:val="0"/>
+        </w:rPr>
+        <w:t>processinga</w:t>
+      </w:r>
+      <w:proofErr w:type="spellEnd"/>
+      <w:r>
+        <w:rPr>
+          <w:noProof w:val="0"/>
+        </w:rPr>
+        <w:t>.</w:t>
       </w:r>
     </w:p>
     <w:p>
@@ -811,8 +1784,14 @@
           <w:ilvl w:val="0"/>
           <w:numId w:val="5"/>
         </w:numPr>
-      </w:pPr>
-      <w:r>
+        <w:rPr>
+          <w:noProof w:val="0"/>
+        </w:rPr>
+      </w:pPr>
+      <w:r>
+        <w:rPr>
+          <w:noProof w:val="0"/>
+        </w:rPr>
         <w:t>Složen ispis elemenata po ploči 3x3x3 i ploči 4x4x4</w:t>
       </w:r>
     </w:p>
@@ -823,14 +1802,26 @@
           <w:ilvl w:val="0"/>
           <w:numId w:val="2"/>
         </w:numPr>
-      </w:pPr>
-      <w:r>
+        <w:rPr>
+          <w:noProof w:val="0"/>
+        </w:rPr>
+      </w:pPr>
+      <w:r>
+        <w:rPr>
+          <w:noProof w:val="0"/>
+        </w:rPr>
         <w:t xml:space="preserve">(Bogdanić – </w:t>
       </w:r>
       <w:r>
+        <w:rPr>
+          <w:noProof w:val="0"/>
+        </w:rPr>
         <w:t>2</w:t>
       </w:r>
       <w:r>
+        <w:rPr>
+          <w:noProof w:val="0"/>
+        </w:rPr>
         <w:t xml:space="preserve"> )</w:t>
       </w:r>
     </w:p>
@@ -841,9 +1832,43 @@
           <w:ilvl w:val="0"/>
           <w:numId w:val="6"/>
         </w:numPr>
-      </w:pPr>
-      <w:r>
-        <w:t>Dodan gumb za pomoć i defaultna poruka, hover preko njega će se ispisati potez</w:t>
+        <w:rPr>
+          <w:noProof w:val="0"/>
+        </w:rPr>
+      </w:pPr>
+      <w:r>
+        <w:rPr>
+          <w:noProof w:val="0"/>
+        </w:rPr>
+        <w:t xml:space="preserve">Dodan gumb za pomoć i </w:t>
+      </w:r>
+      <w:proofErr w:type="spellStart"/>
+      <w:r>
+        <w:rPr>
+          <w:noProof w:val="0"/>
+        </w:rPr>
+        <w:t>defaultna</w:t>
+      </w:r>
+      <w:proofErr w:type="spellEnd"/>
+      <w:r>
+        <w:rPr>
+          <w:noProof w:val="0"/>
+        </w:rPr>
+        <w:t xml:space="preserve"> poruka, </w:t>
+      </w:r>
+      <w:proofErr w:type="spellStart"/>
+      <w:r>
+        <w:rPr>
+          <w:noProof w:val="0"/>
+        </w:rPr>
+        <w:t>hover</w:t>
+      </w:r>
+      <w:proofErr w:type="spellEnd"/>
+      <w:r>
+        <w:rPr>
+          <w:noProof w:val="0"/>
+        </w:rPr>
+        <w:t xml:space="preserve"> preko njega će se ispisati potez</w:t>
       </w:r>
     </w:p>
     <w:p>
@@ -853,8 +1878,14 @@
           <w:ilvl w:val="0"/>
           <w:numId w:val="6"/>
         </w:numPr>
-      </w:pPr>
-      <w:r>
+        <w:rPr>
+          <w:noProof w:val="0"/>
+        </w:rPr>
+      </w:pPr>
+      <w:r>
+        <w:rPr>
+          <w:noProof w:val="0"/>
+        </w:rPr>
         <w:t>Dodana statistika, razvrstana po 3x3x3 i 4x4x4 igri, uređen prikaz statistike</w:t>
       </w:r>
     </w:p>
@@ -865,8 +1896,14 @@
           <w:ilvl w:val="0"/>
           <w:numId w:val="2"/>
         </w:numPr>
-      </w:pPr>
-      <w:r>
+        <w:rPr>
+          <w:noProof w:val="0"/>
+        </w:rPr>
+      </w:pPr>
+      <w:r>
+        <w:rPr>
+          <w:noProof w:val="0"/>
+        </w:rPr>
         <w:t>(Bogdanić – 1 + 2 + 1)</w:t>
       </w:r>
     </w:p>
@@ -877,8 +1914,14 @@
           <w:ilvl w:val="0"/>
           <w:numId w:val="7"/>
         </w:numPr>
-      </w:pPr>
-      <w:r>
+        <w:rPr>
+          <w:noProof w:val="0"/>
+        </w:rPr>
+      </w:pPr>
+      <w:r>
+        <w:rPr>
+          <w:noProof w:val="0"/>
+        </w:rPr>
         <w:t>Dodano upisivanje rezultata u file nakon odigrane partije – treba postaviti na drugo mjesto (TODO)</w:t>
       </w:r>
     </w:p>
@@ -889,8 +1932,14 @@
           <w:ilvl w:val="0"/>
           <w:numId w:val="7"/>
         </w:numPr>
-      </w:pPr>
-      <w:r>
+        <w:rPr>
+          <w:noProof w:val="0"/>
+        </w:rPr>
+      </w:pPr>
+      <w:r>
+        <w:rPr>
+          <w:noProof w:val="0"/>
+        </w:rPr>
         <w:t>Mala promjena slika – bila je greška zbog dimenzija</w:t>
       </w:r>
     </w:p>
@@ -901,8 +1950,14 @@
           <w:ilvl w:val="0"/>
           <w:numId w:val="7"/>
         </w:numPr>
-      </w:pPr>
-      <w:r>
+        <w:rPr>
+          <w:noProof w:val="0"/>
+        </w:rPr>
+      </w:pPr>
+      <w:r>
+        <w:rPr>
+          <w:noProof w:val="0"/>
+        </w:rPr>
         <w:t>Pronađeni odgovarajući zvukovi za igranje poteza i za završetak igre, dodani u program, dodana opcija # koja mute-a zvuk</w:t>
       </w:r>
     </w:p>
@@ -913,14 +1968,34 @@
           <w:ilvl w:val="0"/>
           <w:numId w:val="7"/>
         </w:numPr>
-      </w:pPr>
-      <w:r>
-        <w:t xml:space="preserve">Mjenjan </w:t>
-      </w:r>
-      <w:r>
+        <w:rPr>
+          <w:noProof w:val="0"/>
+        </w:rPr>
+      </w:pPr>
+      <w:r>
+        <w:rPr>
+          <w:noProof w:val="0"/>
+        </w:rPr>
+        <w:t>Mijenjan</w:t>
+      </w:r>
+      <w:r>
+        <w:rPr>
+          <w:noProof w:val="0"/>
+        </w:rPr>
+        <w:t xml:space="preserve"> </w:t>
+      </w:r>
+      <w:proofErr w:type="spellStart"/>
+      <w:r>
+        <w:rPr>
+          <w:noProof w:val="0"/>
+        </w:rPr>
         <w:t>help</w:t>
       </w:r>
-      <w:r>
+      <w:proofErr w:type="spellEnd"/>
+      <w:r>
+        <w:rPr>
+          <w:noProof w:val="0"/>
+        </w:rPr>
         <w:t xml:space="preserve"> ekran – dodani opisi novih funkcionalnosti</w:t>
       </w:r>
     </w:p>
@@ -931,9 +2006,29 @@
           <w:ilvl w:val="0"/>
           <w:numId w:val="2"/>
         </w:numPr>
-      </w:pPr>
-      <w:r>
-        <w:t>(Krcivoj – 2 /  Bogdanić – 2 )</w:t>
+        <w:rPr>
+          <w:noProof w:val="0"/>
+        </w:rPr>
+      </w:pPr>
+      <w:r>
+        <w:rPr>
+          <w:noProof w:val="0"/>
+        </w:rPr>
+        <w:t>(</w:t>
+      </w:r>
+      <w:proofErr w:type="spellStart"/>
+      <w:r>
+        <w:rPr>
+          <w:noProof w:val="0"/>
+        </w:rPr>
+        <w:t>Krcivoj</w:t>
+      </w:r>
+      <w:proofErr w:type="spellEnd"/>
+      <w:r>
+        <w:rPr>
+          <w:noProof w:val="0"/>
+        </w:rPr>
+        <w:t xml:space="preserve"> – 2 /  Bogdanić – 2 )</w:t>
       </w:r>
     </w:p>
     <w:p>
@@ -943,8 +2038,14 @@
           <w:ilvl w:val="0"/>
           <w:numId w:val="8"/>
         </w:numPr>
-      </w:pPr>
-      <w:r>
+        <w:rPr>
+          <w:noProof w:val="0"/>
+        </w:rPr>
+      </w:pPr>
+      <w:r>
+        <w:rPr>
+          <w:noProof w:val="0"/>
+        </w:rPr>
         <w:t>Sastanak – dosadašnji tijek, dogovor oko dokumentacije, podjela poslova</w:t>
       </w:r>
     </w:p>
@@ -955,8 +2056,14 @@
           <w:ilvl w:val="0"/>
           <w:numId w:val="2"/>
         </w:numPr>
-      </w:pPr>
-      <w:r>
+        <w:rPr>
+          <w:noProof w:val="0"/>
+        </w:rPr>
+      </w:pPr>
+      <w:r>
+        <w:rPr>
+          <w:noProof w:val="0"/>
+        </w:rPr>
         <w:t>(Bogdanić – 2)</w:t>
       </w:r>
     </w:p>
@@ -967,8 +2074,14 @@
           <w:ilvl w:val="0"/>
           <w:numId w:val="8"/>
         </w:numPr>
-      </w:pPr>
-      <w:r>
+        <w:rPr>
+          <w:noProof w:val="0"/>
+        </w:rPr>
+      </w:pPr>
+      <w:r>
+        <w:rPr>
+          <w:noProof w:val="0"/>
+        </w:rPr>
         <w:t>Postavljanje kostura dokumentacije, uvod i pravila napisana</w:t>
       </w:r>
     </w:p>
@@ -979,8 +2092,14 @@
           <w:ilvl w:val="0"/>
           <w:numId w:val="2"/>
         </w:numPr>
-      </w:pPr>
-      <w:r>
+        <w:rPr>
+          <w:noProof w:val="0"/>
+        </w:rPr>
+      </w:pPr>
+      <w:r>
+        <w:rPr>
+          <w:noProof w:val="0"/>
+        </w:rPr>
         <w:lastRenderedPageBreak/>
         <w:t>(Bogdanić – 3)</w:t>
       </w:r>
@@ -992,8 +2111,14 @@
           <w:ilvl w:val="0"/>
           <w:numId w:val="8"/>
         </w:numPr>
-      </w:pPr>
-      <w:r>
+        <w:rPr>
+          <w:noProof w:val="0"/>
+        </w:rPr>
+      </w:pPr>
+      <w:r>
+        <w:rPr>
+          <w:noProof w:val="0"/>
+        </w:rPr>
         <w:t>Dodani dijelovi dokumentacije o pokretanju igre, tijeku i kraja igre</w:t>
       </w:r>
     </w:p>
@@ -1004,9 +2129,233 @@
           <w:ilvl w:val="0"/>
           <w:numId w:val="8"/>
         </w:numPr>
-      </w:pPr>
-      <w:r>
+        <w:rPr>
+          <w:noProof w:val="0"/>
+        </w:rPr>
+      </w:pPr>
+      <w:r>
+        <w:rPr>
+          <w:noProof w:val="0"/>
+        </w:rPr>
         <w:t>U GIMP-u su uređeni završne pozadine koje ćemo koristiti za zaslone remija – x/o pozadine su spojene u jednu zajedničku koristeći maske i slojeve</w:t>
+      </w:r>
+    </w:p>
+    <w:p>
+      <w:pPr>
+        <w:pStyle w:val="ListParagraph"/>
+        <w:numPr>
+          <w:ilvl w:val="0"/>
+          <w:numId w:val="2"/>
+        </w:numPr>
+        <w:rPr>
+          <w:noProof w:val="0"/>
+        </w:rPr>
+      </w:pPr>
+      <w:r>
+        <w:rPr>
+          <w:noProof w:val="0"/>
+        </w:rPr>
+        <w:t>(</w:t>
+      </w:r>
+      <w:proofErr w:type="spellStart"/>
+      <w:r>
+        <w:rPr>
+          <w:noProof w:val="0"/>
+        </w:rPr>
+        <w:t>Krcivoj</w:t>
+      </w:r>
+      <w:proofErr w:type="spellEnd"/>
+      <w:r>
+        <w:rPr>
+          <w:noProof w:val="0"/>
+        </w:rPr>
+        <w:t xml:space="preserve"> – </w:t>
+      </w:r>
+      <w:r>
+        <w:rPr>
+          <w:noProof w:val="0"/>
+        </w:rPr>
+        <w:t>5 + 3</w:t>
+      </w:r>
+      <w:r>
+        <w:rPr>
+          <w:noProof w:val="0"/>
+        </w:rPr>
+        <w:t xml:space="preserve"> + 2 + 1.5 + 2</w:t>
+      </w:r>
+      <w:r>
+        <w:rPr>
+          <w:noProof w:val="0"/>
+        </w:rPr>
+        <w:t xml:space="preserve"> + 1</w:t>
+      </w:r>
+      <w:r>
+        <w:rPr>
+          <w:noProof w:val="0"/>
+        </w:rPr>
+        <w:t>)</w:t>
+      </w:r>
+    </w:p>
+    <w:p>
+      <w:pPr>
+        <w:pStyle w:val="ListParagraph"/>
+        <w:numPr>
+          <w:ilvl w:val="0"/>
+          <w:numId w:val="8"/>
+        </w:numPr>
+        <w:rPr>
+          <w:noProof w:val="0"/>
+        </w:rPr>
+      </w:pPr>
+      <w:r>
+        <w:rPr>
+          <w:noProof w:val="0"/>
+        </w:rPr>
+        <w:t>Spajanje klika na ploču sa stvaranjem odgovaraju</w:t>
+      </w:r>
+      <w:r>
+        <w:rPr>
+          <w:noProof w:val="0"/>
+        </w:rPr>
+        <w:t>ć</w:t>
+      </w:r>
+      <w:r>
+        <w:rPr>
+          <w:noProof w:val="0"/>
+        </w:rPr>
+        <w:t>eg poteza</w:t>
+      </w:r>
+    </w:p>
+    <w:p>
+      <w:pPr>
+        <w:pStyle w:val="ListParagraph"/>
+        <w:numPr>
+          <w:ilvl w:val="0"/>
+          <w:numId w:val="8"/>
+        </w:numPr>
+        <w:rPr>
+          <w:noProof w:val="0"/>
+        </w:rPr>
+      </w:pPr>
+      <w:r>
+        <w:rPr>
+          <w:noProof w:val="0"/>
+        </w:rPr>
+        <w:t xml:space="preserve">Dodao klasu </w:t>
+      </w:r>
+      <w:proofErr w:type="spellStart"/>
+      <w:r>
+        <w:rPr>
+          <w:noProof w:val="0"/>
+        </w:rPr>
+        <w:t>QubicGame</w:t>
+      </w:r>
+      <w:proofErr w:type="spellEnd"/>
+      <w:r>
+        <w:rPr>
+          <w:noProof w:val="0"/>
+        </w:rPr>
+        <w:t xml:space="preserve"> koja implementira logiku igre</w:t>
+      </w:r>
+    </w:p>
+    <w:p>
+      <w:pPr>
+        <w:pStyle w:val="ListParagraph"/>
+        <w:numPr>
+          <w:ilvl w:val="0"/>
+          <w:numId w:val="8"/>
+        </w:numPr>
+        <w:rPr>
+          <w:noProof w:val="0"/>
+        </w:rPr>
+      </w:pPr>
+      <w:r>
+        <w:rPr>
+          <w:noProof w:val="0"/>
+        </w:rPr>
+        <w:t>Omogućio sam prikaz i računanje optimalnog poteza (</w:t>
+      </w:r>
+      <w:proofErr w:type="spellStart"/>
+      <w:r>
+        <w:rPr>
+          <w:noProof w:val="0"/>
+        </w:rPr>
+        <w:t>hinta</w:t>
+      </w:r>
+      <w:proofErr w:type="spellEnd"/>
+      <w:r>
+        <w:rPr>
+          <w:noProof w:val="0"/>
+        </w:rPr>
+        <w:t>)</w:t>
+      </w:r>
+    </w:p>
+    <w:p>
+      <w:pPr>
+        <w:pStyle w:val="ListParagraph"/>
+        <w:numPr>
+          <w:ilvl w:val="0"/>
+          <w:numId w:val="8"/>
+        </w:numPr>
+        <w:rPr>
+          <w:noProof w:val="0"/>
+        </w:rPr>
+      </w:pPr>
+      <w:r>
+        <w:rPr>
+          <w:noProof w:val="0"/>
+        </w:rPr>
+        <w:t>Dodana mogućnost igranja protiv računala</w:t>
+      </w:r>
+    </w:p>
+    <w:p>
+      <w:pPr>
+        <w:pStyle w:val="ListParagraph"/>
+        <w:numPr>
+          <w:ilvl w:val="0"/>
+          <w:numId w:val="8"/>
+        </w:numPr>
+        <w:rPr>
+          <w:noProof w:val="0"/>
+        </w:rPr>
+      </w:pPr>
+      <w:r>
+        <w:rPr>
+          <w:noProof w:val="0"/>
+        </w:rPr>
+        <w:t xml:space="preserve">Napravio sam da se čekanje poteza i računanje </w:t>
+      </w:r>
+      <w:proofErr w:type="spellStart"/>
+      <w:r>
+        <w:rPr>
+          <w:noProof w:val="0"/>
+        </w:rPr>
+        <w:t>hinta</w:t>
+      </w:r>
+      <w:proofErr w:type="spellEnd"/>
+      <w:r>
+        <w:rPr>
+          <w:noProof w:val="0"/>
+        </w:rPr>
+        <w:t xml:space="preserve"> odvija u posebnoj dretvi kako se igra ne bi blokirala</w:t>
+      </w:r>
+    </w:p>
+    <w:p>
+      <w:pPr>
+        <w:pStyle w:val="ListParagraph"/>
+        <w:numPr>
+          <w:ilvl w:val="0"/>
+          <w:numId w:val="8"/>
+        </w:numPr>
+        <w:rPr>
+          <w:noProof w:val="0"/>
+        </w:rPr>
+      </w:pPr>
+      <w:r>
+        <w:rPr>
+          <w:noProof w:val="0"/>
+        </w:rPr>
+        <w:t>Dodana obrada završetka igre</w:t>
       </w:r>
     </w:p>
     <w:sectPr>

</xml_diff>

<commit_message>
Uređen draw zaslon, dodan povratak na početak
</commit_message>
<xml_diff>
--- a/Opis projekta.docx
+++ b/Opis projekta.docx
@@ -16,14 +16,12 @@
         </w:rPr>
         <w:t xml:space="preserve">Naziv rada: </w:t>
       </w:r>
-      <w:proofErr w:type="spellStart"/>
       <w:r>
         <w:rPr>
           <w:noProof w:val="0"/>
         </w:rPr>
         <w:t>Qubic</w:t>
       </w:r>
-      <w:proofErr w:type="spellEnd"/>
     </w:p>
     <w:p>
       <w:pPr>
@@ -43,35 +41,7 @@
         <w:rPr>
           <w:noProof w:val="0"/>
         </w:rPr>
-        <w:t xml:space="preserve">:  Ivan </w:t>
-      </w:r>
-      <w:proofErr w:type="spellStart"/>
-      <w:r>
-        <w:rPr>
-          <w:noProof w:val="0"/>
-        </w:rPr>
-        <w:t>Krcivoj</w:t>
-      </w:r>
-      <w:proofErr w:type="spellEnd"/>
-      <w:r>
-        <w:rPr>
-          <w:noProof w:val="0"/>
-        </w:rPr>
-        <w:t xml:space="preserve">, Antonela Bogdanić; Ivan </w:t>
-      </w:r>
-      <w:proofErr w:type="spellStart"/>
-      <w:r>
-        <w:rPr>
-          <w:noProof w:val="0"/>
-        </w:rPr>
-        <w:t>Krcivoj</w:t>
-      </w:r>
-      <w:proofErr w:type="spellEnd"/>
-      <w:r>
-        <w:rPr>
-          <w:noProof w:val="0"/>
-        </w:rPr>
-        <w:t xml:space="preserve"> (</w:t>
+        <w:t>:  Ivan Krcivoj, Antonela Bogdanić; Ivan Krcivoj (</w:t>
       </w:r>
       <w:r>
         <w:rPr>
@@ -119,21 +89,7 @@
         <w:rPr>
           <w:noProof w:val="0"/>
         </w:rPr>
-        <w:t xml:space="preserve">: Aplikacija koja omogućuje igranje igre </w:t>
-      </w:r>
-      <w:proofErr w:type="spellStart"/>
-      <w:r>
-        <w:rPr>
-          <w:noProof w:val="0"/>
-        </w:rPr>
-        <w:t>Qubic</w:t>
-      </w:r>
-      <w:proofErr w:type="spellEnd"/>
-      <w:r>
-        <w:rPr>
-          <w:noProof w:val="0"/>
-        </w:rPr>
-        <w:t xml:space="preserve"> (višedimenzionalni križić-kružić). Igru igraju dva igrača na ploči dimenzije 4x4x4. Više o pravilima igre pronaći na: </w:t>
+        <w:t xml:space="preserve">: Aplikacija koja omogućuje igranje igre Qubic (višedimenzionalni križić-kružić). Igru igraju dva igrača na ploči dimenzije 4x4x4. Više o pravilima igre pronaći na: </w:t>
       </w:r>
       <w:hyperlink r:id="rId6" w:history="1">
         <w:r>
@@ -210,103 +166,11 @@
           <w:noProof w:val="0"/>
         </w:rPr>
       </w:pPr>
-      <w:proofErr w:type="spellStart"/>
-      <w:r>
-        <w:rPr>
-          <w:noProof w:val="0"/>
-        </w:rPr>
-        <w:t>Rubinoff</w:t>
-      </w:r>
-      <w:proofErr w:type="spellEnd"/>
-      <w:r>
-        <w:rPr>
-          <w:noProof w:val="0"/>
-        </w:rPr>
-        <w:t xml:space="preserve">, A. (2010, </w:t>
-      </w:r>
-      <w:proofErr w:type="spellStart"/>
-      <w:r>
-        <w:rPr>
-          <w:noProof w:val="0"/>
-        </w:rPr>
-        <w:t>February</w:t>
-      </w:r>
-      <w:proofErr w:type="spellEnd"/>
-      <w:r>
-        <w:rPr>
-          <w:noProof w:val="0"/>
-        </w:rPr>
-        <w:t xml:space="preserve"> 7). 3D </w:t>
-      </w:r>
-      <w:proofErr w:type="spellStart"/>
-      <w:r>
-        <w:rPr>
-          <w:noProof w:val="0"/>
-        </w:rPr>
-        <w:t>Tic</w:t>
-      </w:r>
-      <w:proofErr w:type="spellEnd"/>
-      <w:r>
-        <w:rPr>
-          <w:noProof w:val="0"/>
-        </w:rPr>
-        <w:t xml:space="preserve"> </w:t>
-      </w:r>
-      <w:proofErr w:type="spellStart"/>
-      <w:r>
-        <w:rPr>
-          <w:noProof w:val="0"/>
-        </w:rPr>
-        <w:t>Tac</w:t>
-      </w:r>
-      <w:proofErr w:type="spellEnd"/>
-      <w:r>
-        <w:rPr>
-          <w:noProof w:val="0"/>
-        </w:rPr>
-        <w:t xml:space="preserve"> </w:t>
-      </w:r>
-      <w:proofErr w:type="spellStart"/>
-      <w:r>
-        <w:rPr>
-          <w:noProof w:val="0"/>
-        </w:rPr>
-        <w:t>Toe</w:t>
-      </w:r>
-      <w:proofErr w:type="spellEnd"/>
-      <w:r>
-        <w:rPr>
-          <w:noProof w:val="0"/>
-        </w:rPr>
-        <w:t xml:space="preserve">. University </w:t>
-      </w:r>
-      <w:proofErr w:type="spellStart"/>
-      <w:r>
-        <w:rPr>
-          <w:noProof w:val="0"/>
-        </w:rPr>
-        <w:t>of</w:t>
-      </w:r>
-      <w:proofErr w:type="spellEnd"/>
-      <w:r>
-        <w:rPr>
-          <w:noProof w:val="0"/>
-        </w:rPr>
-        <w:t xml:space="preserve"> </w:t>
-      </w:r>
-      <w:proofErr w:type="spellStart"/>
-      <w:r>
-        <w:rPr>
-          <w:noProof w:val="0"/>
-        </w:rPr>
-        <w:t>Rochester</w:t>
-      </w:r>
-      <w:proofErr w:type="spellEnd"/>
-      <w:r>
-        <w:rPr>
-          <w:noProof w:val="0"/>
-        </w:rPr>
-        <w:t>.</w:t>
+      <w:r>
+        <w:rPr>
+          <w:noProof w:val="0"/>
+        </w:rPr>
+        <w:t>Rubinoff, A. (2010, February 7). 3D Tic Tac Toe. University of Rochester.</w:t>
       </w:r>
       <w:r>
         <w:rPr>
@@ -335,33 +199,11 @@
           <w:noProof w:val="0"/>
         </w:rPr>
       </w:pPr>
-      <w:proofErr w:type="spellStart"/>
-      <w:r>
-        <w:rPr>
-          <w:noProof w:val="0"/>
-        </w:rPr>
-        <w:t>Patashnik</w:t>
-      </w:r>
-      <w:proofErr w:type="spellEnd"/>
-      <w:r>
-        <w:rPr>
-          <w:noProof w:val="0"/>
-        </w:rPr>
-        <w:t xml:space="preserve">, O. (1980). </w:t>
-      </w:r>
-      <w:proofErr w:type="spellStart"/>
-      <w:r>
-        <w:rPr>
-          <w:noProof w:val="0"/>
-        </w:rPr>
-        <w:t>Qubic</w:t>
-      </w:r>
-      <w:proofErr w:type="spellEnd"/>
-      <w:r>
-        <w:rPr>
-          <w:noProof w:val="0"/>
-        </w:rPr>
-        <w:t xml:space="preserve">: 4 </w:t>
+      <w:r>
+        <w:rPr>
+          <w:noProof w:val="0"/>
+        </w:rPr>
+        <w:t xml:space="preserve">Patashnik, O. (1980). Qubic: 4 </w:t>
       </w:r>
       <w:r>
         <w:rPr>
@@ -385,35 +227,7 @@
         <w:rPr>
           <w:noProof w:val="0"/>
         </w:rPr>
-        <w:t xml:space="preserve"> 4 </w:t>
-      </w:r>
-      <w:proofErr w:type="spellStart"/>
-      <w:r>
-        <w:rPr>
-          <w:noProof w:val="0"/>
-        </w:rPr>
-        <w:t>Tic-Tac-Toe</w:t>
-      </w:r>
-      <w:proofErr w:type="spellEnd"/>
-      <w:r>
-        <w:rPr>
-          <w:noProof w:val="0"/>
-        </w:rPr>
-        <w:t xml:space="preserve">. </w:t>
-      </w:r>
-      <w:proofErr w:type="spellStart"/>
-      <w:r>
-        <w:rPr>
-          <w:noProof w:val="0"/>
-        </w:rPr>
-        <w:t>MathematicsMagazine</w:t>
-      </w:r>
-      <w:proofErr w:type="spellEnd"/>
-      <w:r>
-        <w:rPr>
-          <w:noProof w:val="0"/>
-        </w:rPr>
-        <w:t>. https://www.jstor.org/stable/2689613?read-now=1&amp;seq=1</w:t>
+        <w:t xml:space="preserve"> 4 Tic-Tac-Toe. MathematicsMagazine. https://www.jstor.org/stable/2689613?read-now=1&amp;seq=1</w:t>
       </w:r>
     </w:p>
     <w:p>
@@ -474,18 +288,8 @@
           <w:bCs/>
           <w:noProof w:val="0"/>
         </w:rPr>
-        <w:t xml:space="preserve">Poveznica na </w:t>
-      </w:r>
-      <w:proofErr w:type="spellStart"/>
-      <w:r>
-        <w:rPr>
-          <w:b/>
-          <w:bCs/>
-          <w:noProof w:val="0"/>
-        </w:rPr>
-        <w:t>GitHub</w:t>
-      </w:r>
-      <w:proofErr w:type="spellEnd"/>
+        <w:t>Poveznica na GitHub</w:t>
+      </w:r>
       <w:r>
         <w:rPr>
           <w:noProof w:val="0"/>
@@ -555,21 +359,7 @@
         <w:rPr>
           <w:noProof w:val="0"/>
         </w:rPr>
-        <w:t>(</w:t>
-      </w:r>
-      <w:proofErr w:type="spellStart"/>
-      <w:r>
-        <w:rPr>
-          <w:noProof w:val="0"/>
-        </w:rPr>
-        <w:t>Krcivoj</w:t>
-      </w:r>
-      <w:proofErr w:type="spellEnd"/>
-      <w:r>
-        <w:rPr>
-          <w:noProof w:val="0"/>
-        </w:rPr>
-        <w:t xml:space="preserve"> - 2 sata/Bogdanić - 2 sata):</w:t>
+        <w:t>(Krcivoj - 2 sata/Bogdanić - 2 sata):</w:t>
       </w:r>
     </w:p>
     <w:p>
@@ -605,21 +395,7 @@
         <w:rPr>
           <w:noProof w:val="0"/>
         </w:rPr>
-        <w:t xml:space="preserve">Dogovor oko načina na koji će računalo tražiti najbolji potez, korištenje </w:t>
-      </w:r>
-      <w:proofErr w:type="spellStart"/>
-      <w:r>
-        <w:rPr>
-          <w:noProof w:val="0"/>
-        </w:rPr>
-        <w:t>minmax</w:t>
-      </w:r>
-      <w:proofErr w:type="spellEnd"/>
-      <w:r>
-        <w:rPr>
-          <w:noProof w:val="0"/>
-        </w:rPr>
-        <w:t xml:space="preserve"> algoritma, ukoliko je moguće s alfa-beta podrezivanjem</w:t>
+        <w:t>Dogovor oko načina na koji će računalo tražiti najbolji potez, korištenje minmax algoritma, ukoliko je moguće s alfa-beta podrezivanjem</w:t>
       </w:r>
     </w:p>
     <w:p>
@@ -697,21 +473,7 @@
         <w:rPr>
           <w:noProof w:val="0"/>
         </w:rPr>
-        <w:t xml:space="preserve"> klasu </w:t>
-      </w:r>
-      <w:proofErr w:type="spellStart"/>
-      <w:r>
-        <w:rPr>
-          <w:noProof w:val="0"/>
-        </w:rPr>
-        <w:t>Move</w:t>
-      </w:r>
-      <w:proofErr w:type="spellEnd"/>
-      <w:r>
-        <w:rPr>
-          <w:noProof w:val="0"/>
-        </w:rPr>
-        <w:t xml:space="preserve"> – služi za spremanje poteza, dodala sam nekoliko dogovorenih konstruktora</w:t>
+        <w:t xml:space="preserve"> klasu Move – služi za spremanje poteza, dodala sam nekoliko dogovorenih konstruktora</w:t>
       </w:r>
     </w:p>
     <w:p>
@@ -725,33 +487,11 @@
           <w:noProof w:val="0"/>
         </w:rPr>
       </w:pPr>
-      <w:proofErr w:type="spellStart"/>
-      <w:r>
-        <w:rPr>
-          <w:noProof w:val="0"/>
-        </w:rPr>
-        <w:t>Override</w:t>
-      </w:r>
-      <w:proofErr w:type="spellEnd"/>
-      <w:r>
-        <w:rPr>
-          <w:noProof w:val="0"/>
-        </w:rPr>
-        <w:t xml:space="preserve">-ala sam metodu </w:t>
-      </w:r>
-      <w:proofErr w:type="spellStart"/>
-      <w:r>
-        <w:rPr>
-          <w:noProof w:val="0"/>
-        </w:rPr>
-        <w:t>equals</w:t>
-      </w:r>
-      <w:proofErr w:type="spellEnd"/>
-      <w:r>
-        <w:rPr>
-          <w:noProof w:val="0"/>
-        </w:rPr>
-        <w:t>, jer ćemo morati uspoređivati poteze</w:t>
+      <w:r>
+        <w:rPr>
+          <w:noProof w:val="0"/>
+        </w:rPr>
+        <w:t>Override-ala sam metodu equals, jer ćemo morati uspoređivati poteze</w:t>
       </w:r>
     </w:p>
     <w:p>
@@ -769,35 +509,73 @@
         <w:rPr>
           <w:noProof w:val="0"/>
         </w:rPr>
-        <w:t xml:space="preserve">Dodala sam </w:t>
-      </w:r>
-      <w:proofErr w:type="spellStart"/>
-      <w:r>
-        <w:rPr>
-          <w:noProof w:val="0"/>
-        </w:rPr>
-        <w:t>interface</w:t>
-      </w:r>
-      <w:proofErr w:type="spellEnd"/>
+        <w:t>Dodala sam interface Cube i pokušala što bolje opisati / dokumentirati što rade metode</w:t>
+      </w:r>
+    </w:p>
+    <w:p>
+      <w:pPr>
+        <w:pStyle w:val="ListParagraph"/>
+        <w:numPr>
+          <w:ilvl w:val="0"/>
+          <w:numId w:val="3"/>
+        </w:numPr>
+        <w:rPr>
+          <w:noProof w:val="0"/>
+        </w:rPr>
+      </w:pPr>
+      <w:r>
+        <w:rPr>
+          <w:noProof w:val="0"/>
+        </w:rPr>
+        <w:t>Dodala sam Cube3 i Cube4(po uzoru na Cube3) koje implementiraju Cube</w:t>
+      </w:r>
+    </w:p>
+    <w:p>
+      <w:pPr>
+        <w:pStyle w:val="ListParagraph"/>
+        <w:numPr>
+          <w:ilvl w:val="0"/>
+          <w:numId w:val="3"/>
+        </w:numPr>
+        <w:rPr>
+          <w:noProof w:val="0"/>
+        </w:rPr>
+      </w:pPr>
+      <w:r>
+        <w:rPr>
+          <w:noProof w:val="0"/>
+        </w:rPr>
+        <w:t>U Cube3 sam najprije dodala metode za ispis, pa ispisala sve moguće winning lines</w:t>
+      </w:r>
+    </w:p>
+    <w:p>
+      <w:pPr>
+        <w:pStyle w:val="ListParagraph"/>
+        <w:numPr>
+          <w:ilvl w:val="0"/>
+          <w:numId w:val="3"/>
+        </w:numPr>
+        <w:rPr>
+          <w:noProof w:val="0"/>
+        </w:rPr>
+      </w:pPr>
+      <w:r>
+        <w:rPr>
+          <w:noProof w:val="0"/>
+        </w:rPr>
+        <w:t>Dodala sam heuristikučku funkciju koje smo dogovorili po uzoru na onu iz literature, opisala sam kako radi, a malom promjenom dobit ću je za</w:t>
+      </w:r>
       <w:r>
         <w:rPr>
           <w:noProof w:val="0"/>
         </w:rPr>
         <w:t xml:space="preserve"> </w:t>
       </w:r>
-      <w:proofErr w:type="spellStart"/>
-      <w:r>
-        <w:rPr>
-          <w:noProof w:val="0"/>
-        </w:rPr>
-        <w:t>Cube</w:t>
-      </w:r>
-      <w:proofErr w:type="spellEnd"/>
-      <w:r>
-        <w:rPr>
-          <w:noProof w:val="0"/>
-        </w:rPr>
-        <w:t xml:space="preserve"> i pokušala što bolje opisati / dokumentirati što rade metode</w:t>
+      <w:r>
+        <w:rPr>
+          <w:noProof w:val="0"/>
+        </w:rPr>
+        <w:t>Cube4</w:t>
       </w:r>
     </w:p>
     <w:p>
@@ -815,16 +593,8 @@
         <w:rPr>
           <w:noProof w:val="0"/>
         </w:rPr>
-        <w:t xml:space="preserve">Dodala sam Cube3 i Cube4(po uzoru na Cube3) koje implementiraju </w:t>
-      </w:r>
-      <w:proofErr w:type="spellStart"/>
-      <w:r>
-        <w:rPr>
-          <w:noProof w:val="0"/>
-        </w:rPr>
-        <w:t>Cube</w:t>
-      </w:r>
-      <w:proofErr w:type="spellEnd"/>
+        <w:t>Dodala sam i ostale metode u Cube3 za koje smo mislili da će nam trebati</w:t>
+      </w:r>
     </w:p>
     <w:p>
       <w:pPr>
@@ -841,30 +611,273 @@
         <w:rPr>
           <w:noProof w:val="0"/>
         </w:rPr>
-        <w:t xml:space="preserve">U Cube3 sam najprije dodala metode za ispis, pa ispisala sve moguće </w:t>
-      </w:r>
-      <w:proofErr w:type="spellStart"/>
-      <w:r>
-        <w:rPr>
-          <w:noProof w:val="0"/>
-        </w:rPr>
-        <w:t>winning</w:t>
-      </w:r>
-      <w:proofErr w:type="spellEnd"/>
+        <w:t>Sve već opisano sam napisala i u Cube4</w:t>
+      </w:r>
+    </w:p>
+    <w:p>
+      <w:pPr>
+        <w:pStyle w:val="ListParagraph"/>
+        <w:numPr>
+          <w:ilvl w:val="0"/>
+          <w:numId w:val="3"/>
+        </w:numPr>
+        <w:rPr>
+          <w:noProof w:val="0"/>
+        </w:rPr>
+      </w:pPr>
+      <w:r>
+        <w:rPr>
+          <w:noProof w:val="0"/>
+        </w:rPr>
+        <w:t>Razlog zajedničkog pushanja: da budem sigurna da je sve dobro povezano, za sad nema problema, maknula sam test primjere na kojima sam isprobavala radi čistoće koda</w:t>
+      </w:r>
+    </w:p>
+    <w:p>
+      <w:pPr>
+        <w:pStyle w:val="ListParagraph"/>
+        <w:numPr>
+          <w:ilvl w:val="0"/>
+          <w:numId w:val="3"/>
+        </w:numPr>
+        <w:rPr>
+          <w:noProof w:val="0"/>
+        </w:rPr>
+      </w:pPr>
+      <w:r>
+        <w:rPr>
+          <w:noProof w:val="0"/>
+        </w:rPr>
+        <w:lastRenderedPageBreak/>
+        <w:t>Zbrajanje sati: (Move + Cube) + (ispis + heur + win + ostalo)-Cube3 + (Cube4 + greška + pisanje dnevnika + čišćenje koda)</w:t>
+      </w:r>
+    </w:p>
+    <w:p>
+      <w:pPr>
+        <w:pStyle w:val="ListParagraph"/>
+        <w:numPr>
+          <w:ilvl w:val="0"/>
+          <w:numId w:val="2"/>
+        </w:numPr>
+        <w:rPr>
+          <w:noProof w:val="0"/>
+        </w:rPr>
+      </w:pPr>
+      <w:r>
+        <w:rPr>
+          <w:noProof w:val="0"/>
+        </w:rPr>
+        <w:t xml:space="preserve">(Krcivoj – </w:t>
+      </w:r>
+      <w:r>
+        <w:rPr>
+          <w:noProof w:val="0"/>
+        </w:rPr>
+        <w:t xml:space="preserve">1 + </w:t>
+      </w:r>
+      <w:r>
+        <w:rPr>
+          <w:noProof w:val="0"/>
+        </w:rPr>
+        <w:t>2 + 5 + 3 + 4</w:t>
+      </w:r>
+      <w:r>
+        <w:rPr>
+          <w:noProof w:val="0"/>
+        </w:rPr>
+        <w:t>):</w:t>
+      </w:r>
+    </w:p>
+    <w:p>
+      <w:pPr>
+        <w:pStyle w:val="ListParagraph"/>
+        <w:numPr>
+          <w:ilvl w:val="0"/>
+          <w:numId w:val="3"/>
+        </w:numPr>
+        <w:rPr>
+          <w:noProof w:val="0"/>
+        </w:rPr>
+      </w:pPr>
+      <w:r>
+        <w:rPr>
+          <w:noProof w:val="0"/>
+        </w:rPr>
+        <w:t xml:space="preserve">Dodao sam klasu Pair – nju </w:t>
+      </w:r>
+      <w:r>
+        <w:rPr>
+          <w:noProof w:val="0"/>
+        </w:rPr>
+        <w:t>ć</w:t>
+      </w:r>
+      <w:r>
+        <w:rPr>
+          <w:noProof w:val="0"/>
+        </w:rPr>
+        <w:t>emo koristiti ka</w:t>
+      </w:r>
+      <w:r>
+        <w:rPr>
+          <w:noProof w:val="0"/>
+        </w:rPr>
+        <w:t>da</w:t>
+      </w:r>
+      <w:r>
+        <w:rPr>
+          <w:noProof w:val="0"/>
+        </w:rPr>
+        <w:t xml:space="preserve"> funkcija treba vratiti dvije vrijednosti</w:t>
+      </w:r>
+    </w:p>
+    <w:p>
+      <w:pPr>
+        <w:pStyle w:val="ListParagraph"/>
+        <w:numPr>
+          <w:ilvl w:val="0"/>
+          <w:numId w:val="3"/>
+        </w:numPr>
+        <w:rPr>
+          <w:noProof w:val="0"/>
+        </w:rPr>
+      </w:pPr>
+      <w:r>
+        <w:rPr>
+          <w:noProof w:val="0"/>
+        </w:rPr>
+        <w:t>Dodao sam klasu Player – ona predstavlja igrača koji igra igru.</w:t>
+      </w:r>
+    </w:p>
+    <w:p>
+      <w:pPr>
+        <w:pStyle w:val="ListParagraph"/>
+        <w:numPr>
+          <w:ilvl w:val="0"/>
+          <w:numId w:val="3"/>
+        </w:numPr>
+        <w:rPr>
+          <w:noProof w:val="0"/>
+        </w:rPr>
+      </w:pPr>
+      <w:r>
+        <w:rPr>
+          <w:noProof w:val="0"/>
+        </w:rPr>
+        <w:t xml:space="preserve">Dodao sam minmax algoritam koji </w:t>
+      </w:r>
+      <w:r>
+        <w:rPr>
+          <w:noProof w:val="0"/>
+        </w:rPr>
+        <w:t>pri pretraživanju stabla odluke koristi alfa-beta podrezivanje</w:t>
+      </w:r>
+    </w:p>
+    <w:p>
+      <w:pPr>
+        <w:pStyle w:val="ListParagraph"/>
+        <w:numPr>
+          <w:ilvl w:val="0"/>
+          <w:numId w:val="3"/>
+        </w:numPr>
+        <w:rPr>
+          <w:noProof w:val="0"/>
+        </w:rPr>
+      </w:pPr>
+      <w:r>
+        <w:rPr>
+          <w:noProof w:val="0"/>
+        </w:rPr>
+        <w:t>Pojavio se problem kako učitati klasu u Qubic.pde – libraries folder ne poma</w:t>
+      </w:r>
+      <w:r>
+        <w:rPr>
+          <w:noProof w:val="0"/>
+        </w:rPr>
+        <w:t>ž</w:t>
+      </w:r>
+      <w:r>
+        <w:rPr>
+          <w:noProof w:val="0"/>
+        </w:rPr>
+        <w:t>e</w:t>
+      </w:r>
+      <w:r>
+        <w:rPr>
+          <w:noProof w:val="0"/>
+        </w:rPr>
+        <w:t xml:space="preserve">. Nisam ga uspio </w:t>
+      </w:r>
+      <w:r>
+        <w:rPr>
+          <w:noProof w:val="0"/>
+        </w:rPr>
+        <w:t>riješiti</w:t>
+      </w:r>
+      <w:r>
+        <w:rPr>
+          <w:noProof w:val="0"/>
+        </w:rPr>
+        <w:t>.</w:t>
+      </w:r>
+    </w:p>
+    <w:p>
+      <w:pPr>
+        <w:pStyle w:val="ListParagraph"/>
+        <w:numPr>
+          <w:ilvl w:val="0"/>
+          <w:numId w:val="3"/>
+        </w:numPr>
+        <w:rPr>
+          <w:noProof w:val="0"/>
+        </w:rPr>
+      </w:pPr>
+      <w:r>
+        <w:rPr>
+          <w:noProof w:val="0"/>
+        </w:rPr>
+        <w:t>Napravio sam poseban java projekt u kojem sam testirao radi li do sad napisani kod ispravno</w:t>
+      </w:r>
+    </w:p>
+    <w:p>
+      <w:pPr>
+        <w:pStyle w:val="ListParagraph"/>
+        <w:numPr>
+          <w:ilvl w:val="0"/>
+          <w:numId w:val="2"/>
+        </w:numPr>
+        <w:rPr>
+          <w:noProof w:val="0"/>
+        </w:rPr>
+      </w:pPr>
+      <w:r>
+        <w:rPr>
+          <w:noProof w:val="0"/>
+        </w:rPr>
+        <w:t>(Krcivoj –</w:t>
+      </w:r>
       <w:r>
         <w:rPr>
           <w:noProof w:val="0"/>
         </w:rPr>
         <w:t xml:space="preserve"> </w:t>
       </w:r>
-      <w:proofErr w:type="spellStart"/>
-      <w:r>
-        <w:rPr>
-          <w:noProof w:val="0"/>
-        </w:rPr>
-        <w:t>lines</w:t>
-      </w:r>
-      <w:proofErr w:type="spellEnd"/>
+      <w:r>
+        <w:rPr>
+          <w:noProof w:val="0"/>
+        </w:rPr>
+        <w:t>4 + 1 + 3</w:t>
+      </w:r>
+      <w:r>
+        <w:rPr>
+          <w:noProof w:val="0"/>
+        </w:rPr>
+        <w:t xml:space="preserve"> + 1</w:t>
+      </w:r>
+      <w:r>
+        <w:rPr>
+          <w:noProof w:val="0"/>
+        </w:rPr>
+        <w:t>):</w:t>
+      </w:r>
     </w:p>
     <w:p>
       <w:pPr>
@@ -881,21 +894,469 @@
         <w:rPr>
           <w:noProof w:val="0"/>
         </w:rPr>
-        <w:t xml:space="preserve">Dodala sam </w:t>
-      </w:r>
-      <w:proofErr w:type="spellStart"/>
-      <w:r>
-        <w:rPr>
-          <w:noProof w:val="0"/>
-        </w:rPr>
-        <w:t>heuristikučku</w:t>
-      </w:r>
-      <w:proofErr w:type="spellEnd"/>
-      <w:r>
-        <w:rPr>
-          <w:noProof w:val="0"/>
-        </w:rPr>
-        <w:t xml:space="preserve"> funkciju koje smo dogovorili po uzoru na onu iz literature, opisala sam kako radi, a malom promjenom dobit ću je za</w:t>
+        <w:t>Napravio sam početni zaslona te omogućio unos imena igrača i odabir vrste igre</w:t>
+      </w:r>
+    </w:p>
+    <w:p>
+      <w:pPr>
+        <w:pStyle w:val="ListParagraph"/>
+        <w:numPr>
+          <w:ilvl w:val="0"/>
+          <w:numId w:val="3"/>
+        </w:numPr>
+        <w:rPr>
+          <w:noProof w:val="0"/>
+        </w:rPr>
+      </w:pPr>
+      <w:r>
+        <w:rPr>
+          <w:noProof w:val="0"/>
+        </w:rPr>
+        <w:t>Dodao sam gumb za prikaz pravila te njihov ispis i prikaz pomoći</w:t>
+      </w:r>
+    </w:p>
+    <w:p>
+      <w:pPr>
+        <w:pStyle w:val="ListParagraph"/>
+        <w:numPr>
+          <w:ilvl w:val="0"/>
+          <w:numId w:val="3"/>
+        </w:numPr>
+        <w:rPr>
+          <w:noProof w:val="0"/>
+        </w:rPr>
+      </w:pPr>
+      <w:r>
+        <w:rPr>
+          <w:noProof w:val="0"/>
+        </w:rPr>
+        <w:t>Rješio sam prolem sa učitavanjem klasa</w:t>
+      </w:r>
+    </w:p>
+    <w:p>
+      <w:pPr>
+        <w:pStyle w:val="ListParagraph"/>
+        <w:numPr>
+          <w:ilvl w:val="0"/>
+          <w:numId w:val="3"/>
+        </w:numPr>
+        <w:rPr>
+          <w:noProof w:val="0"/>
+        </w:rPr>
+      </w:pPr>
+      <w:r>
+        <w:rPr>
+          <w:noProof w:val="0"/>
+        </w:rPr>
+        <w:t>Dodao sam prikaz imena tijekom igre i prikaz broja poteza</w:t>
+      </w:r>
+    </w:p>
+    <w:p>
+      <w:pPr>
+        <w:pStyle w:val="ListParagraph"/>
+        <w:numPr>
+          <w:ilvl w:val="0"/>
+          <w:numId w:val="2"/>
+        </w:numPr>
+        <w:rPr>
+          <w:noProof w:val="0"/>
+        </w:rPr>
+      </w:pPr>
+      <w:r>
+        <w:rPr>
+          <w:noProof w:val="0"/>
+        </w:rPr>
+        <w:t>(Bogdanić - 1,5 + 2 + 2 + 3,5):</w:t>
+      </w:r>
+    </w:p>
+    <w:p>
+      <w:pPr>
+        <w:pStyle w:val="ListParagraph"/>
+        <w:numPr>
+          <w:ilvl w:val="0"/>
+          <w:numId w:val="4"/>
+        </w:numPr>
+        <w:rPr>
+          <w:noProof w:val="0"/>
+        </w:rPr>
+      </w:pPr>
+      <w:r>
+        <w:rPr>
+          <w:noProof w:val="0"/>
+        </w:rPr>
+        <w:t>Uređivanje početnog zaslona – novi odgovarajući font, boje pozadine, pravila</w:t>
+      </w:r>
+    </w:p>
+    <w:p>
+      <w:pPr>
+        <w:pStyle w:val="ListParagraph"/>
+        <w:numPr>
+          <w:ilvl w:val="0"/>
+          <w:numId w:val="4"/>
+        </w:numPr>
+        <w:rPr>
+          <w:noProof w:val="0"/>
+        </w:rPr>
+      </w:pPr>
+      <w:r>
+        <w:rPr>
+          <w:noProof w:val="0"/>
+        </w:rPr>
+        <w:t>Dodano iscrtavanje ploče za 3x3x3</w:t>
+      </w:r>
+    </w:p>
+    <w:p>
+      <w:pPr>
+        <w:pStyle w:val="ListParagraph"/>
+        <w:numPr>
+          <w:ilvl w:val="0"/>
+          <w:numId w:val="4"/>
+        </w:numPr>
+        <w:rPr>
+          <w:noProof w:val="0"/>
+        </w:rPr>
+      </w:pPr>
+      <w:r>
+        <w:rPr>
+          <w:noProof w:val="0"/>
+        </w:rPr>
+        <w:t>Dodano iscrtavanje ploče 4x4x4 – uočena greška koju treba popravit</w:t>
+      </w:r>
+    </w:p>
+    <w:p>
+      <w:pPr>
+        <w:pStyle w:val="ListParagraph"/>
+        <w:numPr>
+          <w:ilvl w:val="0"/>
+          <w:numId w:val="4"/>
+        </w:numPr>
+        <w:rPr>
+          <w:noProof w:val="0"/>
+        </w:rPr>
+      </w:pPr>
+      <w:r>
+        <w:rPr>
+          <w:noProof w:val="0"/>
+        </w:rPr>
+        <w:t>Dodano mousePressed event za klikanje po ploči ovisno o tipu ploče – treba još popravit za 4x4x4</w:t>
+      </w:r>
+    </w:p>
+    <w:p>
+      <w:pPr>
+        <w:pStyle w:val="ListParagraph"/>
+        <w:numPr>
+          <w:ilvl w:val="0"/>
+          <w:numId w:val="2"/>
+        </w:numPr>
+        <w:rPr>
+          <w:noProof w:val="0"/>
+        </w:rPr>
+      </w:pPr>
+      <w:r>
+        <w:rPr>
+          <w:noProof w:val="0"/>
+        </w:rPr>
+        <w:t>(Bogdanić – 1,5 + 1,5)</w:t>
+      </w:r>
+    </w:p>
+    <w:p>
+      <w:pPr>
+        <w:pStyle w:val="ListParagraph"/>
+        <w:numPr>
+          <w:ilvl w:val="0"/>
+          <w:numId w:val="5"/>
+        </w:numPr>
+        <w:rPr>
+          <w:noProof w:val="0"/>
+        </w:rPr>
+      </w:pPr>
+      <w:r>
+        <w:rPr>
+          <w:noProof w:val="0"/>
+        </w:rPr>
+        <w:t>Ispravno nacrtana ploča 4x4x4</w:t>
+      </w:r>
+    </w:p>
+    <w:p>
+      <w:pPr>
+        <w:pStyle w:val="ListParagraph"/>
+        <w:numPr>
+          <w:ilvl w:val="0"/>
+          <w:numId w:val="5"/>
+        </w:numPr>
+        <w:rPr>
+          <w:noProof w:val="0"/>
+        </w:rPr>
+      </w:pPr>
+      <w:r>
+        <w:rPr>
+          <w:noProof w:val="0"/>
+        </w:rPr>
+        <w:t>Ispravno klikanje po 4x4x4 ploči</w:t>
+      </w:r>
+    </w:p>
+    <w:p>
+      <w:pPr>
+        <w:pStyle w:val="ListParagraph"/>
+        <w:numPr>
+          <w:ilvl w:val="0"/>
+          <w:numId w:val="5"/>
+        </w:numPr>
+        <w:rPr>
+          <w:noProof w:val="0"/>
+        </w:rPr>
+      </w:pPr>
+      <w:r>
+        <w:rPr>
+          <w:noProof w:val="0"/>
+        </w:rPr>
+        <w:t>Dodavanje tema – 2 različite boje za oznake i posebna boja pozadina i slika završnih</w:t>
+      </w:r>
+    </w:p>
+    <w:p>
+      <w:pPr>
+        <w:pStyle w:val="ListParagraph"/>
+        <w:numPr>
+          <w:ilvl w:val="0"/>
+          <w:numId w:val="5"/>
+        </w:numPr>
+        <w:rPr>
+          <w:noProof w:val="0"/>
+        </w:rPr>
+      </w:pPr>
+      <w:r>
+        <w:rPr>
+          <w:noProof w:val="0"/>
+        </w:rPr>
+        <w:t>Prikaz tema na help izborniku pomoću krugova u različitim bojama</w:t>
+      </w:r>
+    </w:p>
+    <w:p>
+      <w:pPr>
+        <w:pStyle w:val="ListParagraph"/>
+        <w:numPr>
+          <w:ilvl w:val="0"/>
+          <w:numId w:val="2"/>
+        </w:numPr>
+        <w:rPr>
+          <w:noProof w:val="0"/>
+        </w:rPr>
+      </w:pPr>
+      <w:r>
+        <w:rPr>
+          <w:noProof w:val="0"/>
+        </w:rPr>
+        <w:t xml:space="preserve">(Krcivoj – 2,5 + </w:t>
+      </w:r>
+      <w:r>
+        <w:rPr>
+          <w:noProof w:val="0"/>
+        </w:rPr>
+        <w:t>2</w:t>
+      </w:r>
+      <w:r>
+        <w:rPr>
+          <w:noProof w:val="0"/>
+        </w:rPr>
+        <w:t>)</w:t>
+      </w:r>
+    </w:p>
+    <w:p>
+      <w:pPr>
+        <w:pStyle w:val="ListParagraph"/>
+        <w:numPr>
+          <w:ilvl w:val="0"/>
+          <w:numId w:val="5"/>
+        </w:numPr>
+        <w:rPr>
+          <w:noProof w:val="0"/>
+        </w:rPr>
+      </w:pPr>
+      <w:r>
+        <w:rPr>
+          <w:noProof w:val="0"/>
+        </w:rPr>
+        <w:t>Riješen</w:t>
+      </w:r>
+      <w:r>
+        <w:rPr>
+          <w:noProof w:val="0"/>
+        </w:rPr>
+        <w:t xml:space="preserve"> problem nekompatibilnosti verzije jave i processinga.</w:t>
+      </w:r>
+    </w:p>
+    <w:p>
+      <w:pPr>
+        <w:pStyle w:val="ListParagraph"/>
+        <w:numPr>
+          <w:ilvl w:val="0"/>
+          <w:numId w:val="5"/>
+        </w:numPr>
+        <w:rPr>
+          <w:noProof w:val="0"/>
+        </w:rPr>
+      </w:pPr>
+      <w:r>
+        <w:rPr>
+          <w:noProof w:val="0"/>
+        </w:rPr>
+        <w:t>Složen ispis elemenata po ploči 3x3x3 i ploči 4x4x4</w:t>
+      </w:r>
+    </w:p>
+    <w:p>
+      <w:pPr>
+        <w:pStyle w:val="ListParagraph"/>
+        <w:numPr>
+          <w:ilvl w:val="0"/>
+          <w:numId w:val="2"/>
+        </w:numPr>
+        <w:rPr>
+          <w:noProof w:val="0"/>
+        </w:rPr>
+      </w:pPr>
+      <w:r>
+        <w:rPr>
+          <w:noProof w:val="0"/>
+        </w:rPr>
+        <w:t xml:space="preserve">(Bogdanić – </w:t>
+      </w:r>
+      <w:r>
+        <w:rPr>
+          <w:noProof w:val="0"/>
+        </w:rPr>
+        <w:t>2</w:t>
+      </w:r>
+      <w:r>
+        <w:rPr>
+          <w:noProof w:val="0"/>
+        </w:rPr>
+        <w:t xml:space="preserve"> )</w:t>
+      </w:r>
+    </w:p>
+    <w:p>
+      <w:pPr>
+        <w:pStyle w:val="ListParagraph"/>
+        <w:numPr>
+          <w:ilvl w:val="0"/>
+          <w:numId w:val="6"/>
+        </w:numPr>
+        <w:rPr>
+          <w:noProof w:val="0"/>
+        </w:rPr>
+      </w:pPr>
+      <w:r>
+        <w:rPr>
+          <w:noProof w:val="0"/>
+        </w:rPr>
+        <w:t>Dodan gumb za pomoć i defaultna poruka, hover preko njega će se ispisati potez</w:t>
+      </w:r>
+    </w:p>
+    <w:p>
+      <w:pPr>
+        <w:pStyle w:val="ListParagraph"/>
+        <w:numPr>
+          <w:ilvl w:val="0"/>
+          <w:numId w:val="6"/>
+        </w:numPr>
+        <w:rPr>
+          <w:noProof w:val="0"/>
+        </w:rPr>
+      </w:pPr>
+      <w:r>
+        <w:rPr>
+          <w:noProof w:val="0"/>
+        </w:rPr>
+        <w:t>Dodana statistika, razvrstana po 3x3x3 i 4x4x4 igri, uređen prikaz statistike</w:t>
+      </w:r>
+    </w:p>
+    <w:p>
+      <w:pPr>
+        <w:pStyle w:val="ListParagraph"/>
+        <w:numPr>
+          <w:ilvl w:val="0"/>
+          <w:numId w:val="2"/>
+        </w:numPr>
+        <w:rPr>
+          <w:noProof w:val="0"/>
+        </w:rPr>
+      </w:pPr>
+      <w:r>
+        <w:rPr>
+          <w:noProof w:val="0"/>
+        </w:rPr>
+        <w:t>(Bogdanić – 1 + 2 + 1)</w:t>
+      </w:r>
+    </w:p>
+    <w:p>
+      <w:pPr>
+        <w:pStyle w:val="ListParagraph"/>
+        <w:numPr>
+          <w:ilvl w:val="0"/>
+          <w:numId w:val="7"/>
+        </w:numPr>
+        <w:rPr>
+          <w:noProof w:val="0"/>
+        </w:rPr>
+      </w:pPr>
+      <w:r>
+        <w:rPr>
+          <w:noProof w:val="0"/>
+        </w:rPr>
+        <w:t>Dodano upisivanje rezultata u file nakon odigrane partije – treba postaviti na drugo mjesto (TODO)</w:t>
+      </w:r>
+    </w:p>
+    <w:p>
+      <w:pPr>
+        <w:pStyle w:val="ListParagraph"/>
+        <w:numPr>
+          <w:ilvl w:val="0"/>
+          <w:numId w:val="7"/>
+        </w:numPr>
+        <w:rPr>
+          <w:noProof w:val="0"/>
+        </w:rPr>
+      </w:pPr>
+      <w:r>
+        <w:rPr>
+          <w:noProof w:val="0"/>
+        </w:rPr>
+        <w:t>Mala promjena slika – bila je greška zbog dimenzija</w:t>
+      </w:r>
+    </w:p>
+    <w:p>
+      <w:pPr>
+        <w:pStyle w:val="ListParagraph"/>
+        <w:numPr>
+          <w:ilvl w:val="0"/>
+          <w:numId w:val="7"/>
+        </w:numPr>
+        <w:rPr>
+          <w:noProof w:val="0"/>
+        </w:rPr>
+      </w:pPr>
+      <w:r>
+        <w:rPr>
+          <w:noProof w:val="0"/>
+        </w:rPr>
+        <w:t>Pronađeni odgovarajući zvukovi za igranje poteza i za završetak igre, dodani u program, dodana opcija # koja mute-a zvuk</w:t>
+      </w:r>
+    </w:p>
+    <w:p>
+      <w:pPr>
+        <w:pStyle w:val="ListParagraph"/>
+        <w:numPr>
+          <w:ilvl w:val="0"/>
+          <w:numId w:val="7"/>
+        </w:numPr>
+        <w:rPr>
+          <w:noProof w:val="0"/>
+        </w:rPr>
+      </w:pPr>
+      <w:r>
+        <w:rPr>
+          <w:noProof w:val="0"/>
+        </w:rPr>
+        <w:t>Mijenjan</w:t>
       </w:r>
       <w:r>
         <w:rPr>
@@ -907,150 +1368,13 @@
         <w:rPr>
           <w:noProof w:val="0"/>
         </w:rPr>
-        <w:t>Cube4</w:t>
-      </w:r>
-    </w:p>
-    <w:p>
-      <w:pPr>
-        <w:pStyle w:val="ListParagraph"/>
-        <w:numPr>
-          <w:ilvl w:val="0"/>
-          <w:numId w:val="3"/>
-        </w:numPr>
-        <w:rPr>
-          <w:noProof w:val="0"/>
-        </w:rPr>
-      </w:pPr>
-      <w:r>
-        <w:rPr>
-          <w:noProof w:val="0"/>
-        </w:rPr>
-        <w:t>Dodala sam i ostale metode u Cube3 za koje smo mislili da će nam trebati</w:t>
-      </w:r>
-    </w:p>
-    <w:p>
-      <w:pPr>
-        <w:pStyle w:val="ListParagraph"/>
-        <w:numPr>
-          <w:ilvl w:val="0"/>
-          <w:numId w:val="3"/>
-        </w:numPr>
-        <w:rPr>
-          <w:noProof w:val="0"/>
-        </w:rPr>
-      </w:pPr>
-      <w:r>
-        <w:rPr>
-          <w:noProof w:val="0"/>
-        </w:rPr>
-        <w:t>Sve već opisano sam napisala i u Cube4</w:t>
-      </w:r>
-    </w:p>
-    <w:p>
-      <w:pPr>
-        <w:pStyle w:val="ListParagraph"/>
-        <w:numPr>
-          <w:ilvl w:val="0"/>
-          <w:numId w:val="3"/>
-        </w:numPr>
-        <w:rPr>
-          <w:noProof w:val="0"/>
-        </w:rPr>
-      </w:pPr>
-      <w:r>
-        <w:rPr>
-          <w:noProof w:val="0"/>
-        </w:rPr>
-        <w:t xml:space="preserve">Razlog zajedničkog </w:t>
-      </w:r>
-      <w:proofErr w:type="spellStart"/>
-      <w:r>
-        <w:rPr>
-          <w:noProof w:val="0"/>
-        </w:rPr>
-        <w:t>pushanja</w:t>
-      </w:r>
-      <w:proofErr w:type="spellEnd"/>
-      <w:r>
-        <w:rPr>
-          <w:noProof w:val="0"/>
-        </w:rPr>
-        <w:t>: da budem sigurna da je sve dobro povezano, za sad nema problema, maknula sam test primjere na kojima sam isprobavala radi čistoće koda</w:t>
-      </w:r>
-    </w:p>
-    <w:p>
-      <w:pPr>
-        <w:pStyle w:val="ListParagraph"/>
-        <w:numPr>
-          <w:ilvl w:val="0"/>
-          <w:numId w:val="3"/>
-        </w:numPr>
-        <w:rPr>
-          <w:noProof w:val="0"/>
-        </w:rPr>
-      </w:pPr>
-      <w:r>
-        <w:rPr>
-          <w:noProof w:val="0"/>
-        </w:rPr>
-        <w:lastRenderedPageBreak/>
-        <w:t>Zbrajanje sati: (</w:t>
-      </w:r>
-      <w:proofErr w:type="spellStart"/>
-      <w:r>
-        <w:rPr>
-          <w:noProof w:val="0"/>
-        </w:rPr>
-        <w:t>Move</w:t>
-      </w:r>
-      <w:proofErr w:type="spellEnd"/>
-      <w:r>
-        <w:rPr>
-          <w:noProof w:val="0"/>
-        </w:rPr>
-        <w:t xml:space="preserve"> + </w:t>
-      </w:r>
-      <w:proofErr w:type="spellStart"/>
-      <w:r>
-        <w:rPr>
-          <w:noProof w:val="0"/>
-        </w:rPr>
-        <w:t>Cube</w:t>
-      </w:r>
-      <w:proofErr w:type="spellEnd"/>
-      <w:r>
-        <w:rPr>
-          <w:noProof w:val="0"/>
-        </w:rPr>
-        <w:t xml:space="preserve">) + (ispis + </w:t>
-      </w:r>
-      <w:proofErr w:type="spellStart"/>
-      <w:r>
-        <w:rPr>
-          <w:noProof w:val="0"/>
-        </w:rPr>
-        <w:t>heur</w:t>
-      </w:r>
-      <w:proofErr w:type="spellEnd"/>
-      <w:r>
-        <w:rPr>
-          <w:noProof w:val="0"/>
-        </w:rPr>
-        <w:t xml:space="preserve"> + </w:t>
-      </w:r>
-      <w:proofErr w:type="spellStart"/>
-      <w:r>
-        <w:rPr>
-          <w:noProof w:val="0"/>
-        </w:rPr>
-        <w:t>win</w:t>
-      </w:r>
-      <w:proofErr w:type="spellEnd"/>
-      <w:r>
-        <w:rPr>
-          <w:noProof w:val="0"/>
-        </w:rPr>
-        <w:t xml:space="preserve"> + ostalo)-Cube3 + (Cube4 + greška + pisanje dnevnika + čišćenje koda)</w:t>
+        <w:t>help</w:t>
+      </w:r>
+      <w:r>
+        <w:rPr>
+          <w:noProof w:val="0"/>
+        </w:rPr>
+        <w:t xml:space="preserve"> ekran – dodani opisi novih funkcionalnosti</w:t>
       </w:r>
     </w:p>
     <w:p>
@@ -1068,967 +1392,7 @@
         <w:rPr>
           <w:noProof w:val="0"/>
         </w:rPr>
-        <w:t>(</w:t>
-      </w:r>
-      <w:proofErr w:type="spellStart"/>
-      <w:r>
-        <w:rPr>
-          <w:noProof w:val="0"/>
-        </w:rPr>
-        <w:t>Krcivoj</w:t>
-      </w:r>
-      <w:proofErr w:type="spellEnd"/>
-      <w:r>
-        <w:rPr>
-          <w:noProof w:val="0"/>
-        </w:rPr>
-        <w:t xml:space="preserve"> – </w:t>
-      </w:r>
-      <w:r>
-        <w:rPr>
-          <w:noProof w:val="0"/>
-        </w:rPr>
-        <w:t xml:space="preserve">1 + </w:t>
-      </w:r>
-      <w:r>
-        <w:rPr>
-          <w:noProof w:val="0"/>
-        </w:rPr>
-        <w:t>2 + 5 + 3 + 4</w:t>
-      </w:r>
-      <w:r>
-        <w:rPr>
-          <w:noProof w:val="0"/>
-        </w:rPr>
-        <w:t>):</w:t>
-      </w:r>
-    </w:p>
-    <w:p>
-      <w:pPr>
-        <w:pStyle w:val="ListParagraph"/>
-        <w:numPr>
-          <w:ilvl w:val="0"/>
-          <w:numId w:val="3"/>
-        </w:numPr>
-        <w:rPr>
-          <w:noProof w:val="0"/>
-        </w:rPr>
-      </w:pPr>
-      <w:r>
-        <w:rPr>
-          <w:noProof w:val="0"/>
-        </w:rPr>
-        <w:t xml:space="preserve">Dodao sam klasu </w:t>
-      </w:r>
-      <w:proofErr w:type="spellStart"/>
-      <w:r>
-        <w:rPr>
-          <w:noProof w:val="0"/>
-        </w:rPr>
-        <w:t>Pair</w:t>
-      </w:r>
-      <w:proofErr w:type="spellEnd"/>
-      <w:r>
-        <w:rPr>
-          <w:noProof w:val="0"/>
-        </w:rPr>
-        <w:t xml:space="preserve"> – nju </w:t>
-      </w:r>
-      <w:r>
-        <w:rPr>
-          <w:noProof w:val="0"/>
-        </w:rPr>
-        <w:t>ć</w:t>
-      </w:r>
-      <w:r>
-        <w:rPr>
-          <w:noProof w:val="0"/>
-        </w:rPr>
-        <w:t>emo koristiti ka</w:t>
-      </w:r>
-      <w:r>
-        <w:rPr>
-          <w:noProof w:val="0"/>
-        </w:rPr>
-        <w:t>da</w:t>
-      </w:r>
-      <w:r>
-        <w:rPr>
-          <w:noProof w:val="0"/>
-        </w:rPr>
-        <w:t xml:space="preserve"> funkcija treba vratiti dvije vrijednosti</w:t>
-      </w:r>
-    </w:p>
-    <w:p>
-      <w:pPr>
-        <w:pStyle w:val="ListParagraph"/>
-        <w:numPr>
-          <w:ilvl w:val="0"/>
-          <w:numId w:val="3"/>
-        </w:numPr>
-        <w:rPr>
-          <w:noProof w:val="0"/>
-        </w:rPr>
-      </w:pPr>
-      <w:r>
-        <w:rPr>
-          <w:noProof w:val="0"/>
-        </w:rPr>
-        <w:t>Dodao sam klasu Player – ona predstavlja igrača koji igra igru.</w:t>
-      </w:r>
-    </w:p>
-    <w:p>
-      <w:pPr>
-        <w:pStyle w:val="ListParagraph"/>
-        <w:numPr>
-          <w:ilvl w:val="0"/>
-          <w:numId w:val="3"/>
-        </w:numPr>
-        <w:rPr>
-          <w:noProof w:val="0"/>
-        </w:rPr>
-      </w:pPr>
-      <w:r>
-        <w:rPr>
-          <w:noProof w:val="0"/>
-        </w:rPr>
-        <w:t xml:space="preserve">Dodao sam </w:t>
-      </w:r>
-      <w:proofErr w:type="spellStart"/>
-      <w:r>
-        <w:rPr>
-          <w:noProof w:val="0"/>
-        </w:rPr>
-        <w:t>minmax</w:t>
-      </w:r>
-      <w:proofErr w:type="spellEnd"/>
-      <w:r>
-        <w:rPr>
-          <w:noProof w:val="0"/>
-        </w:rPr>
-        <w:t xml:space="preserve"> algoritam koji </w:t>
-      </w:r>
-      <w:r>
-        <w:rPr>
-          <w:noProof w:val="0"/>
-        </w:rPr>
-        <w:t>pri pretraživanju stabla odluke koristi alfa-beta podrezivanje</w:t>
-      </w:r>
-    </w:p>
-    <w:p>
-      <w:pPr>
-        <w:pStyle w:val="ListParagraph"/>
-        <w:numPr>
-          <w:ilvl w:val="0"/>
-          <w:numId w:val="3"/>
-        </w:numPr>
-        <w:rPr>
-          <w:noProof w:val="0"/>
-        </w:rPr>
-      </w:pPr>
-      <w:r>
-        <w:rPr>
-          <w:noProof w:val="0"/>
-        </w:rPr>
-        <w:t xml:space="preserve">Pojavio se problem kako učitati klasu u </w:t>
-      </w:r>
-      <w:proofErr w:type="spellStart"/>
-      <w:r>
-        <w:rPr>
-          <w:noProof w:val="0"/>
-        </w:rPr>
-        <w:t>Qubic.pde</w:t>
-      </w:r>
-      <w:proofErr w:type="spellEnd"/>
-      <w:r>
-        <w:rPr>
-          <w:noProof w:val="0"/>
-        </w:rPr>
-        <w:t xml:space="preserve"> – </w:t>
-      </w:r>
-      <w:proofErr w:type="spellStart"/>
-      <w:r>
-        <w:rPr>
-          <w:noProof w:val="0"/>
-        </w:rPr>
-        <w:t>libraries</w:t>
-      </w:r>
-      <w:proofErr w:type="spellEnd"/>
-      <w:r>
-        <w:rPr>
-          <w:noProof w:val="0"/>
-        </w:rPr>
-        <w:t xml:space="preserve"> folder ne poma</w:t>
-      </w:r>
-      <w:r>
-        <w:rPr>
-          <w:noProof w:val="0"/>
-        </w:rPr>
-        <w:t>ž</w:t>
-      </w:r>
-      <w:r>
-        <w:rPr>
-          <w:noProof w:val="0"/>
-        </w:rPr>
-        <w:t>e</w:t>
-      </w:r>
-      <w:r>
-        <w:rPr>
-          <w:noProof w:val="0"/>
-        </w:rPr>
-        <w:t xml:space="preserve">. Nisam ga uspio </w:t>
-      </w:r>
-      <w:r>
-        <w:rPr>
-          <w:noProof w:val="0"/>
-        </w:rPr>
-        <w:t>riješiti</w:t>
-      </w:r>
-      <w:r>
-        <w:rPr>
-          <w:noProof w:val="0"/>
-        </w:rPr>
-        <w:t>.</w:t>
-      </w:r>
-    </w:p>
-    <w:p>
-      <w:pPr>
-        <w:pStyle w:val="ListParagraph"/>
-        <w:numPr>
-          <w:ilvl w:val="0"/>
-          <w:numId w:val="3"/>
-        </w:numPr>
-        <w:rPr>
-          <w:noProof w:val="0"/>
-        </w:rPr>
-      </w:pPr>
-      <w:r>
-        <w:rPr>
-          <w:noProof w:val="0"/>
-        </w:rPr>
-        <w:t>Napravio sam poseban java projekt u kojem sam testirao radi li do sad napisani kod ispravno</w:t>
-      </w:r>
-    </w:p>
-    <w:p>
-      <w:pPr>
-        <w:pStyle w:val="ListParagraph"/>
-        <w:numPr>
-          <w:ilvl w:val="0"/>
-          <w:numId w:val="2"/>
-        </w:numPr>
-        <w:rPr>
-          <w:noProof w:val="0"/>
-        </w:rPr>
-      </w:pPr>
-      <w:r>
-        <w:rPr>
-          <w:noProof w:val="0"/>
-        </w:rPr>
-        <w:t>(</w:t>
-      </w:r>
-      <w:proofErr w:type="spellStart"/>
-      <w:r>
-        <w:rPr>
-          <w:noProof w:val="0"/>
-        </w:rPr>
-        <w:t>Krcivoj</w:t>
-      </w:r>
-      <w:proofErr w:type="spellEnd"/>
-      <w:r>
-        <w:rPr>
-          <w:noProof w:val="0"/>
-        </w:rPr>
-        <w:t xml:space="preserve"> –</w:t>
-      </w:r>
-      <w:r>
-        <w:rPr>
-          <w:noProof w:val="0"/>
-        </w:rPr>
-        <w:t xml:space="preserve"> </w:t>
-      </w:r>
-      <w:r>
-        <w:rPr>
-          <w:noProof w:val="0"/>
-        </w:rPr>
-        <w:t>4 + 1 + 3</w:t>
-      </w:r>
-      <w:r>
-        <w:rPr>
-          <w:noProof w:val="0"/>
-        </w:rPr>
-        <w:t xml:space="preserve"> + 1</w:t>
-      </w:r>
-      <w:r>
-        <w:rPr>
-          <w:noProof w:val="0"/>
-        </w:rPr>
-        <w:t>):</w:t>
-      </w:r>
-    </w:p>
-    <w:p>
-      <w:pPr>
-        <w:pStyle w:val="ListParagraph"/>
-        <w:numPr>
-          <w:ilvl w:val="0"/>
-          <w:numId w:val="3"/>
-        </w:numPr>
-        <w:rPr>
-          <w:noProof w:val="0"/>
-        </w:rPr>
-      </w:pPr>
-      <w:r>
-        <w:rPr>
-          <w:noProof w:val="0"/>
-        </w:rPr>
-        <w:t>Napravio sam početni zaslona te omogućio unos imena igrača i odabir vrste igre</w:t>
-      </w:r>
-    </w:p>
-    <w:p>
-      <w:pPr>
-        <w:pStyle w:val="ListParagraph"/>
-        <w:numPr>
-          <w:ilvl w:val="0"/>
-          <w:numId w:val="3"/>
-        </w:numPr>
-        <w:rPr>
-          <w:noProof w:val="0"/>
-        </w:rPr>
-      </w:pPr>
-      <w:r>
-        <w:rPr>
-          <w:noProof w:val="0"/>
-        </w:rPr>
-        <w:t>Dodao sam gumb za prikaz pravila te njihov ispis i prikaz pomoći</w:t>
-      </w:r>
-    </w:p>
-    <w:p>
-      <w:pPr>
-        <w:pStyle w:val="ListParagraph"/>
-        <w:numPr>
-          <w:ilvl w:val="0"/>
-          <w:numId w:val="3"/>
-        </w:numPr>
-        <w:rPr>
-          <w:noProof w:val="0"/>
-        </w:rPr>
-      </w:pPr>
-      <w:proofErr w:type="spellStart"/>
-      <w:r>
-        <w:rPr>
-          <w:noProof w:val="0"/>
-        </w:rPr>
-        <w:t>Rješio</w:t>
-      </w:r>
-      <w:proofErr w:type="spellEnd"/>
-      <w:r>
-        <w:rPr>
-          <w:noProof w:val="0"/>
-        </w:rPr>
-        <w:t xml:space="preserve"> sam </w:t>
-      </w:r>
-      <w:proofErr w:type="spellStart"/>
-      <w:r>
-        <w:rPr>
-          <w:noProof w:val="0"/>
-        </w:rPr>
-        <w:t>prolem</w:t>
-      </w:r>
-      <w:proofErr w:type="spellEnd"/>
-      <w:r>
-        <w:rPr>
-          <w:noProof w:val="0"/>
-        </w:rPr>
-        <w:t xml:space="preserve"> sa učitavanjem klasa</w:t>
-      </w:r>
-    </w:p>
-    <w:p>
-      <w:pPr>
-        <w:pStyle w:val="ListParagraph"/>
-        <w:numPr>
-          <w:ilvl w:val="0"/>
-          <w:numId w:val="3"/>
-        </w:numPr>
-        <w:rPr>
-          <w:noProof w:val="0"/>
-        </w:rPr>
-      </w:pPr>
-      <w:r>
-        <w:rPr>
-          <w:noProof w:val="0"/>
-        </w:rPr>
-        <w:t>Dodao sam prikaz imena tijekom igre i prikaz broja poteza</w:t>
-      </w:r>
-    </w:p>
-    <w:p>
-      <w:pPr>
-        <w:pStyle w:val="ListParagraph"/>
-        <w:numPr>
-          <w:ilvl w:val="0"/>
-          <w:numId w:val="2"/>
-        </w:numPr>
-        <w:rPr>
-          <w:noProof w:val="0"/>
-        </w:rPr>
-      </w:pPr>
-      <w:r>
-        <w:rPr>
-          <w:noProof w:val="0"/>
-        </w:rPr>
-        <w:t>(Bogdanić - 1,5 + 2 + 2 + 3,5):</w:t>
-      </w:r>
-    </w:p>
-    <w:p>
-      <w:pPr>
-        <w:pStyle w:val="ListParagraph"/>
-        <w:numPr>
-          <w:ilvl w:val="0"/>
-          <w:numId w:val="4"/>
-        </w:numPr>
-        <w:rPr>
-          <w:noProof w:val="0"/>
-        </w:rPr>
-      </w:pPr>
-      <w:r>
-        <w:rPr>
-          <w:noProof w:val="0"/>
-        </w:rPr>
-        <w:t>Uređivanje početnog zaslona – novi odgovarajući font, boje pozadine, pravila</w:t>
-      </w:r>
-    </w:p>
-    <w:p>
-      <w:pPr>
-        <w:pStyle w:val="ListParagraph"/>
-        <w:numPr>
-          <w:ilvl w:val="0"/>
-          <w:numId w:val="4"/>
-        </w:numPr>
-        <w:rPr>
-          <w:noProof w:val="0"/>
-        </w:rPr>
-      </w:pPr>
-      <w:r>
-        <w:rPr>
-          <w:noProof w:val="0"/>
-        </w:rPr>
-        <w:t>Dodano iscrtavanje ploče za 3x3x3</w:t>
-      </w:r>
-    </w:p>
-    <w:p>
-      <w:pPr>
-        <w:pStyle w:val="ListParagraph"/>
-        <w:numPr>
-          <w:ilvl w:val="0"/>
-          <w:numId w:val="4"/>
-        </w:numPr>
-        <w:rPr>
-          <w:noProof w:val="0"/>
-        </w:rPr>
-      </w:pPr>
-      <w:r>
-        <w:rPr>
-          <w:noProof w:val="0"/>
-        </w:rPr>
-        <w:t>Dodano iscrtavanje ploče 4x4x4 – uočena greška koju treba popravit</w:t>
-      </w:r>
-    </w:p>
-    <w:p>
-      <w:pPr>
-        <w:pStyle w:val="ListParagraph"/>
-        <w:numPr>
-          <w:ilvl w:val="0"/>
-          <w:numId w:val="4"/>
-        </w:numPr>
-        <w:rPr>
-          <w:noProof w:val="0"/>
-        </w:rPr>
-      </w:pPr>
-      <w:r>
-        <w:rPr>
-          <w:noProof w:val="0"/>
-        </w:rPr>
-        <w:t xml:space="preserve">Dodano </w:t>
-      </w:r>
-      <w:proofErr w:type="spellStart"/>
-      <w:r>
-        <w:rPr>
-          <w:noProof w:val="0"/>
-        </w:rPr>
-        <w:t>mousePressed</w:t>
-      </w:r>
-      <w:proofErr w:type="spellEnd"/>
-      <w:r>
-        <w:rPr>
-          <w:noProof w:val="0"/>
-        </w:rPr>
-        <w:t xml:space="preserve"> event za </w:t>
-      </w:r>
-      <w:proofErr w:type="spellStart"/>
-      <w:r>
-        <w:rPr>
-          <w:noProof w:val="0"/>
-        </w:rPr>
-        <w:t>klikanje</w:t>
-      </w:r>
-      <w:proofErr w:type="spellEnd"/>
-      <w:r>
-        <w:rPr>
-          <w:noProof w:val="0"/>
-        </w:rPr>
-        <w:t xml:space="preserve"> po ploči ovisno o tipu ploče – treba još popravit za 4x4x4</w:t>
-      </w:r>
-    </w:p>
-    <w:p>
-      <w:pPr>
-        <w:pStyle w:val="ListParagraph"/>
-        <w:numPr>
-          <w:ilvl w:val="0"/>
-          <w:numId w:val="2"/>
-        </w:numPr>
-        <w:rPr>
-          <w:noProof w:val="0"/>
-        </w:rPr>
-      </w:pPr>
-      <w:r>
-        <w:rPr>
-          <w:noProof w:val="0"/>
-        </w:rPr>
-        <w:t>(Bogdanić – 1,5 + 1,5)</w:t>
-      </w:r>
-    </w:p>
-    <w:p>
-      <w:pPr>
-        <w:pStyle w:val="ListParagraph"/>
-        <w:numPr>
-          <w:ilvl w:val="0"/>
-          <w:numId w:val="5"/>
-        </w:numPr>
-        <w:rPr>
-          <w:noProof w:val="0"/>
-        </w:rPr>
-      </w:pPr>
-      <w:r>
-        <w:rPr>
-          <w:noProof w:val="0"/>
-        </w:rPr>
-        <w:t>Ispravno nacrtana ploča 4x4x4</w:t>
-      </w:r>
-    </w:p>
-    <w:p>
-      <w:pPr>
-        <w:pStyle w:val="ListParagraph"/>
-        <w:numPr>
-          <w:ilvl w:val="0"/>
-          <w:numId w:val="5"/>
-        </w:numPr>
-        <w:rPr>
-          <w:noProof w:val="0"/>
-        </w:rPr>
-      </w:pPr>
-      <w:r>
-        <w:rPr>
-          <w:noProof w:val="0"/>
-        </w:rPr>
-        <w:t xml:space="preserve">Ispravno </w:t>
-      </w:r>
-      <w:proofErr w:type="spellStart"/>
-      <w:r>
-        <w:rPr>
-          <w:noProof w:val="0"/>
-        </w:rPr>
-        <w:t>klikanje</w:t>
-      </w:r>
-      <w:proofErr w:type="spellEnd"/>
-      <w:r>
-        <w:rPr>
-          <w:noProof w:val="0"/>
-        </w:rPr>
-        <w:t xml:space="preserve"> po 4x4x4 ploči</w:t>
-      </w:r>
-    </w:p>
-    <w:p>
-      <w:pPr>
-        <w:pStyle w:val="ListParagraph"/>
-        <w:numPr>
-          <w:ilvl w:val="0"/>
-          <w:numId w:val="5"/>
-        </w:numPr>
-        <w:rPr>
-          <w:noProof w:val="0"/>
-        </w:rPr>
-      </w:pPr>
-      <w:r>
-        <w:rPr>
-          <w:noProof w:val="0"/>
-        </w:rPr>
-        <w:t>Dodavanje tema – 2 različite boje za oznake i posebna boja pozadina i slika završnih</w:t>
-      </w:r>
-    </w:p>
-    <w:p>
-      <w:pPr>
-        <w:pStyle w:val="ListParagraph"/>
-        <w:numPr>
-          <w:ilvl w:val="0"/>
-          <w:numId w:val="5"/>
-        </w:numPr>
-        <w:rPr>
-          <w:noProof w:val="0"/>
-        </w:rPr>
-      </w:pPr>
-      <w:r>
-        <w:rPr>
-          <w:noProof w:val="0"/>
-        </w:rPr>
-        <w:t xml:space="preserve">Prikaz tema na </w:t>
-      </w:r>
-      <w:proofErr w:type="spellStart"/>
-      <w:r>
-        <w:rPr>
-          <w:noProof w:val="0"/>
-        </w:rPr>
-        <w:t>help</w:t>
-      </w:r>
-      <w:proofErr w:type="spellEnd"/>
-      <w:r>
-        <w:rPr>
-          <w:noProof w:val="0"/>
-        </w:rPr>
-        <w:t xml:space="preserve"> izborniku pomoću krugova u različitim bojama</w:t>
-      </w:r>
-    </w:p>
-    <w:p>
-      <w:pPr>
-        <w:pStyle w:val="ListParagraph"/>
-        <w:numPr>
-          <w:ilvl w:val="0"/>
-          <w:numId w:val="2"/>
-        </w:numPr>
-        <w:rPr>
-          <w:noProof w:val="0"/>
-        </w:rPr>
-      </w:pPr>
-      <w:r>
-        <w:rPr>
-          <w:noProof w:val="0"/>
-        </w:rPr>
-        <w:t>(</w:t>
-      </w:r>
-      <w:proofErr w:type="spellStart"/>
-      <w:r>
-        <w:rPr>
-          <w:noProof w:val="0"/>
-        </w:rPr>
-        <w:t>Krcivoj</w:t>
-      </w:r>
-      <w:proofErr w:type="spellEnd"/>
-      <w:r>
-        <w:rPr>
-          <w:noProof w:val="0"/>
-        </w:rPr>
-        <w:t xml:space="preserve"> – 2,5 + </w:t>
-      </w:r>
-      <w:r>
-        <w:rPr>
-          <w:noProof w:val="0"/>
-        </w:rPr>
-        <w:t>2</w:t>
-      </w:r>
-      <w:r>
-        <w:rPr>
-          <w:noProof w:val="0"/>
-        </w:rPr>
-        <w:t>)</w:t>
-      </w:r>
-    </w:p>
-    <w:p>
-      <w:pPr>
-        <w:pStyle w:val="ListParagraph"/>
-        <w:numPr>
-          <w:ilvl w:val="0"/>
-          <w:numId w:val="5"/>
-        </w:numPr>
-        <w:rPr>
-          <w:noProof w:val="0"/>
-        </w:rPr>
-      </w:pPr>
-      <w:r>
-        <w:rPr>
-          <w:noProof w:val="0"/>
-        </w:rPr>
-        <w:t>Riješen</w:t>
-      </w:r>
-      <w:r>
-        <w:rPr>
-          <w:noProof w:val="0"/>
-        </w:rPr>
-        <w:t xml:space="preserve"> problem nekompatibilnosti verzije jave i </w:t>
-      </w:r>
-      <w:proofErr w:type="spellStart"/>
-      <w:r>
-        <w:rPr>
-          <w:noProof w:val="0"/>
-        </w:rPr>
-        <w:t>processinga</w:t>
-      </w:r>
-      <w:proofErr w:type="spellEnd"/>
-      <w:r>
-        <w:rPr>
-          <w:noProof w:val="0"/>
-        </w:rPr>
-        <w:t>.</w:t>
-      </w:r>
-    </w:p>
-    <w:p>
-      <w:pPr>
-        <w:pStyle w:val="ListParagraph"/>
-        <w:numPr>
-          <w:ilvl w:val="0"/>
-          <w:numId w:val="5"/>
-        </w:numPr>
-        <w:rPr>
-          <w:noProof w:val="0"/>
-        </w:rPr>
-      </w:pPr>
-      <w:r>
-        <w:rPr>
-          <w:noProof w:val="0"/>
-        </w:rPr>
-        <w:t>Složen ispis elemenata po ploči 3x3x3 i ploči 4x4x4</w:t>
-      </w:r>
-    </w:p>
-    <w:p>
-      <w:pPr>
-        <w:pStyle w:val="ListParagraph"/>
-        <w:numPr>
-          <w:ilvl w:val="0"/>
-          <w:numId w:val="2"/>
-        </w:numPr>
-        <w:rPr>
-          <w:noProof w:val="0"/>
-        </w:rPr>
-      </w:pPr>
-      <w:r>
-        <w:rPr>
-          <w:noProof w:val="0"/>
-        </w:rPr>
-        <w:t xml:space="preserve">(Bogdanić – </w:t>
-      </w:r>
-      <w:r>
-        <w:rPr>
-          <w:noProof w:val="0"/>
-        </w:rPr>
-        <w:t>2</w:t>
-      </w:r>
-      <w:r>
-        <w:rPr>
-          <w:noProof w:val="0"/>
-        </w:rPr>
-        <w:t xml:space="preserve"> )</w:t>
-      </w:r>
-    </w:p>
-    <w:p>
-      <w:pPr>
-        <w:pStyle w:val="ListParagraph"/>
-        <w:numPr>
-          <w:ilvl w:val="0"/>
-          <w:numId w:val="6"/>
-        </w:numPr>
-        <w:rPr>
-          <w:noProof w:val="0"/>
-        </w:rPr>
-      </w:pPr>
-      <w:r>
-        <w:rPr>
-          <w:noProof w:val="0"/>
-        </w:rPr>
-        <w:t xml:space="preserve">Dodan gumb za pomoć i </w:t>
-      </w:r>
-      <w:proofErr w:type="spellStart"/>
-      <w:r>
-        <w:rPr>
-          <w:noProof w:val="0"/>
-        </w:rPr>
-        <w:t>defaultna</w:t>
-      </w:r>
-      <w:proofErr w:type="spellEnd"/>
-      <w:r>
-        <w:rPr>
-          <w:noProof w:val="0"/>
-        </w:rPr>
-        <w:t xml:space="preserve"> poruka, </w:t>
-      </w:r>
-      <w:proofErr w:type="spellStart"/>
-      <w:r>
-        <w:rPr>
-          <w:noProof w:val="0"/>
-        </w:rPr>
-        <w:t>hover</w:t>
-      </w:r>
-      <w:proofErr w:type="spellEnd"/>
-      <w:r>
-        <w:rPr>
-          <w:noProof w:val="0"/>
-        </w:rPr>
-        <w:t xml:space="preserve"> preko njega će se ispisati potez</w:t>
-      </w:r>
-    </w:p>
-    <w:p>
-      <w:pPr>
-        <w:pStyle w:val="ListParagraph"/>
-        <w:numPr>
-          <w:ilvl w:val="0"/>
-          <w:numId w:val="6"/>
-        </w:numPr>
-        <w:rPr>
-          <w:noProof w:val="0"/>
-        </w:rPr>
-      </w:pPr>
-      <w:r>
-        <w:rPr>
-          <w:noProof w:val="0"/>
-        </w:rPr>
-        <w:t>Dodana statistika, razvrstana po 3x3x3 i 4x4x4 igri, uređen prikaz statistike</w:t>
-      </w:r>
-    </w:p>
-    <w:p>
-      <w:pPr>
-        <w:pStyle w:val="ListParagraph"/>
-        <w:numPr>
-          <w:ilvl w:val="0"/>
-          <w:numId w:val="2"/>
-        </w:numPr>
-        <w:rPr>
-          <w:noProof w:val="0"/>
-        </w:rPr>
-      </w:pPr>
-      <w:r>
-        <w:rPr>
-          <w:noProof w:val="0"/>
-        </w:rPr>
-        <w:t>(Bogdanić – 1 + 2 + 1)</w:t>
-      </w:r>
-    </w:p>
-    <w:p>
-      <w:pPr>
-        <w:pStyle w:val="ListParagraph"/>
-        <w:numPr>
-          <w:ilvl w:val="0"/>
-          <w:numId w:val="7"/>
-        </w:numPr>
-        <w:rPr>
-          <w:noProof w:val="0"/>
-        </w:rPr>
-      </w:pPr>
-      <w:r>
-        <w:rPr>
-          <w:noProof w:val="0"/>
-        </w:rPr>
-        <w:t>Dodano upisivanje rezultata u file nakon odigrane partije – treba postaviti na drugo mjesto (TODO)</w:t>
-      </w:r>
-    </w:p>
-    <w:p>
-      <w:pPr>
-        <w:pStyle w:val="ListParagraph"/>
-        <w:numPr>
-          <w:ilvl w:val="0"/>
-          <w:numId w:val="7"/>
-        </w:numPr>
-        <w:rPr>
-          <w:noProof w:val="0"/>
-        </w:rPr>
-      </w:pPr>
-      <w:r>
-        <w:rPr>
-          <w:noProof w:val="0"/>
-        </w:rPr>
-        <w:t>Mala promjena slika – bila je greška zbog dimenzija</w:t>
-      </w:r>
-    </w:p>
-    <w:p>
-      <w:pPr>
-        <w:pStyle w:val="ListParagraph"/>
-        <w:numPr>
-          <w:ilvl w:val="0"/>
-          <w:numId w:val="7"/>
-        </w:numPr>
-        <w:rPr>
-          <w:noProof w:val="0"/>
-        </w:rPr>
-      </w:pPr>
-      <w:r>
-        <w:rPr>
-          <w:noProof w:val="0"/>
-        </w:rPr>
-        <w:t>Pronađeni odgovarajući zvukovi za igranje poteza i za završetak igre, dodani u program, dodana opcija # koja mute-a zvuk</w:t>
-      </w:r>
-    </w:p>
-    <w:p>
-      <w:pPr>
-        <w:pStyle w:val="ListParagraph"/>
-        <w:numPr>
-          <w:ilvl w:val="0"/>
-          <w:numId w:val="7"/>
-        </w:numPr>
-        <w:rPr>
-          <w:noProof w:val="0"/>
-        </w:rPr>
-      </w:pPr>
-      <w:r>
-        <w:rPr>
-          <w:noProof w:val="0"/>
-        </w:rPr>
-        <w:t>Mijenjan</w:t>
-      </w:r>
-      <w:r>
-        <w:rPr>
-          <w:noProof w:val="0"/>
-        </w:rPr>
-        <w:t xml:space="preserve"> </w:t>
-      </w:r>
-      <w:proofErr w:type="spellStart"/>
-      <w:r>
-        <w:rPr>
-          <w:noProof w:val="0"/>
-        </w:rPr>
-        <w:t>help</w:t>
-      </w:r>
-      <w:proofErr w:type="spellEnd"/>
-      <w:r>
-        <w:rPr>
-          <w:noProof w:val="0"/>
-        </w:rPr>
-        <w:t xml:space="preserve"> ekran – dodani opisi novih funkcionalnosti</w:t>
-      </w:r>
-    </w:p>
-    <w:p>
-      <w:pPr>
-        <w:pStyle w:val="ListParagraph"/>
-        <w:numPr>
-          <w:ilvl w:val="0"/>
-          <w:numId w:val="2"/>
-        </w:numPr>
-        <w:rPr>
-          <w:noProof w:val="0"/>
-        </w:rPr>
-      </w:pPr>
-      <w:r>
-        <w:rPr>
-          <w:noProof w:val="0"/>
-        </w:rPr>
-        <w:t>(</w:t>
-      </w:r>
-      <w:proofErr w:type="spellStart"/>
-      <w:r>
-        <w:rPr>
-          <w:noProof w:val="0"/>
-        </w:rPr>
-        <w:t>Krcivoj</w:t>
-      </w:r>
-      <w:proofErr w:type="spellEnd"/>
-      <w:r>
-        <w:rPr>
-          <w:noProof w:val="0"/>
-        </w:rPr>
-        <w:t xml:space="preserve"> – 2 /  Bogdanić – 2 )</w:t>
+        <w:t>(Krcivoj – 2 /  Bogdanić – 2 )</w:t>
       </w:r>
     </w:p>
     <w:p>
@@ -2155,21 +1519,7 @@
         <w:rPr>
           <w:noProof w:val="0"/>
         </w:rPr>
-        <w:t>(</w:t>
-      </w:r>
-      <w:proofErr w:type="spellStart"/>
-      <w:r>
-        <w:rPr>
-          <w:noProof w:val="0"/>
-        </w:rPr>
-        <w:t>Krcivoj</w:t>
-      </w:r>
-      <w:proofErr w:type="spellEnd"/>
-      <w:r>
-        <w:rPr>
-          <w:noProof w:val="0"/>
-        </w:rPr>
-        <w:t xml:space="preserve"> – </w:t>
+        <w:t xml:space="preserve">(Krcivoj – </w:t>
       </w:r>
       <w:r>
         <w:rPr>
@@ -2241,21 +1591,7 @@
         <w:rPr>
           <w:noProof w:val="0"/>
         </w:rPr>
-        <w:t xml:space="preserve">Dodao klasu </w:t>
-      </w:r>
-      <w:proofErr w:type="spellStart"/>
-      <w:r>
-        <w:rPr>
-          <w:noProof w:val="0"/>
-        </w:rPr>
-        <w:t>QubicGame</w:t>
-      </w:r>
-      <w:proofErr w:type="spellEnd"/>
-      <w:r>
-        <w:rPr>
-          <w:noProof w:val="0"/>
-        </w:rPr>
-        <w:t xml:space="preserve"> koja implementira logiku igre</w:t>
+        <w:t>Dodao klasu QubicGame koja implementira logiku igre</w:t>
       </w:r>
     </w:p>
     <w:p>
@@ -2273,21 +1609,7 @@
         <w:rPr>
           <w:noProof w:val="0"/>
         </w:rPr>
-        <w:t>Omogućio sam prikaz i računanje optimalnog poteza (</w:t>
-      </w:r>
-      <w:proofErr w:type="spellStart"/>
-      <w:r>
-        <w:rPr>
-          <w:noProof w:val="0"/>
-        </w:rPr>
-        <w:t>hinta</w:t>
-      </w:r>
-      <w:proofErr w:type="spellEnd"/>
-      <w:r>
-        <w:rPr>
-          <w:noProof w:val="0"/>
-        </w:rPr>
-        <w:t>)</w:t>
+        <w:t>Omogućio sam prikaz i računanje optimalnog poteza (hinta)</w:t>
       </w:r>
     </w:p>
     <w:p>
@@ -2323,21 +1645,7 @@
         <w:rPr>
           <w:noProof w:val="0"/>
         </w:rPr>
-        <w:t xml:space="preserve">Napravio sam da se čekanje poteza i računanje </w:t>
-      </w:r>
-      <w:proofErr w:type="spellStart"/>
-      <w:r>
-        <w:rPr>
-          <w:noProof w:val="0"/>
-        </w:rPr>
-        <w:t>hinta</w:t>
-      </w:r>
-      <w:proofErr w:type="spellEnd"/>
-      <w:r>
-        <w:rPr>
-          <w:noProof w:val="0"/>
-        </w:rPr>
-        <w:t xml:space="preserve"> odvija u posebnoj dretvi kako se igra ne bi blokirala</w:t>
+        <w:t>Napravio sam da se čekanje poteza i računanje hinta odvija u posebnoj dretvi kako se igra ne bi blokirala</w:t>
       </w:r>
     </w:p>
     <w:p>
@@ -2356,6 +1664,78 @@
           <w:noProof w:val="0"/>
         </w:rPr>
         <w:t>Dodana obrada završetka igre</w:t>
+      </w:r>
+    </w:p>
+    <w:p>
+      <w:pPr>
+        <w:pStyle w:val="ListParagraph"/>
+        <w:numPr>
+          <w:ilvl w:val="0"/>
+          <w:numId w:val="2"/>
+        </w:numPr>
+        <w:rPr>
+          <w:noProof w:val="0"/>
+        </w:rPr>
+      </w:pPr>
+      <w:r>
+        <w:rPr>
+          <w:noProof w:val="0"/>
+        </w:rPr>
+        <w:t>(Bogdanić – 1 sat)</w:t>
+      </w:r>
+    </w:p>
+    <w:p>
+      <w:pPr>
+        <w:pStyle w:val="ListParagraph"/>
+        <w:numPr>
+          <w:ilvl w:val="0"/>
+          <w:numId w:val="9"/>
+        </w:numPr>
+        <w:rPr>
+          <w:noProof w:val="0"/>
+        </w:rPr>
+      </w:pPr>
+      <w:r>
+        <w:rPr>
+          <w:noProof w:val="0"/>
+        </w:rPr>
+        <w:t>Uređen zaslon u slučaju remija – odgovarajuće pozadine</w:t>
+      </w:r>
+    </w:p>
+    <w:p>
+      <w:pPr>
+        <w:pStyle w:val="ListParagraph"/>
+        <w:numPr>
+          <w:ilvl w:val="0"/>
+          <w:numId w:val="9"/>
+        </w:numPr>
+        <w:rPr>
+          <w:noProof w:val="0"/>
+        </w:rPr>
+      </w:pPr>
+      <w:r>
+        <w:rPr>
+          <w:noProof w:val="0"/>
+        </w:rPr>
+        <w:t>Sređen problem s upisivanjem rezultata beskonačno puta</w:t>
+      </w:r>
+    </w:p>
+    <w:p>
+      <w:pPr>
+        <w:pStyle w:val="ListParagraph"/>
+        <w:numPr>
+          <w:ilvl w:val="0"/>
+          <w:numId w:val="9"/>
+        </w:numPr>
+        <w:rPr>
+          <w:noProof w:val="0"/>
+        </w:rPr>
+      </w:pPr>
+      <w:r>
+        <w:rPr>
+          <w:noProof w:val="0"/>
+        </w:rPr>
+        <w:t>Uređen help zaslon – dodan dio s SPACE</w:t>
       </w:r>
     </w:p>
     <w:sectPr>
@@ -2599,7 +1979,7 @@
   <w:abstractNum w:abstractNumId="2" w15:restartNumberingAfterBreak="0">
     <w:nsid w:val="33E648BC"/>
     <w:multiLevelType w:val="hybridMultilevel"/>
-    <w:tmpl w:val="68D05264"/>
+    <w:tmpl w:val="6C627702"/>
     <w:lvl w:ilvl="0" w:tplc="04090001">
       <w:start w:val="1"/>
       <w:numFmt w:val="bullet"/>
@@ -3051,7 +2431,7 @@
   <w:abstractNum w:abstractNumId="6" w15:restartNumberingAfterBreak="0">
     <w:nsid w:val="56204FBF"/>
     <w:multiLevelType w:val="hybridMultilevel"/>
-    <w:tmpl w:val="0E6A6A9C"/>
+    <w:tmpl w:val="D028276E"/>
     <w:lvl w:ilvl="0" w:tplc="04090003">
       <w:start w:val="1"/>
       <w:numFmt w:val="bullet"/>
@@ -3162,6 +2542,119 @@
     </w:lvl>
   </w:abstractNum>
   <w:abstractNum w:abstractNumId="7" w15:restartNumberingAfterBreak="0">
+    <w:nsid w:val="599F7DF1"/>
+    <w:multiLevelType w:val="hybridMultilevel"/>
+    <w:tmpl w:val="A33EFDE6"/>
+    <w:lvl w:ilvl="0" w:tplc="04090003">
+      <w:start w:val="1"/>
+      <w:numFmt w:val="bullet"/>
+      <w:lvlText w:val="o"/>
+      <w:lvlJc w:val="left"/>
+      <w:pPr>
+        <w:ind w:left="1440" w:hanging="360"/>
+      </w:pPr>
+      <w:rPr>
+        <w:rFonts w:ascii="Courier New" w:hAnsi="Courier New" w:cs="Courier New" w:hint="default"/>
+      </w:rPr>
+    </w:lvl>
+    <w:lvl w:ilvl="1" w:tplc="04090003" w:tentative="1">
+      <w:start w:val="1"/>
+      <w:numFmt w:val="bullet"/>
+      <w:lvlText w:val="o"/>
+      <w:lvlJc w:val="left"/>
+      <w:pPr>
+        <w:ind w:left="2160" w:hanging="360"/>
+      </w:pPr>
+      <w:rPr>
+        <w:rFonts w:ascii="Courier New" w:hAnsi="Courier New" w:cs="Courier New" w:hint="default"/>
+      </w:rPr>
+    </w:lvl>
+    <w:lvl w:ilvl="2" w:tplc="04090005" w:tentative="1">
+      <w:start w:val="1"/>
+      <w:numFmt w:val="bullet"/>
+      <w:lvlText w:val=""/>
+      <w:lvlJc w:val="left"/>
+      <w:pPr>
+        <w:ind w:left="2880" w:hanging="360"/>
+      </w:pPr>
+      <w:rPr>
+        <w:rFonts w:ascii="Wingdings" w:hAnsi="Wingdings" w:hint="default"/>
+      </w:rPr>
+    </w:lvl>
+    <w:lvl w:ilvl="3" w:tplc="04090001" w:tentative="1">
+      <w:start w:val="1"/>
+      <w:numFmt w:val="bullet"/>
+      <w:lvlText w:val=""/>
+      <w:lvlJc w:val="left"/>
+      <w:pPr>
+        <w:ind w:left="3600" w:hanging="360"/>
+      </w:pPr>
+      <w:rPr>
+        <w:rFonts w:ascii="Symbol" w:hAnsi="Symbol" w:hint="default"/>
+      </w:rPr>
+    </w:lvl>
+    <w:lvl w:ilvl="4" w:tplc="04090003" w:tentative="1">
+      <w:start w:val="1"/>
+      <w:numFmt w:val="bullet"/>
+      <w:lvlText w:val="o"/>
+      <w:lvlJc w:val="left"/>
+      <w:pPr>
+        <w:ind w:left="4320" w:hanging="360"/>
+      </w:pPr>
+      <w:rPr>
+        <w:rFonts w:ascii="Courier New" w:hAnsi="Courier New" w:cs="Courier New" w:hint="default"/>
+      </w:rPr>
+    </w:lvl>
+    <w:lvl w:ilvl="5" w:tplc="04090005" w:tentative="1">
+      <w:start w:val="1"/>
+      <w:numFmt w:val="bullet"/>
+      <w:lvlText w:val=""/>
+      <w:lvlJc w:val="left"/>
+      <w:pPr>
+        <w:ind w:left="5040" w:hanging="360"/>
+      </w:pPr>
+      <w:rPr>
+        <w:rFonts w:ascii="Wingdings" w:hAnsi="Wingdings" w:hint="default"/>
+      </w:rPr>
+    </w:lvl>
+    <w:lvl w:ilvl="6" w:tplc="04090001" w:tentative="1">
+      <w:start w:val="1"/>
+      <w:numFmt w:val="bullet"/>
+      <w:lvlText w:val=""/>
+      <w:lvlJc w:val="left"/>
+      <w:pPr>
+        <w:ind w:left="5760" w:hanging="360"/>
+      </w:pPr>
+      <w:rPr>
+        <w:rFonts w:ascii="Symbol" w:hAnsi="Symbol" w:hint="default"/>
+      </w:rPr>
+    </w:lvl>
+    <w:lvl w:ilvl="7" w:tplc="04090003" w:tentative="1">
+      <w:start w:val="1"/>
+      <w:numFmt w:val="bullet"/>
+      <w:lvlText w:val="o"/>
+      <w:lvlJc w:val="left"/>
+      <w:pPr>
+        <w:ind w:left="6480" w:hanging="360"/>
+      </w:pPr>
+      <w:rPr>
+        <w:rFonts w:ascii="Courier New" w:hAnsi="Courier New" w:cs="Courier New" w:hint="default"/>
+      </w:rPr>
+    </w:lvl>
+    <w:lvl w:ilvl="8" w:tplc="04090005" w:tentative="1">
+      <w:start w:val="1"/>
+      <w:numFmt w:val="bullet"/>
+      <w:lvlText w:val=""/>
+      <w:lvlJc w:val="left"/>
+      <w:pPr>
+        <w:ind w:left="7200" w:hanging="360"/>
+      </w:pPr>
+      <w:rPr>
+        <w:rFonts w:ascii="Wingdings" w:hAnsi="Wingdings" w:hint="default"/>
+      </w:rPr>
+    </w:lvl>
+  </w:abstractNum>
+  <w:abstractNum w:abstractNumId="8" w15:restartNumberingAfterBreak="0">
     <w:nsid w:val="78CA42C7"/>
     <w:multiLevelType w:val="hybridMultilevel"/>
     <w:tmpl w:val="6D3CFD0A"/>
@@ -3281,7 +2774,7 @@
     <w:abstractNumId w:val="2"/>
   </w:num>
   <w:num w:numId="3">
-    <w:abstractNumId w:val="7"/>
+    <w:abstractNumId w:val="8"/>
   </w:num>
   <w:num w:numId="4">
     <w:abstractNumId w:val="1"/>
@@ -3297,6 +2790,9 @@
   </w:num>
   <w:num w:numId="8">
     <w:abstractNumId w:val="6"/>
+  </w:num>
+  <w:num w:numId="9">
+    <w:abstractNumId w:val="7"/>
   </w:num>
 </w:numbering>
 </file>

</xml_diff>

<commit_message>
Dokumentacija i opis projekta
</commit_message>
<xml_diff>
--- a/Opis projekta.docx
+++ b/Opis projekta.docx
@@ -16,14 +16,12 @@
         </w:rPr>
         <w:t xml:space="preserve">Naziv rada: </w:t>
       </w:r>
-      <w:proofErr w:type="spellStart"/>
       <w:r>
         <w:rPr>
           <w:noProof w:val="0"/>
         </w:rPr>
         <w:t>Qubic</w:t>
       </w:r>
-      <w:proofErr w:type="spellEnd"/>
     </w:p>
     <w:p>
       <w:pPr>
@@ -43,35 +41,7 @@
         <w:rPr>
           <w:noProof w:val="0"/>
         </w:rPr>
-        <w:t xml:space="preserve">:  Ivan </w:t>
-      </w:r>
-      <w:proofErr w:type="spellStart"/>
-      <w:r>
-        <w:rPr>
-          <w:noProof w:val="0"/>
-        </w:rPr>
-        <w:t>Krcivoj</w:t>
-      </w:r>
-      <w:proofErr w:type="spellEnd"/>
-      <w:r>
-        <w:rPr>
-          <w:noProof w:val="0"/>
-        </w:rPr>
-        <w:t xml:space="preserve">, Antonela Bogdanić; Ivan </w:t>
-      </w:r>
-      <w:proofErr w:type="spellStart"/>
-      <w:r>
-        <w:rPr>
-          <w:noProof w:val="0"/>
-        </w:rPr>
-        <w:t>Krcivoj</w:t>
-      </w:r>
-      <w:proofErr w:type="spellEnd"/>
-      <w:r>
-        <w:rPr>
-          <w:noProof w:val="0"/>
-        </w:rPr>
-        <w:t xml:space="preserve"> (</w:t>
+        <w:t>:  Ivan Krcivoj, Antonela Bogdanić; Ivan Krcivoj (</w:t>
       </w:r>
       <w:r>
         <w:rPr>
@@ -119,21 +89,7 @@
         <w:rPr>
           <w:noProof w:val="0"/>
         </w:rPr>
-        <w:t xml:space="preserve">: Aplikacija koja omogućuje igranje igre </w:t>
-      </w:r>
-      <w:proofErr w:type="spellStart"/>
-      <w:r>
-        <w:rPr>
-          <w:noProof w:val="0"/>
-        </w:rPr>
-        <w:t>Qubic</w:t>
-      </w:r>
-      <w:proofErr w:type="spellEnd"/>
-      <w:r>
-        <w:rPr>
-          <w:noProof w:val="0"/>
-        </w:rPr>
-        <w:t xml:space="preserve"> (višedimenzionalni križić-kružić). Igru igraju dva igrača na ploči dimenzije 4x4x4. Više o pravilima igre pronaći na: </w:t>
+        <w:t xml:space="preserve">: Aplikacija koja omogućuje igranje igre Qubic (višedimenzionalni križić-kružić). Igru igraju dva igrača na ploči dimenzije 4x4x4. Više o pravilima igre pronaći na: </w:t>
       </w:r>
       <w:hyperlink r:id="rId6" w:history="1">
         <w:r>
@@ -210,103 +166,11 @@
           <w:noProof w:val="0"/>
         </w:rPr>
       </w:pPr>
-      <w:proofErr w:type="spellStart"/>
-      <w:r>
-        <w:rPr>
-          <w:noProof w:val="0"/>
-        </w:rPr>
-        <w:t>Rubinoff</w:t>
-      </w:r>
-      <w:proofErr w:type="spellEnd"/>
-      <w:r>
-        <w:rPr>
-          <w:noProof w:val="0"/>
-        </w:rPr>
-        <w:t xml:space="preserve">, A. (2010, </w:t>
-      </w:r>
-      <w:proofErr w:type="spellStart"/>
-      <w:r>
-        <w:rPr>
-          <w:noProof w:val="0"/>
-        </w:rPr>
-        <w:t>February</w:t>
-      </w:r>
-      <w:proofErr w:type="spellEnd"/>
-      <w:r>
-        <w:rPr>
-          <w:noProof w:val="0"/>
-        </w:rPr>
-        <w:t xml:space="preserve"> 7). 3D </w:t>
-      </w:r>
-      <w:proofErr w:type="spellStart"/>
-      <w:r>
-        <w:rPr>
-          <w:noProof w:val="0"/>
-        </w:rPr>
-        <w:t>Tic</w:t>
-      </w:r>
-      <w:proofErr w:type="spellEnd"/>
-      <w:r>
-        <w:rPr>
-          <w:noProof w:val="0"/>
-        </w:rPr>
-        <w:t xml:space="preserve"> </w:t>
-      </w:r>
-      <w:proofErr w:type="spellStart"/>
-      <w:r>
-        <w:rPr>
-          <w:noProof w:val="0"/>
-        </w:rPr>
-        <w:t>Tac</w:t>
-      </w:r>
-      <w:proofErr w:type="spellEnd"/>
-      <w:r>
-        <w:rPr>
-          <w:noProof w:val="0"/>
-        </w:rPr>
-        <w:t xml:space="preserve"> </w:t>
-      </w:r>
-      <w:proofErr w:type="spellStart"/>
-      <w:r>
-        <w:rPr>
-          <w:noProof w:val="0"/>
-        </w:rPr>
-        <w:t>Toe</w:t>
-      </w:r>
-      <w:proofErr w:type="spellEnd"/>
-      <w:r>
-        <w:rPr>
-          <w:noProof w:val="0"/>
-        </w:rPr>
-        <w:t xml:space="preserve">. University </w:t>
-      </w:r>
-      <w:proofErr w:type="spellStart"/>
-      <w:r>
-        <w:rPr>
-          <w:noProof w:val="0"/>
-        </w:rPr>
-        <w:t>of</w:t>
-      </w:r>
-      <w:proofErr w:type="spellEnd"/>
-      <w:r>
-        <w:rPr>
-          <w:noProof w:val="0"/>
-        </w:rPr>
-        <w:t xml:space="preserve"> </w:t>
-      </w:r>
-      <w:proofErr w:type="spellStart"/>
-      <w:r>
-        <w:rPr>
-          <w:noProof w:val="0"/>
-        </w:rPr>
-        <w:t>Rochester</w:t>
-      </w:r>
-      <w:proofErr w:type="spellEnd"/>
-      <w:r>
-        <w:rPr>
-          <w:noProof w:val="0"/>
-        </w:rPr>
-        <w:t>.</w:t>
+      <w:r>
+        <w:rPr>
+          <w:noProof w:val="0"/>
+        </w:rPr>
+        <w:t>Rubinoff, A. (2010, February 7). 3D Tic Tac Toe. University of Rochester.</w:t>
       </w:r>
       <w:r>
         <w:rPr>
@@ -335,33 +199,11 @@
           <w:noProof w:val="0"/>
         </w:rPr>
       </w:pPr>
-      <w:proofErr w:type="spellStart"/>
-      <w:r>
-        <w:rPr>
-          <w:noProof w:val="0"/>
-        </w:rPr>
-        <w:t>Patashnik</w:t>
-      </w:r>
-      <w:proofErr w:type="spellEnd"/>
-      <w:r>
-        <w:rPr>
-          <w:noProof w:val="0"/>
-        </w:rPr>
-        <w:t xml:space="preserve">, O. (1980). </w:t>
-      </w:r>
-      <w:proofErr w:type="spellStart"/>
-      <w:r>
-        <w:rPr>
-          <w:noProof w:val="0"/>
-        </w:rPr>
-        <w:t>Qubic</w:t>
-      </w:r>
-      <w:proofErr w:type="spellEnd"/>
-      <w:r>
-        <w:rPr>
-          <w:noProof w:val="0"/>
-        </w:rPr>
-        <w:t xml:space="preserve">: 4 </w:t>
+      <w:r>
+        <w:rPr>
+          <w:noProof w:val="0"/>
+        </w:rPr>
+        <w:t xml:space="preserve">Patashnik, O. (1980). Qubic: 4 </w:t>
       </w:r>
       <w:r>
         <w:rPr>
@@ -385,35 +227,7 @@
         <w:rPr>
           <w:noProof w:val="0"/>
         </w:rPr>
-        <w:t xml:space="preserve"> 4 </w:t>
-      </w:r>
-      <w:proofErr w:type="spellStart"/>
-      <w:r>
-        <w:rPr>
-          <w:noProof w:val="0"/>
-        </w:rPr>
-        <w:t>Tic-Tac-Toe</w:t>
-      </w:r>
-      <w:proofErr w:type="spellEnd"/>
-      <w:r>
-        <w:rPr>
-          <w:noProof w:val="0"/>
-        </w:rPr>
-        <w:t xml:space="preserve">. </w:t>
-      </w:r>
-      <w:proofErr w:type="spellStart"/>
-      <w:r>
-        <w:rPr>
-          <w:noProof w:val="0"/>
-        </w:rPr>
-        <w:t>MathematicsMagazine</w:t>
-      </w:r>
-      <w:proofErr w:type="spellEnd"/>
-      <w:r>
-        <w:rPr>
-          <w:noProof w:val="0"/>
-        </w:rPr>
-        <w:t>. https://www.jstor.org/stable/2689613?read-now=1&amp;seq=1</w:t>
+        <w:t xml:space="preserve"> 4 Tic-Tac-Toe. MathematicsMagazine. https://www.jstor.org/stable/2689613?read-now=1&amp;seq=1</w:t>
       </w:r>
     </w:p>
     <w:p>
@@ -474,18 +288,8 @@
           <w:bCs/>
           <w:noProof w:val="0"/>
         </w:rPr>
-        <w:t xml:space="preserve">Poveznica na </w:t>
-      </w:r>
-      <w:proofErr w:type="spellStart"/>
-      <w:r>
-        <w:rPr>
-          <w:b/>
-          <w:bCs/>
-          <w:noProof w:val="0"/>
-        </w:rPr>
-        <w:t>GitHub</w:t>
-      </w:r>
-      <w:proofErr w:type="spellEnd"/>
+        <w:t>Poveznica na GitHub</w:t>
+      </w:r>
       <w:r>
         <w:rPr>
           <w:noProof w:val="0"/>
@@ -555,21 +359,7 @@
         <w:rPr>
           <w:noProof w:val="0"/>
         </w:rPr>
-        <w:t>(</w:t>
-      </w:r>
-      <w:proofErr w:type="spellStart"/>
-      <w:r>
-        <w:rPr>
-          <w:noProof w:val="0"/>
-        </w:rPr>
-        <w:t>Krcivoj</w:t>
-      </w:r>
-      <w:proofErr w:type="spellEnd"/>
-      <w:r>
-        <w:rPr>
-          <w:noProof w:val="0"/>
-        </w:rPr>
-        <w:t xml:space="preserve"> - 2 sata/Bogdanić - 2 sata):</w:t>
+        <w:t>(Krcivoj - 2 sata/Bogdanić - 2 sata):</w:t>
       </w:r>
     </w:p>
     <w:p>
@@ -605,21 +395,7 @@
         <w:rPr>
           <w:noProof w:val="0"/>
         </w:rPr>
-        <w:t xml:space="preserve">Dogovor oko načina na koji će računalo tražiti najbolji potez, korištenje </w:t>
-      </w:r>
-      <w:proofErr w:type="spellStart"/>
-      <w:r>
-        <w:rPr>
-          <w:noProof w:val="0"/>
-        </w:rPr>
-        <w:t>minmax</w:t>
-      </w:r>
-      <w:proofErr w:type="spellEnd"/>
-      <w:r>
-        <w:rPr>
-          <w:noProof w:val="0"/>
-        </w:rPr>
-        <w:t xml:space="preserve"> algoritma, ukoliko je moguće s alfa-beta podrezivanjem</w:t>
+        <w:t>Dogovor oko načina na koji će računalo tražiti najbolji potez, korištenje minmax algoritma, ukoliko je moguće s alfa-beta podrezivanjem</w:t>
       </w:r>
     </w:p>
     <w:p>
@@ -697,21 +473,7 @@
         <w:rPr>
           <w:noProof w:val="0"/>
         </w:rPr>
-        <w:t xml:space="preserve"> klasu </w:t>
-      </w:r>
-      <w:proofErr w:type="spellStart"/>
-      <w:r>
-        <w:rPr>
-          <w:noProof w:val="0"/>
-        </w:rPr>
-        <w:t>Move</w:t>
-      </w:r>
-      <w:proofErr w:type="spellEnd"/>
-      <w:r>
-        <w:rPr>
-          <w:noProof w:val="0"/>
-        </w:rPr>
-        <w:t xml:space="preserve"> – služi za spremanje poteza, dodala sam nekoliko dogovorenih konstruktora</w:t>
+        <w:t xml:space="preserve"> klasu Move – služi za spremanje poteza, dodala sam nekoliko dogovorenih konstruktora</w:t>
       </w:r>
     </w:p>
     <w:p>
@@ -725,33 +487,11 @@
           <w:noProof w:val="0"/>
         </w:rPr>
       </w:pPr>
-      <w:proofErr w:type="spellStart"/>
-      <w:r>
-        <w:rPr>
-          <w:noProof w:val="0"/>
-        </w:rPr>
-        <w:t>Override</w:t>
-      </w:r>
-      <w:proofErr w:type="spellEnd"/>
-      <w:r>
-        <w:rPr>
-          <w:noProof w:val="0"/>
-        </w:rPr>
-        <w:t xml:space="preserve">-ala sam metodu </w:t>
-      </w:r>
-      <w:proofErr w:type="spellStart"/>
-      <w:r>
-        <w:rPr>
-          <w:noProof w:val="0"/>
-        </w:rPr>
-        <w:t>equals</w:t>
-      </w:r>
-      <w:proofErr w:type="spellEnd"/>
-      <w:r>
-        <w:rPr>
-          <w:noProof w:val="0"/>
-        </w:rPr>
-        <w:t>, jer ćemo morati uspoređivati poteze</w:t>
+      <w:r>
+        <w:rPr>
+          <w:noProof w:val="0"/>
+        </w:rPr>
+        <w:t>Override-ala sam metodu equals, jer ćemo morati uspoređivati poteze</w:t>
       </w:r>
     </w:p>
     <w:p>
@@ -769,35 +509,73 @@
         <w:rPr>
           <w:noProof w:val="0"/>
         </w:rPr>
-        <w:t xml:space="preserve">Dodala sam </w:t>
-      </w:r>
-      <w:proofErr w:type="spellStart"/>
-      <w:r>
-        <w:rPr>
-          <w:noProof w:val="0"/>
-        </w:rPr>
-        <w:t>interface</w:t>
-      </w:r>
-      <w:proofErr w:type="spellEnd"/>
+        <w:t>Dodala sam interface Cube i pokušala što bolje opisati / dokumentirati što rade metode</w:t>
+      </w:r>
+    </w:p>
+    <w:p>
+      <w:pPr>
+        <w:pStyle w:val="ListParagraph"/>
+        <w:numPr>
+          <w:ilvl w:val="0"/>
+          <w:numId w:val="3"/>
+        </w:numPr>
+        <w:rPr>
+          <w:noProof w:val="0"/>
+        </w:rPr>
+      </w:pPr>
+      <w:r>
+        <w:rPr>
+          <w:noProof w:val="0"/>
+        </w:rPr>
+        <w:t>Dodala sam Cube3 i Cube4(po uzoru na Cube3) koje implementiraju Cube</w:t>
+      </w:r>
+    </w:p>
+    <w:p>
+      <w:pPr>
+        <w:pStyle w:val="ListParagraph"/>
+        <w:numPr>
+          <w:ilvl w:val="0"/>
+          <w:numId w:val="3"/>
+        </w:numPr>
+        <w:rPr>
+          <w:noProof w:val="0"/>
+        </w:rPr>
+      </w:pPr>
+      <w:r>
+        <w:rPr>
+          <w:noProof w:val="0"/>
+        </w:rPr>
+        <w:t>U Cube3 sam najprije dodala metode za ispis, pa ispisala sve moguće winning lines</w:t>
+      </w:r>
+    </w:p>
+    <w:p>
+      <w:pPr>
+        <w:pStyle w:val="ListParagraph"/>
+        <w:numPr>
+          <w:ilvl w:val="0"/>
+          <w:numId w:val="3"/>
+        </w:numPr>
+        <w:rPr>
+          <w:noProof w:val="0"/>
+        </w:rPr>
+      </w:pPr>
+      <w:r>
+        <w:rPr>
+          <w:noProof w:val="0"/>
+        </w:rPr>
+        <w:t>Dodala sam heuristikučku funkciju koje smo dogovorili po uzoru na onu iz literature, opisala sam kako radi, a malom promjenom dobit ću je za</w:t>
+      </w:r>
       <w:r>
         <w:rPr>
           <w:noProof w:val="0"/>
         </w:rPr>
         <w:t xml:space="preserve"> </w:t>
       </w:r>
-      <w:proofErr w:type="spellStart"/>
-      <w:r>
-        <w:rPr>
-          <w:noProof w:val="0"/>
-        </w:rPr>
-        <w:t>Cube</w:t>
-      </w:r>
-      <w:proofErr w:type="spellEnd"/>
-      <w:r>
-        <w:rPr>
-          <w:noProof w:val="0"/>
-        </w:rPr>
-        <w:t xml:space="preserve"> i pokušala što bolje opisati / dokumentirati što rade metode</w:t>
+      <w:r>
+        <w:rPr>
+          <w:noProof w:val="0"/>
+        </w:rPr>
+        <w:t>Cube4</w:t>
       </w:r>
     </w:p>
     <w:p>
@@ -815,16 +593,8 @@
         <w:rPr>
           <w:noProof w:val="0"/>
         </w:rPr>
-        <w:t xml:space="preserve">Dodala sam Cube3 i Cube4(po uzoru na Cube3) koje implementiraju </w:t>
-      </w:r>
-      <w:proofErr w:type="spellStart"/>
-      <w:r>
-        <w:rPr>
-          <w:noProof w:val="0"/>
-        </w:rPr>
-        <w:t>Cube</w:t>
-      </w:r>
-      <w:proofErr w:type="spellEnd"/>
+        <w:t>Dodala sam i ostale metode u Cube3 za koje smo mislili da će nam trebati</w:t>
+      </w:r>
     </w:p>
     <w:p>
       <w:pPr>
@@ -841,30 +611,273 @@
         <w:rPr>
           <w:noProof w:val="0"/>
         </w:rPr>
-        <w:t xml:space="preserve">U Cube3 sam najprije dodala metode za ispis, pa ispisala sve moguće </w:t>
-      </w:r>
-      <w:proofErr w:type="spellStart"/>
-      <w:r>
-        <w:rPr>
-          <w:noProof w:val="0"/>
-        </w:rPr>
-        <w:t>winning</w:t>
-      </w:r>
-      <w:proofErr w:type="spellEnd"/>
+        <w:t>Sve već opisano sam napisala i u Cube4</w:t>
+      </w:r>
+    </w:p>
+    <w:p>
+      <w:pPr>
+        <w:pStyle w:val="ListParagraph"/>
+        <w:numPr>
+          <w:ilvl w:val="0"/>
+          <w:numId w:val="3"/>
+        </w:numPr>
+        <w:rPr>
+          <w:noProof w:val="0"/>
+        </w:rPr>
+      </w:pPr>
+      <w:r>
+        <w:rPr>
+          <w:noProof w:val="0"/>
+        </w:rPr>
+        <w:t>Razlog zajedničkog pushanja: da budem sigurna da je sve dobro povezano, za sad nema problema, maknula sam test primjere na kojima sam isprobavala radi čistoće koda</w:t>
+      </w:r>
+    </w:p>
+    <w:p>
+      <w:pPr>
+        <w:pStyle w:val="ListParagraph"/>
+        <w:numPr>
+          <w:ilvl w:val="0"/>
+          <w:numId w:val="3"/>
+        </w:numPr>
+        <w:rPr>
+          <w:noProof w:val="0"/>
+        </w:rPr>
+      </w:pPr>
+      <w:r>
+        <w:rPr>
+          <w:noProof w:val="0"/>
+        </w:rPr>
+        <w:lastRenderedPageBreak/>
+        <w:t>Zbrajanje sati: (Move + Cube) + (ispis + heur + win + ostalo)-Cube3 + (Cube4 + greška + pisanje dnevnika + čišćenje koda)</w:t>
+      </w:r>
+    </w:p>
+    <w:p>
+      <w:pPr>
+        <w:pStyle w:val="ListParagraph"/>
+        <w:numPr>
+          <w:ilvl w:val="0"/>
+          <w:numId w:val="2"/>
+        </w:numPr>
+        <w:rPr>
+          <w:noProof w:val="0"/>
+        </w:rPr>
+      </w:pPr>
+      <w:r>
+        <w:rPr>
+          <w:noProof w:val="0"/>
+        </w:rPr>
+        <w:t xml:space="preserve">(Krcivoj – </w:t>
+      </w:r>
+      <w:r>
+        <w:rPr>
+          <w:noProof w:val="0"/>
+        </w:rPr>
+        <w:t xml:space="preserve">1 + </w:t>
+      </w:r>
+      <w:r>
+        <w:rPr>
+          <w:noProof w:val="0"/>
+        </w:rPr>
+        <w:t>2 + 5 + 3 + 4</w:t>
+      </w:r>
+      <w:r>
+        <w:rPr>
+          <w:noProof w:val="0"/>
+        </w:rPr>
+        <w:t>):</w:t>
+      </w:r>
+    </w:p>
+    <w:p>
+      <w:pPr>
+        <w:pStyle w:val="ListParagraph"/>
+        <w:numPr>
+          <w:ilvl w:val="0"/>
+          <w:numId w:val="3"/>
+        </w:numPr>
+        <w:rPr>
+          <w:noProof w:val="0"/>
+        </w:rPr>
+      </w:pPr>
+      <w:r>
+        <w:rPr>
+          <w:noProof w:val="0"/>
+        </w:rPr>
+        <w:t xml:space="preserve">Dodao sam klasu Pair – nju </w:t>
+      </w:r>
+      <w:r>
+        <w:rPr>
+          <w:noProof w:val="0"/>
+        </w:rPr>
+        <w:t>ć</w:t>
+      </w:r>
+      <w:r>
+        <w:rPr>
+          <w:noProof w:val="0"/>
+        </w:rPr>
+        <w:t>emo koristiti ka</w:t>
+      </w:r>
+      <w:r>
+        <w:rPr>
+          <w:noProof w:val="0"/>
+        </w:rPr>
+        <w:t>da</w:t>
+      </w:r>
+      <w:r>
+        <w:rPr>
+          <w:noProof w:val="0"/>
+        </w:rPr>
+        <w:t xml:space="preserve"> funkcija treba vratiti dvije vrijednosti</w:t>
+      </w:r>
+    </w:p>
+    <w:p>
+      <w:pPr>
+        <w:pStyle w:val="ListParagraph"/>
+        <w:numPr>
+          <w:ilvl w:val="0"/>
+          <w:numId w:val="3"/>
+        </w:numPr>
+        <w:rPr>
+          <w:noProof w:val="0"/>
+        </w:rPr>
+      </w:pPr>
+      <w:r>
+        <w:rPr>
+          <w:noProof w:val="0"/>
+        </w:rPr>
+        <w:t>Dodao sam klasu Player – ona predstavlja igrača koji igra igru.</w:t>
+      </w:r>
+    </w:p>
+    <w:p>
+      <w:pPr>
+        <w:pStyle w:val="ListParagraph"/>
+        <w:numPr>
+          <w:ilvl w:val="0"/>
+          <w:numId w:val="3"/>
+        </w:numPr>
+        <w:rPr>
+          <w:noProof w:val="0"/>
+        </w:rPr>
+      </w:pPr>
+      <w:r>
+        <w:rPr>
+          <w:noProof w:val="0"/>
+        </w:rPr>
+        <w:t xml:space="preserve">Dodao sam minmax algoritam koji </w:t>
+      </w:r>
+      <w:r>
+        <w:rPr>
+          <w:noProof w:val="0"/>
+        </w:rPr>
+        <w:t>pri pretraživanju stabla odluke koristi alfa-beta podrezivanje</w:t>
+      </w:r>
+    </w:p>
+    <w:p>
+      <w:pPr>
+        <w:pStyle w:val="ListParagraph"/>
+        <w:numPr>
+          <w:ilvl w:val="0"/>
+          <w:numId w:val="3"/>
+        </w:numPr>
+        <w:rPr>
+          <w:noProof w:val="0"/>
+        </w:rPr>
+      </w:pPr>
+      <w:r>
+        <w:rPr>
+          <w:noProof w:val="0"/>
+        </w:rPr>
+        <w:t>Pojavio se problem kako učitati klasu u Qubic.pde – libraries folder ne poma</w:t>
+      </w:r>
+      <w:r>
+        <w:rPr>
+          <w:noProof w:val="0"/>
+        </w:rPr>
+        <w:t>ž</w:t>
+      </w:r>
+      <w:r>
+        <w:rPr>
+          <w:noProof w:val="0"/>
+        </w:rPr>
+        <w:t>e</w:t>
+      </w:r>
+      <w:r>
+        <w:rPr>
+          <w:noProof w:val="0"/>
+        </w:rPr>
+        <w:t xml:space="preserve">. Nisam ga uspio </w:t>
+      </w:r>
+      <w:r>
+        <w:rPr>
+          <w:noProof w:val="0"/>
+        </w:rPr>
+        <w:t>riješiti</w:t>
+      </w:r>
+      <w:r>
+        <w:rPr>
+          <w:noProof w:val="0"/>
+        </w:rPr>
+        <w:t>.</w:t>
+      </w:r>
+    </w:p>
+    <w:p>
+      <w:pPr>
+        <w:pStyle w:val="ListParagraph"/>
+        <w:numPr>
+          <w:ilvl w:val="0"/>
+          <w:numId w:val="3"/>
+        </w:numPr>
+        <w:rPr>
+          <w:noProof w:val="0"/>
+        </w:rPr>
+      </w:pPr>
+      <w:r>
+        <w:rPr>
+          <w:noProof w:val="0"/>
+        </w:rPr>
+        <w:t>Napravio sam poseban java projekt u kojem sam testirao radi li do sad napisani kod ispravno</w:t>
+      </w:r>
+    </w:p>
+    <w:p>
+      <w:pPr>
+        <w:pStyle w:val="ListParagraph"/>
+        <w:numPr>
+          <w:ilvl w:val="0"/>
+          <w:numId w:val="2"/>
+        </w:numPr>
+        <w:rPr>
+          <w:noProof w:val="0"/>
+        </w:rPr>
+      </w:pPr>
+      <w:r>
+        <w:rPr>
+          <w:noProof w:val="0"/>
+        </w:rPr>
+        <w:t>(Krcivoj –</w:t>
+      </w:r>
       <w:r>
         <w:rPr>
           <w:noProof w:val="0"/>
         </w:rPr>
         <w:t xml:space="preserve"> </w:t>
       </w:r>
-      <w:proofErr w:type="spellStart"/>
-      <w:r>
-        <w:rPr>
-          <w:noProof w:val="0"/>
-        </w:rPr>
-        <w:t>lines</w:t>
-      </w:r>
-      <w:proofErr w:type="spellEnd"/>
+      <w:r>
+        <w:rPr>
+          <w:noProof w:val="0"/>
+        </w:rPr>
+        <w:t>4 + 1 + 3</w:t>
+      </w:r>
+      <w:r>
+        <w:rPr>
+          <w:noProof w:val="0"/>
+        </w:rPr>
+        <w:t xml:space="preserve"> + 1</w:t>
+      </w:r>
+      <w:r>
+        <w:rPr>
+          <w:noProof w:val="0"/>
+        </w:rPr>
+        <w:t>):</w:t>
+      </w:r>
     </w:p>
     <w:p>
       <w:pPr>
@@ -881,21 +894,469 @@
         <w:rPr>
           <w:noProof w:val="0"/>
         </w:rPr>
-        <w:t xml:space="preserve">Dodala sam </w:t>
-      </w:r>
-      <w:proofErr w:type="spellStart"/>
-      <w:r>
-        <w:rPr>
-          <w:noProof w:val="0"/>
-        </w:rPr>
-        <w:t>heuristikučku</w:t>
-      </w:r>
-      <w:proofErr w:type="spellEnd"/>
-      <w:r>
-        <w:rPr>
-          <w:noProof w:val="0"/>
-        </w:rPr>
-        <w:t xml:space="preserve"> funkciju koje smo dogovorili po uzoru na onu iz literature, opisala sam kako radi, a malom promjenom dobit ću je za</w:t>
+        <w:t>Napravio sam početni zaslona te omogućio unos imena igrača i odabir vrste igre</w:t>
+      </w:r>
+    </w:p>
+    <w:p>
+      <w:pPr>
+        <w:pStyle w:val="ListParagraph"/>
+        <w:numPr>
+          <w:ilvl w:val="0"/>
+          <w:numId w:val="3"/>
+        </w:numPr>
+        <w:rPr>
+          <w:noProof w:val="0"/>
+        </w:rPr>
+      </w:pPr>
+      <w:r>
+        <w:rPr>
+          <w:noProof w:val="0"/>
+        </w:rPr>
+        <w:t>Dodao sam gumb za prikaz pravila te njihov ispis i prikaz pomoći</w:t>
+      </w:r>
+    </w:p>
+    <w:p>
+      <w:pPr>
+        <w:pStyle w:val="ListParagraph"/>
+        <w:numPr>
+          <w:ilvl w:val="0"/>
+          <w:numId w:val="3"/>
+        </w:numPr>
+        <w:rPr>
+          <w:noProof w:val="0"/>
+        </w:rPr>
+      </w:pPr>
+      <w:r>
+        <w:rPr>
+          <w:noProof w:val="0"/>
+        </w:rPr>
+        <w:t>Rješio sam prolem sa učitavanjem klasa</w:t>
+      </w:r>
+    </w:p>
+    <w:p>
+      <w:pPr>
+        <w:pStyle w:val="ListParagraph"/>
+        <w:numPr>
+          <w:ilvl w:val="0"/>
+          <w:numId w:val="3"/>
+        </w:numPr>
+        <w:rPr>
+          <w:noProof w:val="0"/>
+        </w:rPr>
+      </w:pPr>
+      <w:r>
+        <w:rPr>
+          <w:noProof w:val="0"/>
+        </w:rPr>
+        <w:t>Dodao sam prikaz imena tijekom igre i prikaz broja poteza</w:t>
+      </w:r>
+    </w:p>
+    <w:p>
+      <w:pPr>
+        <w:pStyle w:val="ListParagraph"/>
+        <w:numPr>
+          <w:ilvl w:val="0"/>
+          <w:numId w:val="2"/>
+        </w:numPr>
+        <w:rPr>
+          <w:noProof w:val="0"/>
+        </w:rPr>
+      </w:pPr>
+      <w:r>
+        <w:rPr>
+          <w:noProof w:val="0"/>
+        </w:rPr>
+        <w:t>(Bogdanić - 1,5 + 2 + 2 + 3,5):</w:t>
+      </w:r>
+    </w:p>
+    <w:p>
+      <w:pPr>
+        <w:pStyle w:val="ListParagraph"/>
+        <w:numPr>
+          <w:ilvl w:val="0"/>
+          <w:numId w:val="4"/>
+        </w:numPr>
+        <w:rPr>
+          <w:noProof w:val="0"/>
+        </w:rPr>
+      </w:pPr>
+      <w:r>
+        <w:rPr>
+          <w:noProof w:val="0"/>
+        </w:rPr>
+        <w:t>Uređivanje početnog zaslona – novi odgovarajući font, boje pozadine, pravila</w:t>
+      </w:r>
+    </w:p>
+    <w:p>
+      <w:pPr>
+        <w:pStyle w:val="ListParagraph"/>
+        <w:numPr>
+          <w:ilvl w:val="0"/>
+          <w:numId w:val="4"/>
+        </w:numPr>
+        <w:rPr>
+          <w:noProof w:val="0"/>
+        </w:rPr>
+      </w:pPr>
+      <w:r>
+        <w:rPr>
+          <w:noProof w:val="0"/>
+        </w:rPr>
+        <w:t>Dodano iscrtavanje ploče za 3x3x3</w:t>
+      </w:r>
+    </w:p>
+    <w:p>
+      <w:pPr>
+        <w:pStyle w:val="ListParagraph"/>
+        <w:numPr>
+          <w:ilvl w:val="0"/>
+          <w:numId w:val="4"/>
+        </w:numPr>
+        <w:rPr>
+          <w:noProof w:val="0"/>
+        </w:rPr>
+      </w:pPr>
+      <w:r>
+        <w:rPr>
+          <w:noProof w:val="0"/>
+        </w:rPr>
+        <w:t>Dodano iscrtavanje ploče 4x4x4 – uočena greška koju treba popravit</w:t>
+      </w:r>
+    </w:p>
+    <w:p>
+      <w:pPr>
+        <w:pStyle w:val="ListParagraph"/>
+        <w:numPr>
+          <w:ilvl w:val="0"/>
+          <w:numId w:val="4"/>
+        </w:numPr>
+        <w:rPr>
+          <w:noProof w:val="0"/>
+        </w:rPr>
+      </w:pPr>
+      <w:r>
+        <w:rPr>
+          <w:noProof w:val="0"/>
+        </w:rPr>
+        <w:t>Dodano mousePressed event za klikanje po ploči ovisno o tipu ploče – treba još popravit za 4x4x4</w:t>
+      </w:r>
+    </w:p>
+    <w:p>
+      <w:pPr>
+        <w:pStyle w:val="ListParagraph"/>
+        <w:numPr>
+          <w:ilvl w:val="0"/>
+          <w:numId w:val="2"/>
+        </w:numPr>
+        <w:rPr>
+          <w:noProof w:val="0"/>
+        </w:rPr>
+      </w:pPr>
+      <w:r>
+        <w:rPr>
+          <w:noProof w:val="0"/>
+        </w:rPr>
+        <w:t>(Bogdanić – 1,5 + 1,5)</w:t>
+      </w:r>
+    </w:p>
+    <w:p>
+      <w:pPr>
+        <w:pStyle w:val="ListParagraph"/>
+        <w:numPr>
+          <w:ilvl w:val="0"/>
+          <w:numId w:val="5"/>
+        </w:numPr>
+        <w:rPr>
+          <w:noProof w:val="0"/>
+        </w:rPr>
+      </w:pPr>
+      <w:r>
+        <w:rPr>
+          <w:noProof w:val="0"/>
+        </w:rPr>
+        <w:t>Ispravno nacrtana ploča 4x4x4</w:t>
+      </w:r>
+    </w:p>
+    <w:p>
+      <w:pPr>
+        <w:pStyle w:val="ListParagraph"/>
+        <w:numPr>
+          <w:ilvl w:val="0"/>
+          <w:numId w:val="5"/>
+        </w:numPr>
+        <w:rPr>
+          <w:noProof w:val="0"/>
+        </w:rPr>
+      </w:pPr>
+      <w:r>
+        <w:rPr>
+          <w:noProof w:val="0"/>
+        </w:rPr>
+        <w:t>Ispravno klikanje po 4x4x4 ploči</w:t>
+      </w:r>
+    </w:p>
+    <w:p>
+      <w:pPr>
+        <w:pStyle w:val="ListParagraph"/>
+        <w:numPr>
+          <w:ilvl w:val="0"/>
+          <w:numId w:val="5"/>
+        </w:numPr>
+        <w:rPr>
+          <w:noProof w:val="0"/>
+        </w:rPr>
+      </w:pPr>
+      <w:r>
+        <w:rPr>
+          <w:noProof w:val="0"/>
+        </w:rPr>
+        <w:t>Dodavanje tema – 2 različite boje za oznake i posebna boja pozadina i slika završnih</w:t>
+      </w:r>
+    </w:p>
+    <w:p>
+      <w:pPr>
+        <w:pStyle w:val="ListParagraph"/>
+        <w:numPr>
+          <w:ilvl w:val="0"/>
+          <w:numId w:val="5"/>
+        </w:numPr>
+        <w:rPr>
+          <w:noProof w:val="0"/>
+        </w:rPr>
+      </w:pPr>
+      <w:r>
+        <w:rPr>
+          <w:noProof w:val="0"/>
+        </w:rPr>
+        <w:t>Prikaz tema na help izborniku pomoću krugova u različitim bojama</w:t>
+      </w:r>
+    </w:p>
+    <w:p>
+      <w:pPr>
+        <w:pStyle w:val="ListParagraph"/>
+        <w:numPr>
+          <w:ilvl w:val="0"/>
+          <w:numId w:val="2"/>
+        </w:numPr>
+        <w:rPr>
+          <w:noProof w:val="0"/>
+        </w:rPr>
+      </w:pPr>
+      <w:r>
+        <w:rPr>
+          <w:noProof w:val="0"/>
+        </w:rPr>
+        <w:t xml:space="preserve">(Krcivoj – 2,5 + </w:t>
+      </w:r>
+      <w:r>
+        <w:rPr>
+          <w:noProof w:val="0"/>
+        </w:rPr>
+        <w:t>2</w:t>
+      </w:r>
+      <w:r>
+        <w:rPr>
+          <w:noProof w:val="0"/>
+        </w:rPr>
+        <w:t>)</w:t>
+      </w:r>
+    </w:p>
+    <w:p>
+      <w:pPr>
+        <w:pStyle w:val="ListParagraph"/>
+        <w:numPr>
+          <w:ilvl w:val="0"/>
+          <w:numId w:val="5"/>
+        </w:numPr>
+        <w:rPr>
+          <w:noProof w:val="0"/>
+        </w:rPr>
+      </w:pPr>
+      <w:r>
+        <w:rPr>
+          <w:noProof w:val="0"/>
+        </w:rPr>
+        <w:t>Riješen</w:t>
+      </w:r>
+      <w:r>
+        <w:rPr>
+          <w:noProof w:val="0"/>
+        </w:rPr>
+        <w:t xml:space="preserve"> problem nekompatibilnosti verzije jave i processinga.</w:t>
+      </w:r>
+    </w:p>
+    <w:p>
+      <w:pPr>
+        <w:pStyle w:val="ListParagraph"/>
+        <w:numPr>
+          <w:ilvl w:val="0"/>
+          <w:numId w:val="5"/>
+        </w:numPr>
+        <w:rPr>
+          <w:noProof w:val="0"/>
+        </w:rPr>
+      </w:pPr>
+      <w:r>
+        <w:rPr>
+          <w:noProof w:val="0"/>
+        </w:rPr>
+        <w:t>Složen ispis elemenata po ploči 3x3x3 i ploči 4x4x4</w:t>
+      </w:r>
+    </w:p>
+    <w:p>
+      <w:pPr>
+        <w:pStyle w:val="ListParagraph"/>
+        <w:numPr>
+          <w:ilvl w:val="0"/>
+          <w:numId w:val="2"/>
+        </w:numPr>
+        <w:rPr>
+          <w:noProof w:val="0"/>
+        </w:rPr>
+      </w:pPr>
+      <w:r>
+        <w:rPr>
+          <w:noProof w:val="0"/>
+        </w:rPr>
+        <w:t xml:space="preserve">(Bogdanić – </w:t>
+      </w:r>
+      <w:r>
+        <w:rPr>
+          <w:noProof w:val="0"/>
+        </w:rPr>
+        <w:t>2</w:t>
+      </w:r>
+      <w:r>
+        <w:rPr>
+          <w:noProof w:val="0"/>
+        </w:rPr>
+        <w:t xml:space="preserve"> )</w:t>
+      </w:r>
+    </w:p>
+    <w:p>
+      <w:pPr>
+        <w:pStyle w:val="ListParagraph"/>
+        <w:numPr>
+          <w:ilvl w:val="0"/>
+          <w:numId w:val="6"/>
+        </w:numPr>
+        <w:rPr>
+          <w:noProof w:val="0"/>
+        </w:rPr>
+      </w:pPr>
+      <w:r>
+        <w:rPr>
+          <w:noProof w:val="0"/>
+        </w:rPr>
+        <w:t>Dodan gumb za pomoć i defaultna poruka, hover preko njega će se ispisati potez</w:t>
+      </w:r>
+    </w:p>
+    <w:p>
+      <w:pPr>
+        <w:pStyle w:val="ListParagraph"/>
+        <w:numPr>
+          <w:ilvl w:val="0"/>
+          <w:numId w:val="6"/>
+        </w:numPr>
+        <w:rPr>
+          <w:noProof w:val="0"/>
+        </w:rPr>
+      </w:pPr>
+      <w:r>
+        <w:rPr>
+          <w:noProof w:val="0"/>
+        </w:rPr>
+        <w:t>Dodana statistika, razvrstana po 3x3x3 i 4x4x4 igri, uređen prikaz statistike</w:t>
+      </w:r>
+    </w:p>
+    <w:p>
+      <w:pPr>
+        <w:pStyle w:val="ListParagraph"/>
+        <w:numPr>
+          <w:ilvl w:val="0"/>
+          <w:numId w:val="2"/>
+        </w:numPr>
+        <w:rPr>
+          <w:noProof w:val="0"/>
+        </w:rPr>
+      </w:pPr>
+      <w:r>
+        <w:rPr>
+          <w:noProof w:val="0"/>
+        </w:rPr>
+        <w:t>(Bogdanić – 1 + 2 + 1)</w:t>
+      </w:r>
+    </w:p>
+    <w:p>
+      <w:pPr>
+        <w:pStyle w:val="ListParagraph"/>
+        <w:numPr>
+          <w:ilvl w:val="0"/>
+          <w:numId w:val="7"/>
+        </w:numPr>
+        <w:rPr>
+          <w:noProof w:val="0"/>
+        </w:rPr>
+      </w:pPr>
+      <w:r>
+        <w:rPr>
+          <w:noProof w:val="0"/>
+        </w:rPr>
+        <w:t>Dodano upisivanje rezultata u file nakon odigrane partije – treba postaviti na drugo mjesto (TODO)</w:t>
+      </w:r>
+    </w:p>
+    <w:p>
+      <w:pPr>
+        <w:pStyle w:val="ListParagraph"/>
+        <w:numPr>
+          <w:ilvl w:val="0"/>
+          <w:numId w:val="7"/>
+        </w:numPr>
+        <w:rPr>
+          <w:noProof w:val="0"/>
+        </w:rPr>
+      </w:pPr>
+      <w:r>
+        <w:rPr>
+          <w:noProof w:val="0"/>
+        </w:rPr>
+        <w:t>Mala promjena slika – bila je greška zbog dimenzija</w:t>
+      </w:r>
+    </w:p>
+    <w:p>
+      <w:pPr>
+        <w:pStyle w:val="ListParagraph"/>
+        <w:numPr>
+          <w:ilvl w:val="0"/>
+          <w:numId w:val="7"/>
+        </w:numPr>
+        <w:rPr>
+          <w:noProof w:val="0"/>
+        </w:rPr>
+      </w:pPr>
+      <w:r>
+        <w:rPr>
+          <w:noProof w:val="0"/>
+        </w:rPr>
+        <w:t>Pronađeni odgovarajući zvukovi za igranje poteza i za završetak igre, dodani u program, dodana opcija # koja mute-a zvuk</w:t>
+      </w:r>
+    </w:p>
+    <w:p>
+      <w:pPr>
+        <w:pStyle w:val="ListParagraph"/>
+        <w:numPr>
+          <w:ilvl w:val="0"/>
+          <w:numId w:val="7"/>
+        </w:numPr>
+        <w:rPr>
+          <w:noProof w:val="0"/>
+        </w:rPr>
+      </w:pPr>
+      <w:r>
+        <w:rPr>
+          <w:noProof w:val="0"/>
+        </w:rPr>
+        <w:t>Mijenjan</w:t>
       </w:r>
       <w:r>
         <w:rPr>
@@ -907,150 +1368,13 @@
         <w:rPr>
           <w:noProof w:val="0"/>
         </w:rPr>
-        <w:t>Cube4</w:t>
-      </w:r>
-    </w:p>
-    <w:p>
-      <w:pPr>
-        <w:pStyle w:val="ListParagraph"/>
-        <w:numPr>
-          <w:ilvl w:val="0"/>
-          <w:numId w:val="3"/>
-        </w:numPr>
-        <w:rPr>
-          <w:noProof w:val="0"/>
-        </w:rPr>
-      </w:pPr>
-      <w:r>
-        <w:rPr>
-          <w:noProof w:val="0"/>
-        </w:rPr>
-        <w:t>Dodala sam i ostale metode u Cube3 za koje smo mislili da će nam trebati</w:t>
-      </w:r>
-    </w:p>
-    <w:p>
-      <w:pPr>
-        <w:pStyle w:val="ListParagraph"/>
-        <w:numPr>
-          <w:ilvl w:val="0"/>
-          <w:numId w:val="3"/>
-        </w:numPr>
-        <w:rPr>
-          <w:noProof w:val="0"/>
-        </w:rPr>
-      </w:pPr>
-      <w:r>
-        <w:rPr>
-          <w:noProof w:val="0"/>
-        </w:rPr>
-        <w:t>Sve već opisano sam napisala i u Cube4</w:t>
-      </w:r>
-    </w:p>
-    <w:p>
-      <w:pPr>
-        <w:pStyle w:val="ListParagraph"/>
-        <w:numPr>
-          <w:ilvl w:val="0"/>
-          <w:numId w:val="3"/>
-        </w:numPr>
-        <w:rPr>
-          <w:noProof w:val="0"/>
-        </w:rPr>
-      </w:pPr>
-      <w:r>
-        <w:rPr>
-          <w:noProof w:val="0"/>
-        </w:rPr>
-        <w:t xml:space="preserve">Razlog zajedničkog </w:t>
-      </w:r>
-      <w:proofErr w:type="spellStart"/>
-      <w:r>
-        <w:rPr>
-          <w:noProof w:val="0"/>
-        </w:rPr>
-        <w:t>pushanja</w:t>
-      </w:r>
-      <w:proofErr w:type="spellEnd"/>
-      <w:r>
-        <w:rPr>
-          <w:noProof w:val="0"/>
-        </w:rPr>
-        <w:t>: da budem sigurna da je sve dobro povezano, za sad nema problema, maknula sam test primjere na kojima sam isprobavala radi čistoće koda</w:t>
-      </w:r>
-    </w:p>
-    <w:p>
-      <w:pPr>
-        <w:pStyle w:val="ListParagraph"/>
-        <w:numPr>
-          <w:ilvl w:val="0"/>
-          <w:numId w:val="3"/>
-        </w:numPr>
-        <w:rPr>
-          <w:noProof w:val="0"/>
-        </w:rPr>
-      </w:pPr>
-      <w:r>
-        <w:rPr>
-          <w:noProof w:val="0"/>
-        </w:rPr>
-        <w:lastRenderedPageBreak/>
-        <w:t>Zbrajanje sati: (</w:t>
-      </w:r>
-      <w:proofErr w:type="spellStart"/>
-      <w:r>
-        <w:rPr>
-          <w:noProof w:val="0"/>
-        </w:rPr>
-        <w:t>Move</w:t>
-      </w:r>
-      <w:proofErr w:type="spellEnd"/>
-      <w:r>
-        <w:rPr>
-          <w:noProof w:val="0"/>
-        </w:rPr>
-        <w:t xml:space="preserve"> + </w:t>
-      </w:r>
-      <w:proofErr w:type="spellStart"/>
-      <w:r>
-        <w:rPr>
-          <w:noProof w:val="0"/>
-        </w:rPr>
-        <w:t>Cube</w:t>
-      </w:r>
-      <w:proofErr w:type="spellEnd"/>
-      <w:r>
-        <w:rPr>
-          <w:noProof w:val="0"/>
-        </w:rPr>
-        <w:t xml:space="preserve">) + (ispis + </w:t>
-      </w:r>
-      <w:proofErr w:type="spellStart"/>
-      <w:r>
-        <w:rPr>
-          <w:noProof w:val="0"/>
-        </w:rPr>
-        <w:t>heur</w:t>
-      </w:r>
-      <w:proofErr w:type="spellEnd"/>
-      <w:r>
-        <w:rPr>
-          <w:noProof w:val="0"/>
-        </w:rPr>
-        <w:t xml:space="preserve"> + </w:t>
-      </w:r>
-      <w:proofErr w:type="spellStart"/>
-      <w:r>
-        <w:rPr>
-          <w:noProof w:val="0"/>
-        </w:rPr>
-        <w:t>win</w:t>
-      </w:r>
-      <w:proofErr w:type="spellEnd"/>
-      <w:r>
-        <w:rPr>
-          <w:noProof w:val="0"/>
-        </w:rPr>
-        <w:t xml:space="preserve"> + ostalo)-Cube3 + (Cube4 + greška + pisanje dnevnika + čišćenje koda)</w:t>
+        <w:t>help</w:t>
+      </w:r>
+      <w:r>
+        <w:rPr>
+          <w:noProof w:val="0"/>
+        </w:rPr>
+        <w:t xml:space="preserve"> ekran – dodani opisi novih funkcionalnosti</w:t>
       </w:r>
     </w:p>
     <w:p>
@@ -1068,967 +1392,7 @@
         <w:rPr>
           <w:noProof w:val="0"/>
         </w:rPr>
-        <w:t>(</w:t>
-      </w:r>
-      <w:proofErr w:type="spellStart"/>
-      <w:r>
-        <w:rPr>
-          <w:noProof w:val="0"/>
-        </w:rPr>
-        <w:t>Krcivoj</w:t>
-      </w:r>
-      <w:proofErr w:type="spellEnd"/>
-      <w:r>
-        <w:rPr>
-          <w:noProof w:val="0"/>
-        </w:rPr>
-        <w:t xml:space="preserve"> – </w:t>
-      </w:r>
-      <w:r>
-        <w:rPr>
-          <w:noProof w:val="0"/>
-        </w:rPr>
-        <w:t xml:space="preserve">1 + </w:t>
-      </w:r>
-      <w:r>
-        <w:rPr>
-          <w:noProof w:val="0"/>
-        </w:rPr>
-        <w:t>2 + 5 + 3 + 4</w:t>
-      </w:r>
-      <w:r>
-        <w:rPr>
-          <w:noProof w:val="0"/>
-        </w:rPr>
-        <w:t>):</w:t>
-      </w:r>
-    </w:p>
-    <w:p>
-      <w:pPr>
-        <w:pStyle w:val="ListParagraph"/>
-        <w:numPr>
-          <w:ilvl w:val="0"/>
-          <w:numId w:val="3"/>
-        </w:numPr>
-        <w:rPr>
-          <w:noProof w:val="0"/>
-        </w:rPr>
-      </w:pPr>
-      <w:r>
-        <w:rPr>
-          <w:noProof w:val="0"/>
-        </w:rPr>
-        <w:t xml:space="preserve">Dodao sam klasu </w:t>
-      </w:r>
-      <w:proofErr w:type="spellStart"/>
-      <w:r>
-        <w:rPr>
-          <w:noProof w:val="0"/>
-        </w:rPr>
-        <w:t>Pair</w:t>
-      </w:r>
-      <w:proofErr w:type="spellEnd"/>
-      <w:r>
-        <w:rPr>
-          <w:noProof w:val="0"/>
-        </w:rPr>
-        <w:t xml:space="preserve"> – nju </w:t>
-      </w:r>
-      <w:r>
-        <w:rPr>
-          <w:noProof w:val="0"/>
-        </w:rPr>
-        <w:t>ć</w:t>
-      </w:r>
-      <w:r>
-        <w:rPr>
-          <w:noProof w:val="0"/>
-        </w:rPr>
-        <w:t>emo koristiti ka</w:t>
-      </w:r>
-      <w:r>
-        <w:rPr>
-          <w:noProof w:val="0"/>
-        </w:rPr>
-        <w:t>da</w:t>
-      </w:r>
-      <w:r>
-        <w:rPr>
-          <w:noProof w:val="0"/>
-        </w:rPr>
-        <w:t xml:space="preserve"> funkcija treba vratiti dvije vrijednosti</w:t>
-      </w:r>
-    </w:p>
-    <w:p>
-      <w:pPr>
-        <w:pStyle w:val="ListParagraph"/>
-        <w:numPr>
-          <w:ilvl w:val="0"/>
-          <w:numId w:val="3"/>
-        </w:numPr>
-        <w:rPr>
-          <w:noProof w:val="0"/>
-        </w:rPr>
-      </w:pPr>
-      <w:r>
-        <w:rPr>
-          <w:noProof w:val="0"/>
-        </w:rPr>
-        <w:t>Dodao sam klasu Player – ona predstavlja igrača koji igra igru.</w:t>
-      </w:r>
-    </w:p>
-    <w:p>
-      <w:pPr>
-        <w:pStyle w:val="ListParagraph"/>
-        <w:numPr>
-          <w:ilvl w:val="0"/>
-          <w:numId w:val="3"/>
-        </w:numPr>
-        <w:rPr>
-          <w:noProof w:val="0"/>
-        </w:rPr>
-      </w:pPr>
-      <w:r>
-        <w:rPr>
-          <w:noProof w:val="0"/>
-        </w:rPr>
-        <w:t xml:space="preserve">Dodao sam </w:t>
-      </w:r>
-      <w:proofErr w:type="spellStart"/>
-      <w:r>
-        <w:rPr>
-          <w:noProof w:val="0"/>
-        </w:rPr>
-        <w:t>minmax</w:t>
-      </w:r>
-      <w:proofErr w:type="spellEnd"/>
-      <w:r>
-        <w:rPr>
-          <w:noProof w:val="0"/>
-        </w:rPr>
-        <w:t xml:space="preserve"> algoritam koji </w:t>
-      </w:r>
-      <w:r>
-        <w:rPr>
-          <w:noProof w:val="0"/>
-        </w:rPr>
-        <w:t>pri pretraživanju stabla odluke koristi alfa-beta podrezivanje</w:t>
-      </w:r>
-    </w:p>
-    <w:p>
-      <w:pPr>
-        <w:pStyle w:val="ListParagraph"/>
-        <w:numPr>
-          <w:ilvl w:val="0"/>
-          <w:numId w:val="3"/>
-        </w:numPr>
-        <w:rPr>
-          <w:noProof w:val="0"/>
-        </w:rPr>
-      </w:pPr>
-      <w:r>
-        <w:rPr>
-          <w:noProof w:val="0"/>
-        </w:rPr>
-        <w:t xml:space="preserve">Pojavio se problem kako učitati klasu u </w:t>
-      </w:r>
-      <w:proofErr w:type="spellStart"/>
-      <w:r>
-        <w:rPr>
-          <w:noProof w:val="0"/>
-        </w:rPr>
-        <w:t>Qubic.pde</w:t>
-      </w:r>
-      <w:proofErr w:type="spellEnd"/>
-      <w:r>
-        <w:rPr>
-          <w:noProof w:val="0"/>
-        </w:rPr>
-        <w:t xml:space="preserve"> – </w:t>
-      </w:r>
-      <w:proofErr w:type="spellStart"/>
-      <w:r>
-        <w:rPr>
-          <w:noProof w:val="0"/>
-        </w:rPr>
-        <w:t>libraries</w:t>
-      </w:r>
-      <w:proofErr w:type="spellEnd"/>
-      <w:r>
-        <w:rPr>
-          <w:noProof w:val="0"/>
-        </w:rPr>
-        <w:t xml:space="preserve"> folder ne poma</w:t>
-      </w:r>
-      <w:r>
-        <w:rPr>
-          <w:noProof w:val="0"/>
-        </w:rPr>
-        <w:t>ž</w:t>
-      </w:r>
-      <w:r>
-        <w:rPr>
-          <w:noProof w:val="0"/>
-        </w:rPr>
-        <w:t>e</w:t>
-      </w:r>
-      <w:r>
-        <w:rPr>
-          <w:noProof w:val="0"/>
-        </w:rPr>
-        <w:t xml:space="preserve">. Nisam ga uspio </w:t>
-      </w:r>
-      <w:r>
-        <w:rPr>
-          <w:noProof w:val="0"/>
-        </w:rPr>
-        <w:t>riješiti</w:t>
-      </w:r>
-      <w:r>
-        <w:rPr>
-          <w:noProof w:val="0"/>
-        </w:rPr>
-        <w:t>.</w:t>
-      </w:r>
-    </w:p>
-    <w:p>
-      <w:pPr>
-        <w:pStyle w:val="ListParagraph"/>
-        <w:numPr>
-          <w:ilvl w:val="0"/>
-          <w:numId w:val="3"/>
-        </w:numPr>
-        <w:rPr>
-          <w:noProof w:val="0"/>
-        </w:rPr>
-      </w:pPr>
-      <w:r>
-        <w:rPr>
-          <w:noProof w:val="0"/>
-        </w:rPr>
-        <w:t>Napravio sam poseban java projekt u kojem sam testirao radi li do sad napisani kod ispravno</w:t>
-      </w:r>
-    </w:p>
-    <w:p>
-      <w:pPr>
-        <w:pStyle w:val="ListParagraph"/>
-        <w:numPr>
-          <w:ilvl w:val="0"/>
-          <w:numId w:val="2"/>
-        </w:numPr>
-        <w:rPr>
-          <w:noProof w:val="0"/>
-        </w:rPr>
-      </w:pPr>
-      <w:r>
-        <w:rPr>
-          <w:noProof w:val="0"/>
-        </w:rPr>
-        <w:t>(</w:t>
-      </w:r>
-      <w:proofErr w:type="spellStart"/>
-      <w:r>
-        <w:rPr>
-          <w:noProof w:val="0"/>
-        </w:rPr>
-        <w:t>Krcivoj</w:t>
-      </w:r>
-      <w:proofErr w:type="spellEnd"/>
-      <w:r>
-        <w:rPr>
-          <w:noProof w:val="0"/>
-        </w:rPr>
-        <w:t xml:space="preserve"> –</w:t>
-      </w:r>
-      <w:r>
-        <w:rPr>
-          <w:noProof w:val="0"/>
-        </w:rPr>
-        <w:t xml:space="preserve"> </w:t>
-      </w:r>
-      <w:r>
-        <w:rPr>
-          <w:noProof w:val="0"/>
-        </w:rPr>
-        <w:t>4 + 1 + 3</w:t>
-      </w:r>
-      <w:r>
-        <w:rPr>
-          <w:noProof w:val="0"/>
-        </w:rPr>
-        <w:t xml:space="preserve"> + 1</w:t>
-      </w:r>
-      <w:r>
-        <w:rPr>
-          <w:noProof w:val="0"/>
-        </w:rPr>
-        <w:t>):</w:t>
-      </w:r>
-    </w:p>
-    <w:p>
-      <w:pPr>
-        <w:pStyle w:val="ListParagraph"/>
-        <w:numPr>
-          <w:ilvl w:val="0"/>
-          <w:numId w:val="3"/>
-        </w:numPr>
-        <w:rPr>
-          <w:noProof w:val="0"/>
-        </w:rPr>
-      </w:pPr>
-      <w:r>
-        <w:rPr>
-          <w:noProof w:val="0"/>
-        </w:rPr>
-        <w:t>Napravio sam početni zaslona te omogućio unos imena igrača i odabir vrste igre</w:t>
-      </w:r>
-    </w:p>
-    <w:p>
-      <w:pPr>
-        <w:pStyle w:val="ListParagraph"/>
-        <w:numPr>
-          <w:ilvl w:val="0"/>
-          <w:numId w:val="3"/>
-        </w:numPr>
-        <w:rPr>
-          <w:noProof w:val="0"/>
-        </w:rPr>
-      </w:pPr>
-      <w:r>
-        <w:rPr>
-          <w:noProof w:val="0"/>
-        </w:rPr>
-        <w:t>Dodao sam gumb za prikaz pravila te njihov ispis i prikaz pomoći</w:t>
-      </w:r>
-    </w:p>
-    <w:p>
-      <w:pPr>
-        <w:pStyle w:val="ListParagraph"/>
-        <w:numPr>
-          <w:ilvl w:val="0"/>
-          <w:numId w:val="3"/>
-        </w:numPr>
-        <w:rPr>
-          <w:noProof w:val="0"/>
-        </w:rPr>
-      </w:pPr>
-      <w:proofErr w:type="spellStart"/>
-      <w:r>
-        <w:rPr>
-          <w:noProof w:val="0"/>
-        </w:rPr>
-        <w:t>Rješio</w:t>
-      </w:r>
-      <w:proofErr w:type="spellEnd"/>
-      <w:r>
-        <w:rPr>
-          <w:noProof w:val="0"/>
-        </w:rPr>
-        <w:t xml:space="preserve"> sam </w:t>
-      </w:r>
-      <w:proofErr w:type="spellStart"/>
-      <w:r>
-        <w:rPr>
-          <w:noProof w:val="0"/>
-        </w:rPr>
-        <w:t>prolem</w:t>
-      </w:r>
-      <w:proofErr w:type="spellEnd"/>
-      <w:r>
-        <w:rPr>
-          <w:noProof w:val="0"/>
-        </w:rPr>
-        <w:t xml:space="preserve"> sa učitavanjem klasa</w:t>
-      </w:r>
-    </w:p>
-    <w:p>
-      <w:pPr>
-        <w:pStyle w:val="ListParagraph"/>
-        <w:numPr>
-          <w:ilvl w:val="0"/>
-          <w:numId w:val="3"/>
-        </w:numPr>
-        <w:rPr>
-          <w:noProof w:val="0"/>
-        </w:rPr>
-      </w:pPr>
-      <w:r>
-        <w:rPr>
-          <w:noProof w:val="0"/>
-        </w:rPr>
-        <w:t>Dodao sam prikaz imena tijekom igre i prikaz broja poteza</w:t>
-      </w:r>
-    </w:p>
-    <w:p>
-      <w:pPr>
-        <w:pStyle w:val="ListParagraph"/>
-        <w:numPr>
-          <w:ilvl w:val="0"/>
-          <w:numId w:val="2"/>
-        </w:numPr>
-        <w:rPr>
-          <w:noProof w:val="0"/>
-        </w:rPr>
-      </w:pPr>
-      <w:r>
-        <w:rPr>
-          <w:noProof w:val="0"/>
-        </w:rPr>
-        <w:t>(Bogdanić - 1,5 + 2 + 2 + 3,5):</w:t>
-      </w:r>
-    </w:p>
-    <w:p>
-      <w:pPr>
-        <w:pStyle w:val="ListParagraph"/>
-        <w:numPr>
-          <w:ilvl w:val="0"/>
-          <w:numId w:val="4"/>
-        </w:numPr>
-        <w:rPr>
-          <w:noProof w:val="0"/>
-        </w:rPr>
-      </w:pPr>
-      <w:r>
-        <w:rPr>
-          <w:noProof w:val="0"/>
-        </w:rPr>
-        <w:t>Uređivanje početnog zaslona – novi odgovarajući font, boje pozadine, pravila</w:t>
-      </w:r>
-    </w:p>
-    <w:p>
-      <w:pPr>
-        <w:pStyle w:val="ListParagraph"/>
-        <w:numPr>
-          <w:ilvl w:val="0"/>
-          <w:numId w:val="4"/>
-        </w:numPr>
-        <w:rPr>
-          <w:noProof w:val="0"/>
-        </w:rPr>
-      </w:pPr>
-      <w:r>
-        <w:rPr>
-          <w:noProof w:val="0"/>
-        </w:rPr>
-        <w:t>Dodano iscrtavanje ploče za 3x3x3</w:t>
-      </w:r>
-    </w:p>
-    <w:p>
-      <w:pPr>
-        <w:pStyle w:val="ListParagraph"/>
-        <w:numPr>
-          <w:ilvl w:val="0"/>
-          <w:numId w:val="4"/>
-        </w:numPr>
-        <w:rPr>
-          <w:noProof w:val="0"/>
-        </w:rPr>
-      </w:pPr>
-      <w:r>
-        <w:rPr>
-          <w:noProof w:val="0"/>
-        </w:rPr>
-        <w:t>Dodano iscrtavanje ploče 4x4x4 – uočena greška koju treba popravit</w:t>
-      </w:r>
-    </w:p>
-    <w:p>
-      <w:pPr>
-        <w:pStyle w:val="ListParagraph"/>
-        <w:numPr>
-          <w:ilvl w:val="0"/>
-          <w:numId w:val="4"/>
-        </w:numPr>
-        <w:rPr>
-          <w:noProof w:val="0"/>
-        </w:rPr>
-      </w:pPr>
-      <w:r>
-        <w:rPr>
-          <w:noProof w:val="0"/>
-        </w:rPr>
-        <w:t xml:space="preserve">Dodano </w:t>
-      </w:r>
-      <w:proofErr w:type="spellStart"/>
-      <w:r>
-        <w:rPr>
-          <w:noProof w:val="0"/>
-        </w:rPr>
-        <w:t>mousePressed</w:t>
-      </w:r>
-      <w:proofErr w:type="spellEnd"/>
-      <w:r>
-        <w:rPr>
-          <w:noProof w:val="0"/>
-        </w:rPr>
-        <w:t xml:space="preserve"> event za </w:t>
-      </w:r>
-      <w:proofErr w:type="spellStart"/>
-      <w:r>
-        <w:rPr>
-          <w:noProof w:val="0"/>
-        </w:rPr>
-        <w:t>klikanje</w:t>
-      </w:r>
-      <w:proofErr w:type="spellEnd"/>
-      <w:r>
-        <w:rPr>
-          <w:noProof w:val="0"/>
-        </w:rPr>
-        <w:t xml:space="preserve"> po ploči ovisno o tipu ploče – treba još popravit za 4x4x4</w:t>
-      </w:r>
-    </w:p>
-    <w:p>
-      <w:pPr>
-        <w:pStyle w:val="ListParagraph"/>
-        <w:numPr>
-          <w:ilvl w:val="0"/>
-          <w:numId w:val="2"/>
-        </w:numPr>
-        <w:rPr>
-          <w:noProof w:val="0"/>
-        </w:rPr>
-      </w:pPr>
-      <w:r>
-        <w:rPr>
-          <w:noProof w:val="0"/>
-        </w:rPr>
-        <w:t>(Bogdanić – 1,5 + 1,5)</w:t>
-      </w:r>
-    </w:p>
-    <w:p>
-      <w:pPr>
-        <w:pStyle w:val="ListParagraph"/>
-        <w:numPr>
-          <w:ilvl w:val="0"/>
-          <w:numId w:val="5"/>
-        </w:numPr>
-        <w:rPr>
-          <w:noProof w:val="0"/>
-        </w:rPr>
-      </w:pPr>
-      <w:r>
-        <w:rPr>
-          <w:noProof w:val="0"/>
-        </w:rPr>
-        <w:t>Ispravno nacrtana ploča 4x4x4</w:t>
-      </w:r>
-    </w:p>
-    <w:p>
-      <w:pPr>
-        <w:pStyle w:val="ListParagraph"/>
-        <w:numPr>
-          <w:ilvl w:val="0"/>
-          <w:numId w:val="5"/>
-        </w:numPr>
-        <w:rPr>
-          <w:noProof w:val="0"/>
-        </w:rPr>
-      </w:pPr>
-      <w:r>
-        <w:rPr>
-          <w:noProof w:val="0"/>
-        </w:rPr>
-        <w:t xml:space="preserve">Ispravno </w:t>
-      </w:r>
-      <w:proofErr w:type="spellStart"/>
-      <w:r>
-        <w:rPr>
-          <w:noProof w:val="0"/>
-        </w:rPr>
-        <w:t>klikanje</w:t>
-      </w:r>
-      <w:proofErr w:type="spellEnd"/>
-      <w:r>
-        <w:rPr>
-          <w:noProof w:val="0"/>
-        </w:rPr>
-        <w:t xml:space="preserve"> po 4x4x4 ploči</w:t>
-      </w:r>
-    </w:p>
-    <w:p>
-      <w:pPr>
-        <w:pStyle w:val="ListParagraph"/>
-        <w:numPr>
-          <w:ilvl w:val="0"/>
-          <w:numId w:val="5"/>
-        </w:numPr>
-        <w:rPr>
-          <w:noProof w:val="0"/>
-        </w:rPr>
-      </w:pPr>
-      <w:r>
-        <w:rPr>
-          <w:noProof w:val="0"/>
-        </w:rPr>
-        <w:t>Dodavanje tema – 2 različite boje za oznake i posebna boja pozadina i slika završnih</w:t>
-      </w:r>
-    </w:p>
-    <w:p>
-      <w:pPr>
-        <w:pStyle w:val="ListParagraph"/>
-        <w:numPr>
-          <w:ilvl w:val="0"/>
-          <w:numId w:val="5"/>
-        </w:numPr>
-        <w:rPr>
-          <w:noProof w:val="0"/>
-        </w:rPr>
-      </w:pPr>
-      <w:r>
-        <w:rPr>
-          <w:noProof w:val="0"/>
-        </w:rPr>
-        <w:t xml:space="preserve">Prikaz tema na </w:t>
-      </w:r>
-      <w:proofErr w:type="spellStart"/>
-      <w:r>
-        <w:rPr>
-          <w:noProof w:val="0"/>
-        </w:rPr>
-        <w:t>help</w:t>
-      </w:r>
-      <w:proofErr w:type="spellEnd"/>
-      <w:r>
-        <w:rPr>
-          <w:noProof w:val="0"/>
-        </w:rPr>
-        <w:t xml:space="preserve"> izborniku pomoću krugova u različitim bojama</w:t>
-      </w:r>
-    </w:p>
-    <w:p>
-      <w:pPr>
-        <w:pStyle w:val="ListParagraph"/>
-        <w:numPr>
-          <w:ilvl w:val="0"/>
-          <w:numId w:val="2"/>
-        </w:numPr>
-        <w:rPr>
-          <w:noProof w:val="0"/>
-        </w:rPr>
-      </w:pPr>
-      <w:r>
-        <w:rPr>
-          <w:noProof w:val="0"/>
-        </w:rPr>
-        <w:t>(</w:t>
-      </w:r>
-      <w:proofErr w:type="spellStart"/>
-      <w:r>
-        <w:rPr>
-          <w:noProof w:val="0"/>
-        </w:rPr>
-        <w:t>Krcivoj</w:t>
-      </w:r>
-      <w:proofErr w:type="spellEnd"/>
-      <w:r>
-        <w:rPr>
-          <w:noProof w:val="0"/>
-        </w:rPr>
-        <w:t xml:space="preserve"> – 2,5 + </w:t>
-      </w:r>
-      <w:r>
-        <w:rPr>
-          <w:noProof w:val="0"/>
-        </w:rPr>
-        <w:t>2</w:t>
-      </w:r>
-      <w:r>
-        <w:rPr>
-          <w:noProof w:val="0"/>
-        </w:rPr>
-        <w:t>)</w:t>
-      </w:r>
-    </w:p>
-    <w:p>
-      <w:pPr>
-        <w:pStyle w:val="ListParagraph"/>
-        <w:numPr>
-          <w:ilvl w:val="0"/>
-          <w:numId w:val="5"/>
-        </w:numPr>
-        <w:rPr>
-          <w:noProof w:val="0"/>
-        </w:rPr>
-      </w:pPr>
-      <w:r>
-        <w:rPr>
-          <w:noProof w:val="0"/>
-        </w:rPr>
-        <w:t>Riješen</w:t>
-      </w:r>
-      <w:r>
-        <w:rPr>
-          <w:noProof w:val="0"/>
-        </w:rPr>
-        <w:t xml:space="preserve"> problem nekompatibilnosti verzije jave i </w:t>
-      </w:r>
-      <w:proofErr w:type="spellStart"/>
-      <w:r>
-        <w:rPr>
-          <w:noProof w:val="0"/>
-        </w:rPr>
-        <w:t>processinga</w:t>
-      </w:r>
-      <w:proofErr w:type="spellEnd"/>
-      <w:r>
-        <w:rPr>
-          <w:noProof w:val="0"/>
-        </w:rPr>
-        <w:t>.</w:t>
-      </w:r>
-    </w:p>
-    <w:p>
-      <w:pPr>
-        <w:pStyle w:val="ListParagraph"/>
-        <w:numPr>
-          <w:ilvl w:val="0"/>
-          <w:numId w:val="5"/>
-        </w:numPr>
-        <w:rPr>
-          <w:noProof w:val="0"/>
-        </w:rPr>
-      </w:pPr>
-      <w:r>
-        <w:rPr>
-          <w:noProof w:val="0"/>
-        </w:rPr>
-        <w:t>Složen ispis elemenata po ploči 3x3x3 i ploči 4x4x4</w:t>
-      </w:r>
-    </w:p>
-    <w:p>
-      <w:pPr>
-        <w:pStyle w:val="ListParagraph"/>
-        <w:numPr>
-          <w:ilvl w:val="0"/>
-          <w:numId w:val="2"/>
-        </w:numPr>
-        <w:rPr>
-          <w:noProof w:val="0"/>
-        </w:rPr>
-      </w:pPr>
-      <w:r>
-        <w:rPr>
-          <w:noProof w:val="0"/>
-        </w:rPr>
-        <w:t xml:space="preserve">(Bogdanić – </w:t>
-      </w:r>
-      <w:r>
-        <w:rPr>
-          <w:noProof w:val="0"/>
-        </w:rPr>
-        <w:t>2</w:t>
-      </w:r>
-      <w:r>
-        <w:rPr>
-          <w:noProof w:val="0"/>
-        </w:rPr>
-        <w:t xml:space="preserve"> )</w:t>
-      </w:r>
-    </w:p>
-    <w:p>
-      <w:pPr>
-        <w:pStyle w:val="ListParagraph"/>
-        <w:numPr>
-          <w:ilvl w:val="0"/>
-          <w:numId w:val="6"/>
-        </w:numPr>
-        <w:rPr>
-          <w:noProof w:val="0"/>
-        </w:rPr>
-      </w:pPr>
-      <w:r>
-        <w:rPr>
-          <w:noProof w:val="0"/>
-        </w:rPr>
-        <w:t xml:space="preserve">Dodan gumb za pomoć i </w:t>
-      </w:r>
-      <w:proofErr w:type="spellStart"/>
-      <w:r>
-        <w:rPr>
-          <w:noProof w:val="0"/>
-        </w:rPr>
-        <w:t>defaultna</w:t>
-      </w:r>
-      <w:proofErr w:type="spellEnd"/>
-      <w:r>
-        <w:rPr>
-          <w:noProof w:val="0"/>
-        </w:rPr>
-        <w:t xml:space="preserve"> poruka, </w:t>
-      </w:r>
-      <w:proofErr w:type="spellStart"/>
-      <w:r>
-        <w:rPr>
-          <w:noProof w:val="0"/>
-        </w:rPr>
-        <w:t>hover</w:t>
-      </w:r>
-      <w:proofErr w:type="spellEnd"/>
-      <w:r>
-        <w:rPr>
-          <w:noProof w:val="0"/>
-        </w:rPr>
-        <w:t xml:space="preserve"> preko njega će se ispisati potez</w:t>
-      </w:r>
-    </w:p>
-    <w:p>
-      <w:pPr>
-        <w:pStyle w:val="ListParagraph"/>
-        <w:numPr>
-          <w:ilvl w:val="0"/>
-          <w:numId w:val="6"/>
-        </w:numPr>
-        <w:rPr>
-          <w:noProof w:val="0"/>
-        </w:rPr>
-      </w:pPr>
-      <w:r>
-        <w:rPr>
-          <w:noProof w:val="0"/>
-        </w:rPr>
-        <w:t>Dodana statistika, razvrstana po 3x3x3 i 4x4x4 igri, uređen prikaz statistike</w:t>
-      </w:r>
-    </w:p>
-    <w:p>
-      <w:pPr>
-        <w:pStyle w:val="ListParagraph"/>
-        <w:numPr>
-          <w:ilvl w:val="0"/>
-          <w:numId w:val="2"/>
-        </w:numPr>
-        <w:rPr>
-          <w:noProof w:val="0"/>
-        </w:rPr>
-      </w:pPr>
-      <w:r>
-        <w:rPr>
-          <w:noProof w:val="0"/>
-        </w:rPr>
-        <w:t>(Bogdanić – 1 + 2 + 1)</w:t>
-      </w:r>
-    </w:p>
-    <w:p>
-      <w:pPr>
-        <w:pStyle w:val="ListParagraph"/>
-        <w:numPr>
-          <w:ilvl w:val="0"/>
-          <w:numId w:val="7"/>
-        </w:numPr>
-        <w:rPr>
-          <w:noProof w:val="0"/>
-        </w:rPr>
-      </w:pPr>
-      <w:r>
-        <w:rPr>
-          <w:noProof w:val="0"/>
-        </w:rPr>
-        <w:t>Dodano upisivanje rezultata u file nakon odigrane partije – treba postaviti na drugo mjesto (TODO)</w:t>
-      </w:r>
-    </w:p>
-    <w:p>
-      <w:pPr>
-        <w:pStyle w:val="ListParagraph"/>
-        <w:numPr>
-          <w:ilvl w:val="0"/>
-          <w:numId w:val="7"/>
-        </w:numPr>
-        <w:rPr>
-          <w:noProof w:val="0"/>
-        </w:rPr>
-      </w:pPr>
-      <w:r>
-        <w:rPr>
-          <w:noProof w:val="0"/>
-        </w:rPr>
-        <w:t>Mala promjena slika – bila je greška zbog dimenzija</w:t>
-      </w:r>
-    </w:p>
-    <w:p>
-      <w:pPr>
-        <w:pStyle w:val="ListParagraph"/>
-        <w:numPr>
-          <w:ilvl w:val="0"/>
-          <w:numId w:val="7"/>
-        </w:numPr>
-        <w:rPr>
-          <w:noProof w:val="0"/>
-        </w:rPr>
-      </w:pPr>
-      <w:r>
-        <w:rPr>
-          <w:noProof w:val="0"/>
-        </w:rPr>
-        <w:t>Pronađeni odgovarajući zvukovi za igranje poteza i za završetak igre, dodani u program, dodana opcija # koja mute-a zvuk</w:t>
-      </w:r>
-    </w:p>
-    <w:p>
-      <w:pPr>
-        <w:pStyle w:val="ListParagraph"/>
-        <w:numPr>
-          <w:ilvl w:val="0"/>
-          <w:numId w:val="7"/>
-        </w:numPr>
-        <w:rPr>
-          <w:noProof w:val="0"/>
-        </w:rPr>
-      </w:pPr>
-      <w:r>
-        <w:rPr>
-          <w:noProof w:val="0"/>
-        </w:rPr>
-        <w:t>Mijenjan</w:t>
-      </w:r>
-      <w:r>
-        <w:rPr>
-          <w:noProof w:val="0"/>
-        </w:rPr>
-        <w:t xml:space="preserve"> </w:t>
-      </w:r>
-      <w:proofErr w:type="spellStart"/>
-      <w:r>
-        <w:rPr>
-          <w:noProof w:val="0"/>
-        </w:rPr>
-        <w:t>help</w:t>
-      </w:r>
-      <w:proofErr w:type="spellEnd"/>
-      <w:r>
-        <w:rPr>
-          <w:noProof w:val="0"/>
-        </w:rPr>
-        <w:t xml:space="preserve"> ekran – dodani opisi novih funkcionalnosti</w:t>
-      </w:r>
-    </w:p>
-    <w:p>
-      <w:pPr>
-        <w:pStyle w:val="ListParagraph"/>
-        <w:numPr>
-          <w:ilvl w:val="0"/>
-          <w:numId w:val="2"/>
-        </w:numPr>
-        <w:rPr>
-          <w:noProof w:val="0"/>
-        </w:rPr>
-      </w:pPr>
-      <w:r>
-        <w:rPr>
-          <w:noProof w:val="0"/>
-        </w:rPr>
-        <w:t>(</w:t>
-      </w:r>
-      <w:proofErr w:type="spellStart"/>
-      <w:r>
-        <w:rPr>
-          <w:noProof w:val="0"/>
-        </w:rPr>
-        <w:t>Krcivoj</w:t>
-      </w:r>
-      <w:proofErr w:type="spellEnd"/>
-      <w:r>
-        <w:rPr>
-          <w:noProof w:val="0"/>
-        </w:rPr>
-        <w:t xml:space="preserve"> – 2 /  Bogdanić – 2 )</w:t>
+        <w:t>(Krcivoj – 2 /  Bogdanić – 2 )</w:t>
       </w:r>
     </w:p>
     <w:p>
@@ -2155,21 +1519,7 @@
         <w:rPr>
           <w:noProof w:val="0"/>
         </w:rPr>
-        <w:t>(</w:t>
-      </w:r>
-      <w:proofErr w:type="spellStart"/>
-      <w:r>
-        <w:rPr>
-          <w:noProof w:val="0"/>
-        </w:rPr>
-        <w:t>Krcivoj</w:t>
-      </w:r>
-      <w:proofErr w:type="spellEnd"/>
-      <w:r>
-        <w:rPr>
-          <w:noProof w:val="0"/>
-        </w:rPr>
-        <w:t xml:space="preserve"> – </w:t>
+        <w:t xml:space="preserve">(Krcivoj – </w:t>
       </w:r>
       <w:r>
         <w:rPr>
@@ -2241,21 +1591,7 @@
         <w:rPr>
           <w:noProof w:val="0"/>
         </w:rPr>
-        <w:t xml:space="preserve">Dodao klasu </w:t>
-      </w:r>
-      <w:proofErr w:type="spellStart"/>
-      <w:r>
-        <w:rPr>
-          <w:noProof w:val="0"/>
-        </w:rPr>
-        <w:t>QubicGame</w:t>
-      </w:r>
-      <w:proofErr w:type="spellEnd"/>
-      <w:r>
-        <w:rPr>
-          <w:noProof w:val="0"/>
-        </w:rPr>
-        <w:t xml:space="preserve"> koja implementira logiku igre</w:t>
+        <w:t>Dodao klasu QubicGame koja implementira logiku igre</w:t>
       </w:r>
     </w:p>
     <w:p>
@@ -2273,21 +1609,7 @@
         <w:rPr>
           <w:noProof w:val="0"/>
         </w:rPr>
-        <w:t>Omogućio sam prikaz i računanje optimalnog poteza (</w:t>
-      </w:r>
-      <w:proofErr w:type="spellStart"/>
-      <w:r>
-        <w:rPr>
-          <w:noProof w:val="0"/>
-        </w:rPr>
-        <w:t>hinta</w:t>
-      </w:r>
-      <w:proofErr w:type="spellEnd"/>
-      <w:r>
-        <w:rPr>
-          <w:noProof w:val="0"/>
-        </w:rPr>
-        <w:t>)</w:t>
+        <w:t>Omogućio sam prikaz i računanje optimalnog poteza (hinta)</w:t>
       </w:r>
     </w:p>
     <w:p>
@@ -2323,21 +1645,7 @@
         <w:rPr>
           <w:noProof w:val="0"/>
         </w:rPr>
-        <w:t xml:space="preserve">Napravio sam da se čekanje poteza i računanje </w:t>
-      </w:r>
-      <w:proofErr w:type="spellStart"/>
-      <w:r>
-        <w:rPr>
-          <w:noProof w:val="0"/>
-        </w:rPr>
-        <w:t>hinta</w:t>
-      </w:r>
-      <w:proofErr w:type="spellEnd"/>
-      <w:r>
-        <w:rPr>
-          <w:noProof w:val="0"/>
-        </w:rPr>
-        <w:t xml:space="preserve"> odvija u posebnoj dretvi kako se igra ne bi blokirala</w:t>
+        <w:t>Napravio sam da se čekanje poteza i računanje hinta odvija u posebnoj dretvi kako se igra ne bi blokirala</w:t>
       </w:r>
     </w:p>
     <w:p>
@@ -2427,21 +1735,7 @@
         <w:rPr>
           <w:noProof w:val="0"/>
         </w:rPr>
-        <w:t xml:space="preserve">Uređen </w:t>
-      </w:r>
-      <w:proofErr w:type="spellStart"/>
-      <w:r>
-        <w:rPr>
-          <w:noProof w:val="0"/>
-        </w:rPr>
-        <w:t>help</w:t>
-      </w:r>
-      <w:proofErr w:type="spellEnd"/>
-      <w:r>
-        <w:rPr>
-          <w:noProof w:val="0"/>
-        </w:rPr>
-        <w:t xml:space="preserve"> zaslon – dodan dio s SPACE</w:t>
+        <w:t>Uređen help zaslon – dodan dio s SPACE</w:t>
       </w:r>
     </w:p>
     <w:p>
@@ -2459,33 +1753,7 @@
         <w:rPr>
           <w:noProof w:val="0"/>
         </w:rPr>
-        <w:t>(</w:t>
-      </w:r>
-      <w:proofErr w:type="spellStart"/>
-      <w:r>
-        <w:rPr>
-          <w:noProof w:val="0"/>
-        </w:rPr>
-        <w:t>Krcivoj</w:t>
-      </w:r>
-      <w:proofErr w:type="spellEnd"/>
-      <w:r>
-        <w:rPr>
-          <w:noProof w:val="0"/>
-        </w:rPr>
-        <w:t xml:space="preserve"> – </w:t>
-      </w:r>
-      <w:r>
-        <w:rPr>
-          <w:noProof w:val="0"/>
-        </w:rPr>
-        <w:t>3</w:t>
-      </w:r>
-      <w:r>
-        <w:rPr>
-          <w:noProof w:val="0"/>
-        </w:rPr>
-        <w:t>)</w:t>
+        <w:t>(Krcivoj – 3)</w:t>
       </w:r>
     </w:p>
     <w:p>
@@ -2540,6 +1808,160 @@
           <w:noProof w:val="0"/>
         </w:rPr>
         <w:t>Napravljene manje promjene</w:t>
+      </w:r>
+    </w:p>
+    <w:p>
+      <w:pPr>
+        <w:pStyle w:val="ListParagraph"/>
+        <w:numPr>
+          <w:ilvl w:val="0"/>
+          <w:numId w:val="2"/>
+        </w:numPr>
+        <w:rPr>
+          <w:noProof w:val="0"/>
+        </w:rPr>
+      </w:pPr>
+      <w:r>
+        <w:rPr>
+          <w:noProof w:val="0"/>
+        </w:rPr>
+        <w:t>(Bogdanić – 4)</w:t>
+      </w:r>
+    </w:p>
+    <w:p>
+      <w:pPr>
+        <w:pStyle w:val="ListParagraph"/>
+        <w:numPr>
+          <w:ilvl w:val="0"/>
+          <w:numId w:val="10"/>
+        </w:numPr>
+        <w:rPr>
+          <w:noProof w:val="0"/>
+        </w:rPr>
+      </w:pPr>
+      <w:r>
+        <w:rPr>
+          <w:noProof w:val="0"/>
+        </w:rPr>
+        <w:t>Dokumentacija</w:t>
+      </w:r>
+    </w:p>
+    <w:p>
+      <w:pPr>
+        <w:pStyle w:val="ListParagraph"/>
+        <w:numPr>
+          <w:ilvl w:val="0"/>
+          <w:numId w:val="2"/>
+        </w:numPr>
+        <w:rPr>
+          <w:noProof w:val="0"/>
+        </w:rPr>
+      </w:pPr>
+      <w:r>
+        <w:rPr>
+          <w:noProof w:val="0"/>
+        </w:rPr>
+        <w:t>(Krcivoj / Bogdanić – završni radovi)</w:t>
+      </w:r>
+    </w:p>
+    <w:p>
+      <w:pPr>
+        <w:ind w:left="360"/>
+        <w:rPr>
+          <w:noProof w:val="0"/>
+        </w:rPr>
+      </w:pPr>
+    </w:p>
+    <w:p>
+      <w:pPr>
+        <w:pStyle w:val="Heading1"/>
+      </w:pPr>
+      <w:r>
+        <w:t>To do:</w:t>
+      </w:r>
+    </w:p>
+    <w:p>
+      <w:pPr>
+        <w:pStyle w:val="ListParagraph"/>
+        <w:numPr>
+          <w:ilvl w:val="0"/>
+          <w:numId w:val="2"/>
+        </w:numPr>
+      </w:pPr>
+      <w:r>
+        <w:t>Dodati mogućnost napuštanja igre u bilo kojem trenutnu, no s porukom poput: „Jeste li sigurni da želite napustiti igru?“</w:t>
+      </w:r>
+    </w:p>
+    <w:p>
+      <w:pPr>
+        <w:pStyle w:val="ListParagraph"/>
+        <w:numPr>
+          <w:ilvl w:val="0"/>
+          <w:numId w:val="2"/>
+        </w:numPr>
+      </w:pPr>
+      <w:r>
+        <w:t>Može se označiti zadnje odigrani potez</w:t>
+      </w:r>
+    </w:p>
+    <w:p>
+      <w:pPr>
+        <w:pStyle w:val="ListParagraph"/>
+        <w:numPr>
+          <w:ilvl w:val="0"/>
+          <w:numId w:val="2"/>
+        </w:numPr>
+      </w:pPr>
+      <w:r>
+        <w:t>Promjeniti prikaz statistike i načina na koji se računa, dodati primjerice kod traženja najboljih igrača da se svaka pobjeda broji kao 1 bod, a svaki remi s 0,5 bodova</w:t>
+      </w:r>
+    </w:p>
+    <w:p>
+      <w:pPr>
+        <w:pStyle w:val="ListParagraph"/>
+        <w:numPr>
+          <w:ilvl w:val="0"/>
+          <w:numId w:val="2"/>
+        </w:numPr>
+      </w:pPr>
+      <w:r>
+        <w:t>Kod ispisa osobne statistike dodati još neke detalje poput broj remija, prosječni broj poteza...</w:t>
+      </w:r>
+    </w:p>
+    <w:p>
+      <w:pPr>
+        <w:pStyle w:val="ListParagraph"/>
+        <w:numPr>
+          <w:ilvl w:val="0"/>
+          <w:numId w:val="2"/>
+        </w:numPr>
+      </w:pPr>
+      <w:r>
+        <w:t>Dodati i pozadinsku glazbu uz već postojeće zvukove aplikacije</w:t>
+      </w:r>
+    </w:p>
+    <w:p>
+      <w:pPr>
+        <w:pStyle w:val="ListParagraph"/>
+        <w:numPr>
+          <w:ilvl w:val="0"/>
+          <w:numId w:val="2"/>
+        </w:numPr>
+      </w:pPr>
+      <w:r>
+        <w:t>Može se maknuti Game Over na zaslonu remija i dodatno urediti taj zaslon</w:t>
+      </w:r>
+    </w:p>
+    <w:p>
+      <w:pPr>
+        <w:pStyle w:val="ListParagraph"/>
+        <w:numPr>
+          <w:ilvl w:val="0"/>
+          <w:numId w:val="2"/>
+        </w:numPr>
+      </w:pPr>
+      <w:r>
+        <w:t>Klikanjem po završnom zaslonu ispisuje se poruke kao da se i dalje igra partija</w:t>
       </w:r>
     </w:p>
     <w:sectPr>
@@ -2783,7 +2205,7 @@
   <w:abstractNum w:abstractNumId="2" w15:restartNumberingAfterBreak="0">
     <w:nsid w:val="33E648BC"/>
     <w:multiLevelType w:val="hybridMultilevel"/>
-    <w:tmpl w:val="6C627702"/>
+    <w:tmpl w:val="00BA2076"/>
     <w:lvl w:ilvl="0" w:tplc="04090001">
       <w:start w:val="1"/>
       <w:numFmt w:val="bullet"/>
@@ -3007,6 +2429,119 @@
     </w:lvl>
   </w:abstractNum>
   <w:abstractNum w:abstractNumId="4" w15:restartNumberingAfterBreak="0">
+    <w:nsid w:val="4C1746DB"/>
+    <w:multiLevelType w:val="hybridMultilevel"/>
+    <w:tmpl w:val="EB582DE8"/>
+    <w:lvl w:ilvl="0" w:tplc="04090003">
+      <w:start w:val="1"/>
+      <w:numFmt w:val="bullet"/>
+      <w:lvlText w:val="o"/>
+      <w:lvlJc w:val="left"/>
+      <w:pPr>
+        <w:ind w:left="1440" w:hanging="360"/>
+      </w:pPr>
+      <w:rPr>
+        <w:rFonts w:ascii="Courier New" w:hAnsi="Courier New" w:cs="Courier New" w:hint="default"/>
+      </w:rPr>
+    </w:lvl>
+    <w:lvl w:ilvl="1" w:tplc="04090003" w:tentative="1">
+      <w:start w:val="1"/>
+      <w:numFmt w:val="bullet"/>
+      <w:lvlText w:val="o"/>
+      <w:lvlJc w:val="left"/>
+      <w:pPr>
+        <w:ind w:left="2160" w:hanging="360"/>
+      </w:pPr>
+      <w:rPr>
+        <w:rFonts w:ascii="Courier New" w:hAnsi="Courier New" w:cs="Courier New" w:hint="default"/>
+      </w:rPr>
+    </w:lvl>
+    <w:lvl w:ilvl="2" w:tplc="04090005" w:tentative="1">
+      <w:start w:val="1"/>
+      <w:numFmt w:val="bullet"/>
+      <w:lvlText w:val=""/>
+      <w:lvlJc w:val="left"/>
+      <w:pPr>
+        <w:ind w:left="2880" w:hanging="360"/>
+      </w:pPr>
+      <w:rPr>
+        <w:rFonts w:ascii="Wingdings" w:hAnsi="Wingdings" w:hint="default"/>
+      </w:rPr>
+    </w:lvl>
+    <w:lvl w:ilvl="3" w:tplc="04090001" w:tentative="1">
+      <w:start w:val="1"/>
+      <w:numFmt w:val="bullet"/>
+      <w:lvlText w:val=""/>
+      <w:lvlJc w:val="left"/>
+      <w:pPr>
+        <w:ind w:left="3600" w:hanging="360"/>
+      </w:pPr>
+      <w:rPr>
+        <w:rFonts w:ascii="Symbol" w:hAnsi="Symbol" w:hint="default"/>
+      </w:rPr>
+    </w:lvl>
+    <w:lvl w:ilvl="4" w:tplc="04090003" w:tentative="1">
+      <w:start w:val="1"/>
+      <w:numFmt w:val="bullet"/>
+      <w:lvlText w:val="o"/>
+      <w:lvlJc w:val="left"/>
+      <w:pPr>
+        <w:ind w:left="4320" w:hanging="360"/>
+      </w:pPr>
+      <w:rPr>
+        <w:rFonts w:ascii="Courier New" w:hAnsi="Courier New" w:cs="Courier New" w:hint="default"/>
+      </w:rPr>
+    </w:lvl>
+    <w:lvl w:ilvl="5" w:tplc="04090005" w:tentative="1">
+      <w:start w:val="1"/>
+      <w:numFmt w:val="bullet"/>
+      <w:lvlText w:val=""/>
+      <w:lvlJc w:val="left"/>
+      <w:pPr>
+        <w:ind w:left="5040" w:hanging="360"/>
+      </w:pPr>
+      <w:rPr>
+        <w:rFonts w:ascii="Wingdings" w:hAnsi="Wingdings" w:hint="default"/>
+      </w:rPr>
+    </w:lvl>
+    <w:lvl w:ilvl="6" w:tplc="04090001" w:tentative="1">
+      <w:start w:val="1"/>
+      <w:numFmt w:val="bullet"/>
+      <w:lvlText w:val=""/>
+      <w:lvlJc w:val="left"/>
+      <w:pPr>
+        <w:ind w:left="5760" w:hanging="360"/>
+      </w:pPr>
+      <w:rPr>
+        <w:rFonts w:ascii="Symbol" w:hAnsi="Symbol" w:hint="default"/>
+      </w:rPr>
+    </w:lvl>
+    <w:lvl w:ilvl="7" w:tplc="04090003" w:tentative="1">
+      <w:start w:val="1"/>
+      <w:numFmt w:val="bullet"/>
+      <w:lvlText w:val="o"/>
+      <w:lvlJc w:val="left"/>
+      <w:pPr>
+        <w:ind w:left="6480" w:hanging="360"/>
+      </w:pPr>
+      <w:rPr>
+        <w:rFonts w:ascii="Courier New" w:hAnsi="Courier New" w:cs="Courier New" w:hint="default"/>
+      </w:rPr>
+    </w:lvl>
+    <w:lvl w:ilvl="8" w:tplc="04090005" w:tentative="1">
+      <w:start w:val="1"/>
+      <w:numFmt w:val="bullet"/>
+      <w:lvlText w:val=""/>
+      <w:lvlJc w:val="left"/>
+      <w:pPr>
+        <w:ind w:left="7200" w:hanging="360"/>
+      </w:pPr>
+      <w:rPr>
+        <w:rFonts w:ascii="Wingdings" w:hAnsi="Wingdings" w:hint="default"/>
+      </w:rPr>
+    </w:lvl>
+  </w:abstractNum>
+  <w:abstractNum w:abstractNumId="5" w15:restartNumberingAfterBreak="0">
     <w:nsid w:val="50C25FC3"/>
     <w:multiLevelType w:val="hybridMultilevel"/>
     <w:tmpl w:val="0BF29586"/>
@@ -3119,7 +2654,7 @@
       </w:rPr>
     </w:lvl>
   </w:abstractNum>
-  <w:abstractNum w:abstractNumId="5" w15:restartNumberingAfterBreak="0">
+  <w:abstractNum w:abstractNumId="6" w15:restartNumberingAfterBreak="0">
     <w:nsid w:val="539A0082"/>
     <w:multiLevelType w:val="hybridMultilevel"/>
     <w:tmpl w:val="3D2635EC"/>
@@ -3232,7 +2767,7 @@
       </w:rPr>
     </w:lvl>
   </w:abstractNum>
-  <w:abstractNum w:abstractNumId="6" w15:restartNumberingAfterBreak="0">
+  <w:abstractNum w:abstractNumId="7" w15:restartNumberingAfterBreak="0">
     <w:nsid w:val="56204FBF"/>
     <w:multiLevelType w:val="hybridMultilevel"/>
     <w:tmpl w:val="D028276E"/>
@@ -3345,7 +2880,7 @@
       </w:rPr>
     </w:lvl>
   </w:abstractNum>
-  <w:abstractNum w:abstractNumId="7" w15:restartNumberingAfterBreak="0">
+  <w:abstractNum w:abstractNumId="8" w15:restartNumberingAfterBreak="0">
     <w:nsid w:val="599F7DF1"/>
     <w:multiLevelType w:val="hybridMultilevel"/>
     <w:tmpl w:val="A33EFDE6"/>
@@ -3458,7 +2993,7 @@
       </w:rPr>
     </w:lvl>
   </w:abstractNum>
-  <w:abstractNum w:abstractNumId="8" w15:restartNumberingAfterBreak="0">
+  <w:abstractNum w:abstractNumId="9" w15:restartNumberingAfterBreak="0">
     <w:nsid w:val="78CA42C7"/>
     <w:multiLevelType w:val="hybridMultilevel"/>
     <w:tmpl w:val="6D3CFD0A"/>
@@ -3572,13 +3107,13 @@
     </w:lvl>
   </w:abstractNum>
   <w:num w:numId="1">
-    <w:abstractNumId w:val="4"/>
+    <w:abstractNumId w:val="5"/>
   </w:num>
   <w:num w:numId="2">
     <w:abstractNumId w:val="2"/>
   </w:num>
   <w:num w:numId="3">
-    <w:abstractNumId w:val="8"/>
+    <w:abstractNumId w:val="9"/>
   </w:num>
   <w:num w:numId="4">
     <w:abstractNumId w:val="1"/>
@@ -3590,13 +3125,16 @@
     <w:abstractNumId w:val="3"/>
   </w:num>
   <w:num w:numId="7">
-    <w:abstractNumId w:val="5"/>
+    <w:abstractNumId w:val="6"/>
   </w:num>
   <w:num w:numId="8">
-    <w:abstractNumId w:val="6"/>
+    <w:abstractNumId w:val="7"/>
   </w:num>
   <w:num w:numId="9">
-    <w:abstractNumId w:val="7"/>
+    <w:abstractNumId w:val="8"/>
+  </w:num>
+  <w:num w:numId="10">
+    <w:abstractNumId w:val="4"/>
   </w:num>
 </w:numbering>
 </file>

</xml_diff>